<commit_message>
Supuestamente ya termine el codigo. Anadi tambien los requerimientos funcionales
</commit_message>
<xml_diff>
--- a/doc/Documentacion.docx
+++ b/doc/Documentacion.docx
@@ -70,30 +70,54 @@
                 <w:szCs w:val="24"/>
               </w:rPr>
             </w:pPr>
-            <w:proofErr w:type="spellStart"/>
-            <w:proofErr w:type="gramStart"/>
-            <w:r>
-              <w:rPr>
-                <w:sz w:val="24"/>
-                <w:szCs w:val="24"/>
-              </w:rPr>
-              <w:t>RF:</w:t>
-            </w:r>
-            <w:r>
-              <w:rPr>
-                <w:sz w:val="24"/>
-                <w:szCs w:val="24"/>
-              </w:rPr>
-              <w:t>Registrar</w:t>
-            </w:r>
-            <w:proofErr w:type="spellEnd"/>
-            <w:proofErr w:type="gramEnd"/>
-            <w:r>
-              <w:rPr>
-                <w:sz w:val="24"/>
-                <w:szCs w:val="24"/>
-              </w:rPr>
-              <w:t xml:space="preserve"> club</w:t>
+            <w:r>
+              <w:rPr>
+                <w:sz w:val="24"/>
+                <w:szCs w:val="24"/>
+              </w:rPr>
+              <w:t>RF</w:t>
+            </w:r>
+            <w:r>
+              <w:rPr>
+                <w:sz w:val="24"/>
+                <w:szCs w:val="24"/>
+              </w:rPr>
+              <w:t>1</w:t>
+            </w:r>
+            <w:r>
+              <w:rPr>
+                <w:sz w:val="24"/>
+                <w:szCs w:val="24"/>
+              </w:rPr>
+              <w:t>:</w:t>
+            </w:r>
+            <w:r>
+              <w:rPr>
+                <w:sz w:val="24"/>
+                <w:szCs w:val="24"/>
+              </w:rPr>
+              <w:t xml:space="preserve"> </w:t>
+            </w:r>
+            <w:r>
+              <w:rPr>
+                <w:sz w:val="24"/>
+                <w:szCs w:val="24"/>
+              </w:rPr>
+              <w:t xml:space="preserve">Registrar </w:t>
+            </w:r>
+            <w:r>
+              <w:rPr>
+                <w:sz w:val="24"/>
+                <w:szCs w:val="24"/>
+              </w:rPr>
+              <w:t xml:space="preserve">un </w:t>
+            </w:r>
+            <w:r>
+              <w:rPr>
+                <w:sz w:val="24"/>
+                <w:szCs w:val="24"/>
+              </w:rPr>
+              <w:t>club</w:t>
             </w:r>
           </w:p>
         </w:tc>
@@ -137,6 +161,20 @@
                 <w:szCs w:val="24"/>
               </w:rPr>
             </w:pPr>
+            <w:r>
+              <w:rPr>
+                <w:sz w:val="24"/>
+                <w:szCs w:val="24"/>
+              </w:rPr>
+              <w:t>Añade un club nuevo al listado de clubes. El club que se vaya a agregar no debe tener el mismo id o nombre que un club ya existente.</w:t>
+            </w:r>
+            <w:r>
+              <w:rPr>
+                <w:sz w:val="24"/>
+                <w:szCs w:val="24"/>
+              </w:rPr>
+              <w:t xml:space="preserve"> Además, guarda el club en un archivo para su persistencia.</w:t>
+            </w:r>
           </w:p>
         </w:tc>
       </w:tr>
@@ -179,6 +217,27 @@
                 <w:szCs w:val="24"/>
               </w:rPr>
             </w:pPr>
+            <w:r>
+              <w:rPr>
+                <w:sz w:val="24"/>
+                <w:szCs w:val="24"/>
+              </w:rPr>
+              <w:t xml:space="preserve">El id, el nombre, la fecha de creación y el tipo de mascotas del club que </w:t>
+            </w:r>
+            <w:r>
+              <w:rPr>
+                <w:sz w:val="24"/>
+                <w:szCs w:val="24"/>
+              </w:rPr>
+              <w:t>se desea</w:t>
+            </w:r>
+            <w:r>
+              <w:rPr>
+                <w:sz w:val="24"/>
+                <w:szCs w:val="24"/>
+              </w:rPr>
+              <w:t xml:space="preserve"> añadir.</w:t>
+            </w:r>
           </w:p>
         </w:tc>
       </w:tr>
@@ -221,6 +280,13 @@
                 <w:szCs w:val="24"/>
               </w:rPr>
             </w:pPr>
+            <w:r>
+              <w:rPr>
+                <w:sz w:val="24"/>
+                <w:szCs w:val="24"/>
+              </w:rPr>
+              <w:t>Se ha agregado el club.</w:t>
+            </w:r>
           </w:p>
         </w:tc>
       </w:tr>
@@ -284,24 +350,27 @@
                 <w:szCs w:val="24"/>
               </w:rPr>
             </w:pPr>
-            <w:proofErr w:type="spellStart"/>
-            <w:proofErr w:type="gramStart"/>
-            <w:r>
-              <w:rPr>
-                <w:sz w:val="24"/>
-                <w:szCs w:val="24"/>
-              </w:rPr>
-              <w:t>RF:</w:t>
-            </w:r>
-            <w:r>
-              <w:rPr>
-                <w:sz w:val="24"/>
-                <w:szCs w:val="24"/>
-              </w:rPr>
-              <w:t>Registrar</w:t>
-            </w:r>
-            <w:proofErr w:type="spellEnd"/>
-            <w:proofErr w:type="gramEnd"/>
+            <w:r>
+              <w:rPr>
+                <w:sz w:val="24"/>
+                <w:szCs w:val="24"/>
+              </w:rPr>
+              <w:t>RF</w:t>
+            </w:r>
+            <w:r>
+              <w:rPr>
+                <w:sz w:val="24"/>
+                <w:szCs w:val="24"/>
+              </w:rPr>
+              <w:t>2</w:t>
+            </w:r>
+            <w:r>
+              <w:rPr>
+                <w:sz w:val="24"/>
+                <w:szCs w:val="24"/>
+              </w:rPr>
+              <w:t>:</w:t>
+            </w:r>
             <w:r>
               <w:rPr>
                 <w:sz w:val="24"/>
@@ -309,15 +378,27 @@
               </w:rPr>
               <w:t xml:space="preserve"> </w:t>
             </w:r>
-            <w:proofErr w:type="spellStart"/>
-            <w:r>
-              <w:rPr>
-                <w:sz w:val="24"/>
-                <w:szCs w:val="24"/>
-              </w:rPr>
-              <w:t>dueno</w:t>
-            </w:r>
-            <w:proofErr w:type="spellEnd"/>
+            <w:r>
+              <w:rPr>
+                <w:sz w:val="24"/>
+                <w:szCs w:val="24"/>
+              </w:rPr>
+              <w:t xml:space="preserve">Registrar </w:t>
+            </w:r>
+            <w:r>
+              <w:rPr>
+                <w:sz w:val="24"/>
+                <w:szCs w:val="24"/>
+              </w:rPr>
+              <w:t xml:space="preserve">un </w:t>
+            </w:r>
+            <w:r>
+              <w:rPr>
+                <w:sz w:val="24"/>
+                <w:szCs w:val="24"/>
+              </w:rPr>
+              <w:t>dueño</w:t>
+            </w:r>
           </w:p>
         </w:tc>
       </w:tr>
@@ -360,6 +441,55 @@
                 <w:szCs w:val="24"/>
               </w:rPr>
             </w:pPr>
+            <w:r>
+              <w:rPr>
+                <w:sz w:val="24"/>
+                <w:szCs w:val="24"/>
+              </w:rPr>
+              <w:t>Añade</w:t>
+            </w:r>
+            <w:r>
+              <w:rPr>
+                <w:sz w:val="24"/>
+                <w:szCs w:val="24"/>
+              </w:rPr>
+              <w:t xml:space="preserve"> un dueño nuevo </w:t>
+            </w:r>
+            <w:r>
+              <w:rPr>
+                <w:sz w:val="24"/>
+                <w:szCs w:val="24"/>
+              </w:rPr>
+              <w:t>al club que se encuentre actualmente en pantalla. El dueño que se vaya a agregar no debe tener el mismo id que un dueño ya existente.</w:t>
+            </w:r>
+            <w:r>
+              <w:rPr>
+                <w:sz w:val="24"/>
+                <w:szCs w:val="24"/>
+              </w:rPr>
+              <w:t xml:space="preserve"> Además, </w:t>
+            </w:r>
+            <w:r>
+              <w:rPr>
+                <w:sz w:val="24"/>
+                <w:szCs w:val="24"/>
+              </w:rPr>
+              <w:t xml:space="preserve">guarda el </w:t>
+            </w:r>
+            <w:r>
+              <w:rPr>
+                <w:sz w:val="24"/>
+                <w:szCs w:val="24"/>
+              </w:rPr>
+              <w:t>dueño</w:t>
+            </w:r>
+            <w:r>
+              <w:rPr>
+                <w:sz w:val="24"/>
+                <w:szCs w:val="24"/>
+              </w:rPr>
+              <w:t xml:space="preserve"> en un archivo para su persistencia.</w:t>
+            </w:r>
           </w:p>
         </w:tc>
       </w:tr>
@@ -402,6 +532,27 @@
                 <w:szCs w:val="24"/>
               </w:rPr>
             </w:pPr>
+            <w:r>
+              <w:rPr>
+                <w:sz w:val="24"/>
+                <w:szCs w:val="24"/>
+              </w:rPr>
+              <w:t xml:space="preserve">El id, el nombre, el apellido, la fecha de nacimiento y el tipo de mascota preferida del dueño que </w:t>
+            </w:r>
+            <w:r>
+              <w:rPr>
+                <w:sz w:val="24"/>
+                <w:szCs w:val="24"/>
+              </w:rPr>
+              <w:t xml:space="preserve">se desea </w:t>
+            </w:r>
+            <w:r>
+              <w:rPr>
+                <w:sz w:val="24"/>
+                <w:szCs w:val="24"/>
+              </w:rPr>
+              <w:t>añadir.</w:t>
+            </w:r>
           </w:p>
         </w:tc>
       </w:tr>
@@ -444,6 +595,13 @@
                 <w:szCs w:val="24"/>
               </w:rPr>
             </w:pPr>
+            <w:r>
+              <w:rPr>
+                <w:sz w:val="24"/>
+                <w:szCs w:val="24"/>
+              </w:rPr>
+              <w:t>Se ha agregado el dueño.</w:t>
+            </w:r>
           </w:p>
         </w:tc>
       </w:tr>
@@ -507,30 +665,54 @@
                 <w:szCs w:val="24"/>
               </w:rPr>
             </w:pPr>
-            <w:proofErr w:type="spellStart"/>
-            <w:proofErr w:type="gramStart"/>
-            <w:r>
-              <w:rPr>
-                <w:sz w:val="24"/>
-                <w:szCs w:val="24"/>
-              </w:rPr>
-              <w:t>RF:</w:t>
-            </w:r>
-            <w:r>
-              <w:rPr>
-                <w:sz w:val="24"/>
-                <w:szCs w:val="24"/>
-              </w:rPr>
-              <w:t>Registrar</w:t>
-            </w:r>
-            <w:proofErr w:type="spellEnd"/>
-            <w:proofErr w:type="gramEnd"/>
-            <w:r>
-              <w:rPr>
-                <w:sz w:val="24"/>
-                <w:szCs w:val="24"/>
-              </w:rPr>
-              <w:t xml:space="preserve"> mascota</w:t>
+            <w:r>
+              <w:rPr>
+                <w:sz w:val="24"/>
+                <w:szCs w:val="24"/>
+              </w:rPr>
+              <w:t>RF</w:t>
+            </w:r>
+            <w:r>
+              <w:rPr>
+                <w:sz w:val="24"/>
+                <w:szCs w:val="24"/>
+              </w:rPr>
+              <w:t>3</w:t>
+            </w:r>
+            <w:r>
+              <w:rPr>
+                <w:sz w:val="24"/>
+                <w:szCs w:val="24"/>
+              </w:rPr>
+              <w:t>:</w:t>
+            </w:r>
+            <w:r>
+              <w:rPr>
+                <w:sz w:val="24"/>
+                <w:szCs w:val="24"/>
+              </w:rPr>
+              <w:t xml:space="preserve"> </w:t>
+            </w:r>
+            <w:r>
+              <w:rPr>
+                <w:sz w:val="24"/>
+                <w:szCs w:val="24"/>
+              </w:rPr>
+              <w:t xml:space="preserve">Registrar </w:t>
+            </w:r>
+            <w:r>
+              <w:rPr>
+                <w:sz w:val="24"/>
+                <w:szCs w:val="24"/>
+              </w:rPr>
+              <w:t xml:space="preserve">una </w:t>
+            </w:r>
+            <w:r>
+              <w:rPr>
+                <w:sz w:val="24"/>
+                <w:szCs w:val="24"/>
+              </w:rPr>
+              <w:t>mascota</w:t>
             </w:r>
           </w:p>
         </w:tc>
@@ -574,6 +756,41 @@
                 <w:szCs w:val="24"/>
               </w:rPr>
             </w:pPr>
+            <w:r>
+              <w:rPr>
+                <w:sz w:val="24"/>
+                <w:szCs w:val="24"/>
+              </w:rPr>
+              <w:t>Añade una mascota nueva al dueño que se encuentre actualmente en pantalla. La mascota que se vaya a agregar no debe tener el mismo nombre que una mascota ya existente.</w:t>
+            </w:r>
+            <w:r>
+              <w:rPr>
+                <w:sz w:val="24"/>
+                <w:szCs w:val="24"/>
+              </w:rPr>
+              <w:t xml:space="preserve"> </w:t>
+            </w:r>
+            <w:r>
+              <w:rPr>
+                <w:sz w:val="24"/>
+                <w:szCs w:val="24"/>
+              </w:rPr>
+              <w:t xml:space="preserve">Además, guarda </w:t>
+            </w:r>
+            <w:r>
+              <w:rPr>
+                <w:sz w:val="24"/>
+                <w:szCs w:val="24"/>
+              </w:rPr>
+              <w:t xml:space="preserve">la mascota </w:t>
+            </w:r>
+            <w:r>
+              <w:rPr>
+                <w:sz w:val="24"/>
+                <w:szCs w:val="24"/>
+              </w:rPr>
+              <w:t>en un archivo para su persistencia.</w:t>
+            </w:r>
           </w:p>
         </w:tc>
       </w:tr>
@@ -616,6 +833,34 @@
                 <w:szCs w:val="24"/>
               </w:rPr>
             </w:pPr>
+            <w:r>
+              <w:rPr>
+                <w:sz w:val="24"/>
+                <w:szCs w:val="24"/>
+              </w:rPr>
+              <w:t xml:space="preserve">El id, el nombre, la fecha de nacimiento, el </w:t>
+            </w:r>
+            <w:r>
+              <w:rPr>
+                <w:sz w:val="24"/>
+                <w:szCs w:val="24"/>
+              </w:rPr>
+              <w:t>género</w:t>
+            </w:r>
+            <w:r>
+              <w:rPr>
+                <w:sz w:val="24"/>
+                <w:szCs w:val="24"/>
+              </w:rPr>
+              <w:t xml:space="preserve"> y el tipo de la mascota que </w:t>
+            </w:r>
+            <w:r>
+              <w:rPr>
+                <w:sz w:val="24"/>
+                <w:szCs w:val="24"/>
+              </w:rPr>
+              <w:t>se desea añadir.</w:t>
+            </w:r>
           </w:p>
         </w:tc>
       </w:tr>
@@ -658,6 +903,286 @@
                 <w:szCs w:val="24"/>
               </w:rPr>
             </w:pPr>
+            <w:r>
+              <w:rPr>
+                <w:sz w:val="24"/>
+                <w:szCs w:val="24"/>
+              </w:rPr>
+              <w:t>Se ha agregado la mascota.</w:t>
+            </w:r>
+          </w:p>
+        </w:tc>
+      </w:tr>
+    </w:tbl>
+    <w:p>
+      <w:pPr>
+        <w:rPr>
+          <w:b/>
+          <w:bCs/>
+          <w:sz w:val="24"/>
+          <w:szCs w:val="24"/>
+        </w:rPr>
+      </w:pPr>
+    </w:p>
+    <w:p>
+      <w:pPr>
+        <w:rPr>
+          <w:b/>
+          <w:bCs/>
+          <w:sz w:val="24"/>
+          <w:szCs w:val="24"/>
+        </w:rPr>
+      </w:pPr>
+    </w:p>
+    <w:p>
+      <w:pPr>
+        <w:rPr>
+          <w:b/>
+          <w:bCs/>
+          <w:sz w:val="24"/>
+          <w:szCs w:val="24"/>
+        </w:rPr>
+      </w:pPr>
+    </w:p>
+    <w:tbl>
+      <w:tblPr>
+        <w:tblStyle w:val="Tablaconcuadrcula"/>
+        <w:tblW w:w="0" w:type="auto"/>
+        <w:tblLook w:val="04A0" w:firstRow="1" w:lastRow="0" w:firstColumn="1" w:lastColumn="0" w:noHBand="0" w:noVBand="1"/>
+      </w:tblPr>
+      <w:tblGrid>
+        <w:gridCol w:w="4414"/>
+        <w:gridCol w:w="4414"/>
+      </w:tblGrid>
+      <w:tr>
+        <w:tc>
+          <w:tcPr>
+            <w:tcW w:w="4414" w:type="dxa"/>
+            <w:shd w:val="clear" w:color="auto" w:fill="7030A0"/>
+          </w:tcPr>
+          <w:p>
+            <w:pPr>
+              <w:rPr>
+                <w:b/>
+                <w:bCs/>
+                <w:color w:val="FFFFFF" w:themeColor="background1"/>
+                <w:sz w:val="24"/>
+                <w:szCs w:val="24"/>
+              </w:rPr>
+            </w:pPr>
+            <w:r>
+              <w:rPr>
+                <w:b/>
+                <w:bCs/>
+                <w:color w:val="FFFFFF" w:themeColor="background1"/>
+                <w:sz w:val="24"/>
+                <w:szCs w:val="24"/>
+              </w:rPr>
+              <w:t>Nombre</w:t>
+            </w:r>
+          </w:p>
+        </w:tc>
+        <w:tc>
+          <w:tcPr>
+            <w:tcW w:w="4414" w:type="dxa"/>
+          </w:tcPr>
+          <w:p>
+            <w:pPr>
+              <w:rPr>
+                <w:sz w:val="24"/>
+                <w:szCs w:val="24"/>
+              </w:rPr>
+            </w:pPr>
+            <w:r>
+              <w:rPr>
+                <w:sz w:val="24"/>
+                <w:szCs w:val="24"/>
+              </w:rPr>
+              <w:t>RF</w:t>
+            </w:r>
+            <w:r>
+              <w:rPr>
+                <w:sz w:val="24"/>
+                <w:szCs w:val="24"/>
+              </w:rPr>
+              <w:t>4</w:t>
+            </w:r>
+            <w:r>
+              <w:rPr>
+                <w:sz w:val="24"/>
+                <w:szCs w:val="24"/>
+              </w:rPr>
+              <w:t>:</w:t>
+            </w:r>
+            <w:r>
+              <w:rPr>
+                <w:sz w:val="24"/>
+                <w:szCs w:val="24"/>
+              </w:rPr>
+              <w:t xml:space="preserve"> Cargar la información de los clubes</w:t>
+            </w:r>
+          </w:p>
+        </w:tc>
+      </w:tr>
+      <w:tr>
+        <w:tc>
+          <w:tcPr>
+            <w:tcW w:w="4414" w:type="dxa"/>
+            <w:shd w:val="clear" w:color="auto" w:fill="7030A0"/>
+          </w:tcPr>
+          <w:p>
+            <w:pPr>
+              <w:rPr>
+                <w:b/>
+                <w:bCs/>
+                <w:color w:val="FFFFFF" w:themeColor="background1"/>
+                <w:sz w:val="24"/>
+                <w:szCs w:val="24"/>
+              </w:rPr>
+            </w:pPr>
+            <w:r>
+              <w:rPr>
+                <w:b/>
+                <w:bCs/>
+                <w:color w:val="FFFFFF" w:themeColor="background1"/>
+                <w:sz w:val="24"/>
+                <w:szCs w:val="24"/>
+              </w:rPr>
+              <w:lastRenderedPageBreak/>
+              <w:t>Resumen</w:t>
+            </w:r>
+          </w:p>
+        </w:tc>
+        <w:tc>
+          <w:tcPr>
+            <w:tcW w:w="4414" w:type="dxa"/>
+          </w:tcPr>
+          <w:p>
+            <w:pPr>
+              <w:rPr>
+                <w:sz w:val="24"/>
+                <w:szCs w:val="24"/>
+              </w:rPr>
+            </w:pPr>
+            <w:r>
+              <w:rPr>
+                <w:sz w:val="24"/>
+                <w:szCs w:val="24"/>
+              </w:rPr>
+              <w:t xml:space="preserve">Al iniciar el programa carga los clubes del archivo </w:t>
+            </w:r>
+            <w:r>
+              <w:rPr>
+                <w:sz w:val="24"/>
+                <w:szCs w:val="24"/>
+              </w:rPr>
+              <w:t>donde se guardan los</w:t>
+            </w:r>
+            <w:r>
+              <w:rPr>
+                <w:sz w:val="24"/>
+                <w:szCs w:val="24"/>
+              </w:rPr>
+              <w:t xml:space="preserve"> clubes.</w:t>
+            </w:r>
+          </w:p>
+        </w:tc>
+      </w:tr>
+      <w:tr>
+        <w:tc>
+          <w:tcPr>
+            <w:tcW w:w="4414" w:type="dxa"/>
+            <w:shd w:val="clear" w:color="auto" w:fill="7030A0"/>
+          </w:tcPr>
+          <w:p>
+            <w:pPr>
+              <w:rPr>
+                <w:b/>
+                <w:bCs/>
+                <w:color w:val="FFFFFF" w:themeColor="background1"/>
+                <w:sz w:val="24"/>
+                <w:szCs w:val="24"/>
+              </w:rPr>
+            </w:pPr>
+            <w:r>
+              <w:rPr>
+                <w:b/>
+                <w:bCs/>
+                <w:color w:val="FFFFFF" w:themeColor="background1"/>
+                <w:sz w:val="24"/>
+                <w:szCs w:val="24"/>
+              </w:rPr>
+              <w:t>Entrada</w:t>
+            </w:r>
+          </w:p>
+        </w:tc>
+        <w:tc>
+          <w:tcPr>
+            <w:tcW w:w="4414" w:type="dxa"/>
+          </w:tcPr>
+          <w:p>
+            <w:pPr>
+              <w:rPr>
+                <w:sz w:val="24"/>
+                <w:szCs w:val="24"/>
+              </w:rPr>
+            </w:pPr>
+            <w:r>
+              <w:rPr>
+                <w:sz w:val="24"/>
+                <w:szCs w:val="24"/>
+              </w:rPr>
+              <w:t>Ninguna.</w:t>
+            </w:r>
+          </w:p>
+        </w:tc>
+      </w:tr>
+      <w:tr>
+        <w:tc>
+          <w:tcPr>
+            <w:tcW w:w="4414" w:type="dxa"/>
+            <w:shd w:val="clear" w:color="auto" w:fill="7030A0"/>
+          </w:tcPr>
+          <w:p>
+            <w:pPr>
+              <w:rPr>
+                <w:b/>
+                <w:bCs/>
+                <w:color w:val="FFFFFF" w:themeColor="background1"/>
+                <w:sz w:val="24"/>
+                <w:szCs w:val="24"/>
+              </w:rPr>
+            </w:pPr>
+            <w:r>
+              <w:rPr>
+                <w:b/>
+                <w:bCs/>
+                <w:color w:val="FFFFFF" w:themeColor="background1"/>
+                <w:sz w:val="24"/>
+                <w:szCs w:val="24"/>
+              </w:rPr>
+              <w:t>Salida</w:t>
+            </w:r>
+          </w:p>
+        </w:tc>
+        <w:tc>
+          <w:tcPr>
+            <w:tcW w:w="4414" w:type="dxa"/>
+          </w:tcPr>
+          <w:p>
+            <w:pPr>
+              <w:rPr>
+                <w:sz w:val="24"/>
+                <w:szCs w:val="24"/>
+              </w:rPr>
+            </w:pPr>
+            <w:r>
+              <w:rPr>
+                <w:sz w:val="24"/>
+                <w:szCs w:val="24"/>
+              </w:rPr>
+              <w:t>Se agregan todos los clubes a la lista de clubes.</w:t>
+            </w:r>
           </w:p>
         </w:tc>
       </w:tr>
@@ -726,14 +1251,28 @@
                 <w:sz w:val="24"/>
                 <w:szCs w:val="24"/>
               </w:rPr>
-              <w:t>RF:</w:t>
-            </w:r>
-            <w:r>
-              <w:rPr>
-                <w:sz w:val="24"/>
-                <w:szCs w:val="24"/>
-              </w:rPr>
-              <w:t xml:space="preserve"> Generar listado de club, dueño y mascota</w:t>
+              <w:t>RF</w:t>
+            </w:r>
+            <w:r>
+              <w:rPr>
+                <w:sz w:val="24"/>
+                <w:szCs w:val="24"/>
+              </w:rPr>
+              <w:t>5</w:t>
+            </w:r>
+            <w:r>
+              <w:rPr>
+                <w:sz w:val="24"/>
+                <w:szCs w:val="24"/>
+              </w:rPr>
+              <w:t>:</w:t>
+            </w:r>
+            <w:r>
+              <w:rPr>
+                <w:sz w:val="24"/>
+                <w:szCs w:val="24"/>
+              </w:rPr>
+              <w:t xml:space="preserve"> Cargar la información de los dueños y las mascotas</w:t>
             </w:r>
           </w:p>
         </w:tc>
@@ -777,6 +1316,41 @@
                 <w:szCs w:val="24"/>
               </w:rPr>
             </w:pPr>
+            <w:r>
+              <w:rPr>
+                <w:sz w:val="24"/>
+                <w:szCs w:val="24"/>
+              </w:rPr>
+              <w:t xml:space="preserve">Al iniciar el programa carga </w:t>
+            </w:r>
+            <w:r>
+              <w:rPr>
+                <w:sz w:val="24"/>
+                <w:szCs w:val="24"/>
+              </w:rPr>
+              <w:t xml:space="preserve">los dueños </w:t>
+            </w:r>
+            <w:r>
+              <w:rPr>
+                <w:sz w:val="24"/>
+                <w:szCs w:val="24"/>
+              </w:rPr>
+              <w:t>con sus respectivas mascotas en sus respectivos clubes</w:t>
+            </w:r>
+            <w:r>
+              <w:rPr>
+                <w:sz w:val="24"/>
+                <w:szCs w:val="24"/>
+              </w:rPr>
+              <w:t>.</w:t>
+            </w:r>
+            <w:r>
+              <w:rPr>
+                <w:sz w:val="24"/>
+                <w:szCs w:val="24"/>
+              </w:rPr>
+              <w:t xml:space="preserve"> Se cargan desde los archivos de los dueños.</w:t>
+            </w:r>
           </w:p>
         </w:tc>
       </w:tr>
@@ -819,6 +1393,13 @@
                 <w:szCs w:val="24"/>
               </w:rPr>
             </w:pPr>
+            <w:r>
+              <w:rPr>
+                <w:sz w:val="24"/>
+                <w:szCs w:val="24"/>
+              </w:rPr>
+              <w:t>Ninguna.</w:t>
+            </w:r>
           </w:p>
         </w:tc>
       </w:tr>
@@ -861,6 +1442,34 @@
                 <w:szCs w:val="24"/>
               </w:rPr>
             </w:pPr>
+            <w:r>
+              <w:rPr>
+                <w:sz w:val="24"/>
+                <w:szCs w:val="24"/>
+              </w:rPr>
+              <w:t xml:space="preserve">Se agregan todos los </w:t>
+            </w:r>
+            <w:r>
+              <w:rPr>
+                <w:sz w:val="24"/>
+                <w:szCs w:val="24"/>
+              </w:rPr>
+              <w:t>dueños</w:t>
+            </w:r>
+            <w:r>
+              <w:rPr>
+                <w:sz w:val="24"/>
+                <w:szCs w:val="24"/>
+              </w:rPr>
+              <w:t xml:space="preserve"> </w:t>
+            </w:r>
+            <w:r>
+              <w:rPr>
+                <w:sz w:val="24"/>
+                <w:szCs w:val="24"/>
+              </w:rPr>
+              <w:t>sus clubes.</w:t>
+            </w:r>
           </w:p>
         </w:tc>
       </w:tr>
@@ -924,30 +1533,54 @@
                 <w:szCs w:val="24"/>
               </w:rPr>
             </w:pPr>
-            <w:proofErr w:type="spellStart"/>
-            <w:proofErr w:type="gramStart"/>
-            <w:r>
-              <w:rPr>
-                <w:sz w:val="24"/>
-                <w:szCs w:val="24"/>
-              </w:rPr>
-              <w:t>RF:</w:t>
-            </w:r>
-            <w:r>
-              <w:rPr>
-                <w:sz w:val="24"/>
-                <w:szCs w:val="24"/>
-              </w:rPr>
-              <w:t>Eliminar</w:t>
-            </w:r>
-            <w:proofErr w:type="spellEnd"/>
-            <w:proofErr w:type="gramEnd"/>
-            <w:r>
-              <w:rPr>
-                <w:sz w:val="24"/>
-                <w:szCs w:val="24"/>
-              </w:rPr>
-              <w:t xml:space="preserve"> club, dueño o mascota</w:t>
+            <w:r>
+              <w:rPr>
+                <w:sz w:val="24"/>
+                <w:szCs w:val="24"/>
+              </w:rPr>
+              <w:t>RF</w:t>
+            </w:r>
+            <w:r>
+              <w:rPr>
+                <w:sz w:val="24"/>
+                <w:szCs w:val="24"/>
+              </w:rPr>
+              <w:t>6</w:t>
+            </w:r>
+            <w:r>
+              <w:rPr>
+                <w:sz w:val="24"/>
+                <w:szCs w:val="24"/>
+              </w:rPr>
+              <w:t>:</w:t>
+            </w:r>
+            <w:r>
+              <w:rPr>
+                <w:sz w:val="24"/>
+                <w:szCs w:val="24"/>
+              </w:rPr>
+              <w:t xml:space="preserve"> Generar listado</w:t>
+            </w:r>
+            <w:r>
+              <w:rPr>
+                <w:sz w:val="24"/>
+                <w:szCs w:val="24"/>
+              </w:rPr>
+              <w:t xml:space="preserve"> ordenado</w:t>
+            </w:r>
+            <w:r>
+              <w:rPr>
+                <w:sz w:val="24"/>
+                <w:szCs w:val="24"/>
+              </w:rPr>
+              <w:t xml:space="preserve"> de club</w:t>
+            </w:r>
+            <w:r>
+              <w:rPr>
+                <w:sz w:val="24"/>
+                <w:szCs w:val="24"/>
+              </w:rPr>
+              <w:t>es por cualquier atributo</w:t>
             </w:r>
           </w:p>
         </w:tc>
@@ -991,6 +1624,13 @@
                 <w:szCs w:val="24"/>
               </w:rPr>
             </w:pPr>
+            <w:r>
+              <w:rPr>
+                <w:sz w:val="24"/>
+                <w:szCs w:val="24"/>
+              </w:rPr>
+              <w:t>Generará un reporte ordenado de los clubes dependiendo de la preferencia del usuario. El reporte se podrá organizar por id, nombre, fecha de creación, tipo de mascota o cantidad de dueños de los clubes.</w:t>
+            </w:r>
           </w:p>
         </w:tc>
       </w:tr>
@@ -1033,6 +1673,13 @@
                 <w:szCs w:val="24"/>
               </w:rPr>
             </w:pPr>
+            <w:r>
+              <w:rPr>
+                <w:sz w:val="24"/>
+                <w:szCs w:val="24"/>
+              </w:rPr>
+              <w:t xml:space="preserve">El criterio para generar el reporte. </w:t>
+            </w:r>
           </w:p>
         </w:tc>
       </w:tr>
@@ -1075,6 +1722,13 @@
                 <w:szCs w:val="24"/>
               </w:rPr>
             </w:pPr>
+            <w:r>
+              <w:rPr>
+                <w:sz w:val="24"/>
+                <w:szCs w:val="24"/>
+              </w:rPr>
+              <w:t>El reporte ordenado por el criterio.</w:t>
+            </w:r>
           </w:p>
         </w:tc>
       </w:tr>
@@ -1143,7 +1797,2496 @@
                 <w:sz w:val="24"/>
                 <w:szCs w:val="24"/>
               </w:rPr>
-              <w:t>RF:</w:t>
+              <w:t>RF</w:t>
+            </w:r>
+            <w:r>
+              <w:rPr>
+                <w:sz w:val="24"/>
+                <w:szCs w:val="24"/>
+              </w:rPr>
+              <w:t>7</w:t>
+            </w:r>
+            <w:r>
+              <w:rPr>
+                <w:sz w:val="24"/>
+                <w:szCs w:val="24"/>
+              </w:rPr>
+              <w:t>:</w:t>
+            </w:r>
+            <w:r>
+              <w:rPr>
+                <w:sz w:val="24"/>
+                <w:szCs w:val="24"/>
+              </w:rPr>
+              <w:t xml:space="preserve"> Generar listado ordenado de </w:t>
+            </w:r>
+            <w:r>
+              <w:rPr>
+                <w:sz w:val="24"/>
+                <w:szCs w:val="24"/>
+              </w:rPr>
+              <w:t>dueños por cualquier atributo</w:t>
+            </w:r>
+          </w:p>
+        </w:tc>
+      </w:tr>
+      <w:tr>
+        <w:tc>
+          <w:tcPr>
+            <w:tcW w:w="4414" w:type="dxa"/>
+            <w:shd w:val="clear" w:color="auto" w:fill="7030A0"/>
+          </w:tcPr>
+          <w:p>
+            <w:pPr>
+              <w:rPr>
+                <w:b/>
+                <w:bCs/>
+                <w:color w:val="FFFFFF" w:themeColor="background1"/>
+                <w:sz w:val="24"/>
+                <w:szCs w:val="24"/>
+              </w:rPr>
+            </w:pPr>
+            <w:r>
+              <w:rPr>
+                <w:b/>
+                <w:bCs/>
+                <w:color w:val="FFFFFF" w:themeColor="background1"/>
+                <w:sz w:val="24"/>
+                <w:szCs w:val="24"/>
+              </w:rPr>
+              <w:t>Resumen</w:t>
+            </w:r>
+          </w:p>
+        </w:tc>
+        <w:tc>
+          <w:tcPr>
+            <w:tcW w:w="4414" w:type="dxa"/>
+          </w:tcPr>
+          <w:p>
+            <w:pPr>
+              <w:rPr>
+                <w:sz w:val="24"/>
+                <w:szCs w:val="24"/>
+              </w:rPr>
+            </w:pPr>
+            <w:r>
+              <w:rPr>
+                <w:sz w:val="24"/>
+                <w:szCs w:val="24"/>
+              </w:rPr>
+              <w:t xml:space="preserve">Generará un reporte ordenado de los </w:t>
+            </w:r>
+            <w:r>
+              <w:rPr>
+                <w:sz w:val="24"/>
+                <w:szCs w:val="24"/>
+              </w:rPr>
+              <w:t>dueños</w:t>
+            </w:r>
+            <w:r>
+              <w:rPr>
+                <w:sz w:val="24"/>
+                <w:szCs w:val="24"/>
+              </w:rPr>
+              <w:t xml:space="preserve"> dependiendo de la preferencia del usuario. El reporte se podrá organizar por id, nombre, </w:t>
+            </w:r>
+            <w:r>
+              <w:rPr>
+                <w:sz w:val="24"/>
+                <w:szCs w:val="24"/>
+              </w:rPr>
+              <w:t>apellido</w:t>
+            </w:r>
+            <w:r>
+              <w:rPr>
+                <w:sz w:val="24"/>
+                <w:szCs w:val="24"/>
+              </w:rPr>
+              <w:t xml:space="preserve">, </w:t>
+            </w:r>
+            <w:r>
+              <w:rPr>
+                <w:sz w:val="24"/>
+                <w:szCs w:val="24"/>
+              </w:rPr>
+              <w:t>fecha de nacimiento, tipo de mascota preferida</w:t>
+            </w:r>
+            <w:r>
+              <w:rPr>
+                <w:sz w:val="24"/>
+                <w:szCs w:val="24"/>
+              </w:rPr>
+              <w:t xml:space="preserve"> o cantidad de </w:t>
+            </w:r>
+            <w:r>
+              <w:rPr>
+                <w:sz w:val="24"/>
+                <w:szCs w:val="24"/>
+              </w:rPr>
+              <w:t>mascotas</w:t>
+            </w:r>
+            <w:r>
+              <w:rPr>
+                <w:sz w:val="24"/>
+                <w:szCs w:val="24"/>
+              </w:rPr>
+              <w:t xml:space="preserve"> de los </w:t>
+            </w:r>
+            <w:r>
+              <w:rPr>
+                <w:sz w:val="24"/>
+                <w:szCs w:val="24"/>
+              </w:rPr>
+              <w:t>dueños</w:t>
+            </w:r>
+            <w:r>
+              <w:rPr>
+                <w:sz w:val="24"/>
+                <w:szCs w:val="24"/>
+              </w:rPr>
+              <w:t>.</w:t>
+            </w:r>
+          </w:p>
+        </w:tc>
+      </w:tr>
+      <w:tr>
+        <w:tc>
+          <w:tcPr>
+            <w:tcW w:w="4414" w:type="dxa"/>
+            <w:shd w:val="clear" w:color="auto" w:fill="7030A0"/>
+          </w:tcPr>
+          <w:p>
+            <w:pPr>
+              <w:rPr>
+                <w:b/>
+                <w:bCs/>
+                <w:color w:val="FFFFFF" w:themeColor="background1"/>
+                <w:sz w:val="24"/>
+                <w:szCs w:val="24"/>
+              </w:rPr>
+            </w:pPr>
+            <w:r>
+              <w:rPr>
+                <w:b/>
+                <w:bCs/>
+                <w:color w:val="FFFFFF" w:themeColor="background1"/>
+                <w:sz w:val="24"/>
+                <w:szCs w:val="24"/>
+              </w:rPr>
+              <w:t>Entrada</w:t>
+            </w:r>
+          </w:p>
+        </w:tc>
+        <w:tc>
+          <w:tcPr>
+            <w:tcW w:w="4414" w:type="dxa"/>
+          </w:tcPr>
+          <w:p>
+            <w:pPr>
+              <w:rPr>
+                <w:sz w:val="24"/>
+                <w:szCs w:val="24"/>
+              </w:rPr>
+            </w:pPr>
+            <w:r>
+              <w:rPr>
+                <w:sz w:val="24"/>
+                <w:szCs w:val="24"/>
+              </w:rPr>
+              <w:t>El criterio para generar el reporte.</w:t>
+            </w:r>
+          </w:p>
+        </w:tc>
+      </w:tr>
+      <w:tr>
+        <w:tc>
+          <w:tcPr>
+            <w:tcW w:w="4414" w:type="dxa"/>
+            <w:shd w:val="clear" w:color="auto" w:fill="7030A0"/>
+          </w:tcPr>
+          <w:p>
+            <w:pPr>
+              <w:rPr>
+                <w:b/>
+                <w:bCs/>
+                <w:color w:val="FFFFFF" w:themeColor="background1"/>
+                <w:sz w:val="24"/>
+                <w:szCs w:val="24"/>
+              </w:rPr>
+            </w:pPr>
+            <w:r>
+              <w:rPr>
+                <w:b/>
+                <w:bCs/>
+                <w:color w:val="FFFFFF" w:themeColor="background1"/>
+                <w:sz w:val="24"/>
+                <w:szCs w:val="24"/>
+              </w:rPr>
+              <w:t>Salida</w:t>
+            </w:r>
+          </w:p>
+        </w:tc>
+        <w:tc>
+          <w:tcPr>
+            <w:tcW w:w="4414" w:type="dxa"/>
+          </w:tcPr>
+          <w:p>
+            <w:pPr>
+              <w:rPr>
+                <w:sz w:val="24"/>
+                <w:szCs w:val="24"/>
+              </w:rPr>
+            </w:pPr>
+            <w:r>
+              <w:rPr>
+                <w:sz w:val="24"/>
+                <w:szCs w:val="24"/>
+              </w:rPr>
+              <w:t>El reporte ordenado por el criterio.</w:t>
+            </w:r>
+          </w:p>
+        </w:tc>
+      </w:tr>
+    </w:tbl>
+    <w:p>
+      <w:pPr>
+        <w:rPr>
+          <w:b/>
+          <w:bCs/>
+          <w:sz w:val="24"/>
+          <w:szCs w:val="24"/>
+        </w:rPr>
+      </w:pPr>
+    </w:p>
+    <w:tbl>
+      <w:tblPr>
+        <w:tblStyle w:val="Tablaconcuadrcula"/>
+        <w:tblW w:w="0" w:type="auto"/>
+        <w:tblLook w:val="04A0" w:firstRow="1" w:lastRow="0" w:firstColumn="1" w:lastColumn="0" w:noHBand="0" w:noVBand="1"/>
+      </w:tblPr>
+      <w:tblGrid>
+        <w:gridCol w:w="4414"/>
+        <w:gridCol w:w="4414"/>
+      </w:tblGrid>
+      <w:tr>
+        <w:tc>
+          <w:tcPr>
+            <w:tcW w:w="4414" w:type="dxa"/>
+            <w:shd w:val="clear" w:color="auto" w:fill="7030A0"/>
+          </w:tcPr>
+          <w:p>
+            <w:pPr>
+              <w:rPr>
+                <w:b/>
+                <w:bCs/>
+                <w:color w:val="FFFFFF" w:themeColor="background1"/>
+                <w:sz w:val="24"/>
+                <w:szCs w:val="24"/>
+              </w:rPr>
+            </w:pPr>
+            <w:r>
+              <w:rPr>
+                <w:b/>
+                <w:bCs/>
+                <w:color w:val="FFFFFF" w:themeColor="background1"/>
+                <w:sz w:val="24"/>
+                <w:szCs w:val="24"/>
+              </w:rPr>
+              <w:t>Nombre</w:t>
+            </w:r>
+          </w:p>
+        </w:tc>
+        <w:tc>
+          <w:tcPr>
+            <w:tcW w:w="4414" w:type="dxa"/>
+          </w:tcPr>
+          <w:p>
+            <w:pPr>
+              <w:rPr>
+                <w:sz w:val="24"/>
+                <w:szCs w:val="24"/>
+              </w:rPr>
+            </w:pPr>
+            <w:r>
+              <w:rPr>
+                <w:sz w:val="24"/>
+                <w:szCs w:val="24"/>
+              </w:rPr>
+              <w:t>RF</w:t>
+            </w:r>
+            <w:r>
+              <w:rPr>
+                <w:sz w:val="24"/>
+                <w:szCs w:val="24"/>
+              </w:rPr>
+              <w:t>8</w:t>
+            </w:r>
+            <w:r>
+              <w:rPr>
+                <w:sz w:val="24"/>
+                <w:szCs w:val="24"/>
+              </w:rPr>
+              <w:t>:</w:t>
+            </w:r>
+            <w:r>
+              <w:rPr>
+                <w:sz w:val="24"/>
+                <w:szCs w:val="24"/>
+              </w:rPr>
+              <w:t xml:space="preserve"> Generar listado ordenado de mascotas por cualquier atributo</w:t>
+            </w:r>
+          </w:p>
+        </w:tc>
+      </w:tr>
+      <w:tr>
+        <w:tc>
+          <w:tcPr>
+            <w:tcW w:w="4414" w:type="dxa"/>
+            <w:shd w:val="clear" w:color="auto" w:fill="7030A0"/>
+          </w:tcPr>
+          <w:p>
+            <w:pPr>
+              <w:rPr>
+                <w:b/>
+                <w:bCs/>
+                <w:color w:val="FFFFFF" w:themeColor="background1"/>
+                <w:sz w:val="24"/>
+                <w:szCs w:val="24"/>
+              </w:rPr>
+            </w:pPr>
+            <w:r>
+              <w:rPr>
+                <w:b/>
+                <w:bCs/>
+                <w:color w:val="FFFFFF" w:themeColor="background1"/>
+                <w:sz w:val="24"/>
+                <w:szCs w:val="24"/>
+              </w:rPr>
+              <w:t>Resumen</w:t>
+            </w:r>
+          </w:p>
+        </w:tc>
+        <w:tc>
+          <w:tcPr>
+            <w:tcW w:w="4414" w:type="dxa"/>
+          </w:tcPr>
+          <w:p>
+            <w:pPr>
+              <w:rPr>
+                <w:sz w:val="24"/>
+                <w:szCs w:val="24"/>
+              </w:rPr>
+            </w:pPr>
+            <w:r>
+              <w:rPr>
+                <w:sz w:val="24"/>
+                <w:szCs w:val="24"/>
+              </w:rPr>
+              <w:t>Generará un reporte ordenado de l</w:t>
+            </w:r>
+            <w:r>
+              <w:rPr>
+                <w:sz w:val="24"/>
+                <w:szCs w:val="24"/>
+              </w:rPr>
+              <w:t xml:space="preserve">as mascotas </w:t>
+            </w:r>
+            <w:r>
+              <w:rPr>
+                <w:sz w:val="24"/>
+                <w:szCs w:val="24"/>
+              </w:rPr>
+              <w:t xml:space="preserve">dependiendo de la preferencia </w:t>
+            </w:r>
+            <w:r>
+              <w:rPr>
+                <w:sz w:val="24"/>
+                <w:szCs w:val="24"/>
+              </w:rPr>
+              <w:lastRenderedPageBreak/>
+              <w:t xml:space="preserve">del usuario. El reporte se podrá organizar por id, nombre, fecha de nacimiento, </w:t>
+            </w:r>
+            <w:r>
+              <w:rPr>
+                <w:sz w:val="24"/>
+                <w:szCs w:val="24"/>
+              </w:rPr>
+              <w:t>genero</w:t>
+            </w:r>
+            <w:r>
+              <w:rPr>
+                <w:sz w:val="24"/>
+                <w:szCs w:val="24"/>
+              </w:rPr>
+              <w:t xml:space="preserve"> o </w:t>
+            </w:r>
+            <w:r>
+              <w:rPr>
+                <w:sz w:val="24"/>
+                <w:szCs w:val="24"/>
+              </w:rPr>
+              <w:t>tipo</w:t>
+            </w:r>
+            <w:r>
+              <w:rPr>
+                <w:sz w:val="24"/>
+                <w:szCs w:val="24"/>
+              </w:rPr>
+              <w:t xml:space="preserve"> de l</w:t>
+            </w:r>
+            <w:r>
+              <w:rPr>
+                <w:sz w:val="24"/>
+                <w:szCs w:val="24"/>
+              </w:rPr>
+              <w:t>as mascotas</w:t>
+            </w:r>
+            <w:r>
+              <w:rPr>
+                <w:sz w:val="24"/>
+                <w:szCs w:val="24"/>
+              </w:rPr>
+              <w:t>.</w:t>
+            </w:r>
+          </w:p>
+        </w:tc>
+      </w:tr>
+      <w:tr>
+        <w:tc>
+          <w:tcPr>
+            <w:tcW w:w="4414" w:type="dxa"/>
+            <w:shd w:val="clear" w:color="auto" w:fill="7030A0"/>
+          </w:tcPr>
+          <w:p>
+            <w:pPr>
+              <w:rPr>
+                <w:b/>
+                <w:bCs/>
+                <w:color w:val="FFFFFF" w:themeColor="background1"/>
+                <w:sz w:val="24"/>
+                <w:szCs w:val="24"/>
+              </w:rPr>
+            </w:pPr>
+            <w:r>
+              <w:rPr>
+                <w:b/>
+                <w:bCs/>
+                <w:color w:val="FFFFFF" w:themeColor="background1"/>
+                <w:sz w:val="24"/>
+                <w:szCs w:val="24"/>
+              </w:rPr>
+              <w:lastRenderedPageBreak/>
+              <w:t>Entrada</w:t>
+            </w:r>
+          </w:p>
+        </w:tc>
+        <w:tc>
+          <w:tcPr>
+            <w:tcW w:w="4414" w:type="dxa"/>
+          </w:tcPr>
+          <w:p>
+            <w:pPr>
+              <w:rPr>
+                <w:sz w:val="24"/>
+                <w:szCs w:val="24"/>
+              </w:rPr>
+            </w:pPr>
+            <w:r>
+              <w:rPr>
+                <w:sz w:val="24"/>
+                <w:szCs w:val="24"/>
+              </w:rPr>
+              <w:t>El criterio para generar el reporte.</w:t>
+            </w:r>
+          </w:p>
+        </w:tc>
+      </w:tr>
+      <w:tr>
+        <w:tc>
+          <w:tcPr>
+            <w:tcW w:w="4414" w:type="dxa"/>
+            <w:shd w:val="clear" w:color="auto" w:fill="7030A0"/>
+          </w:tcPr>
+          <w:p>
+            <w:pPr>
+              <w:rPr>
+                <w:b/>
+                <w:bCs/>
+                <w:color w:val="FFFFFF" w:themeColor="background1"/>
+                <w:sz w:val="24"/>
+                <w:szCs w:val="24"/>
+              </w:rPr>
+            </w:pPr>
+            <w:r>
+              <w:rPr>
+                <w:b/>
+                <w:bCs/>
+                <w:color w:val="FFFFFF" w:themeColor="background1"/>
+                <w:sz w:val="24"/>
+                <w:szCs w:val="24"/>
+              </w:rPr>
+              <w:t>Salida</w:t>
+            </w:r>
+          </w:p>
+        </w:tc>
+        <w:tc>
+          <w:tcPr>
+            <w:tcW w:w="4414" w:type="dxa"/>
+          </w:tcPr>
+          <w:p>
+            <w:pPr>
+              <w:rPr>
+                <w:sz w:val="24"/>
+                <w:szCs w:val="24"/>
+              </w:rPr>
+            </w:pPr>
+            <w:r>
+              <w:rPr>
+                <w:sz w:val="24"/>
+                <w:szCs w:val="24"/>
+              </w:rPr>
+              <w:t>El reporte ordenado por el criterio.</w:t>
+            </w:r>
+          </w:p>
+        </w:tc>
+      </w:tr>
+    </w:tbl>
+    <w:p>
+      <w:pPr>
+        <w:rPr>
+          <w:b/>
+          <w:bCs/>
+          <w:sz w:val="24"/>
+          <w:szCs w:val="24"/>
+        </w:rPr>
+      </w:pPr>
+    </w:p>
+    <w:tbl>
+      <w:tblPr>
+        <w:tblStyle w:val="Tablaconcuadrcula"/>
+        <w:tblW w:w="0" w:type="auto"/>
+        <w:tblLook w:val="04A0" w:firstRow="1" w:lastRow="0" w:firstColumn="1" w:lastColumn="0" w:noHBand="0" w:noVBand="1"/>
+      </w:tblPr>
+      <w:tblGrid>
+        <w:gridCol w:w="4414"/>
+        <w:gridCol w:w="4414"/>
+      </w:tblGrid>
+      <w:tr>
+        <w:tc>
+          <w:tcPr>
+            <w:tcW w:w="4414" w:type="dxa"/>
+            <w:shd w:val="clear" w:color="auto" w:fill="7030A0"/>
+          </w:tcPr>
+          <w:p>
+            <w:pPr>
+              <w:rPr>
+                <w:b/>
+                <w:bCs/>
+                <w:color w:val="FFFFFF" w:themeColor="background1"/>
+                <w:sz w:val="24"/>
+                <w:szCs w:val="24"/>
+              </w:rPr>
+            </w:pPr>
+            <w:r>
+              <w:rPr>
+                <w:b/>
+                <w:bCs/>
+                <w:color w:val="FFFFFF" w:themeColor="background1"/>
+                <w:sz w:val="24"/>
+                <w:szCs w:val="24"/>
+              </w:rPr>
+              <w:t>Nombre</w:t>
+            </w:r>
+          </w:p>
+        </w:tc>
+        <w:tc>
+          <w:tcPr>
+            <w:tcW w:w="4414" w:type="dxa"/>
+          </w:tcPr>
+          <w:p>
+            <w:pPr>
+              <w:rPr>
+                <w:sz w:val="24"/>
+                <w:szCs w:val="24"/>
+              </w:rPr>
+            </w:pPr>
+            <w:r>
+              <w:rPr>
+                <w:sz w:val="24"/>
+                <w:szCs w:val="24"/>
+              </w:rPr>
+              <w:t>RF</w:t>
+            </w:r>
+            <w:r>
+              <w:rPr>
+                <w:sz w:val="24"/>
+                <w:szCs w:val="24"/>
+              </w:rPr>
+              <w:t>9</w:t>
+            </w:r>
+            <w:r>
+              <w:rPr>
+                <w:sz w:val="24"/>
+                <w:szCs w:val="24"/>
+              </w:rPr>
+              <w:t>:</w:t>
+            </w:r>
+            <w:r>
+              <w:rPr>
+                <w:sz w:val="24"/>
+                <w:szCs w:val="24"/>
+              </w:rPr>
+              <w:t xml:space="preserve"> </w:t>
+            </w:r>
+            <w:r>
+              <w:rPr>
+                <w:sz w:val="24"/>
+                <w:szCs w:val="24"/>
+              </w:rPr>
+              <w:t xml:space="preserve">Buscar </w:t>
+            </w:r>
+            <w:r>
+              <w:rPr>
+                <w:sz w:val="24"/>
+                <w:szCs w:val="24"/>
+              </w:rPr>
+              <w:t xml:space="preserve">un </w:t>
+            </w:r>
+            <w:r>
+              <w:rPr>
+                <w:sz w:val="24"/>
+                <w:szCs w:val="24"/>
+              </w:rPr>
+              <w:t>club por cualquier atributo</w:t>
+            </w:r>
+          </w:p>
+        </w:tc>
+      </w:tr>
+      <w:tr>
+        <w:tc>
+          <w:tcPr>
+            <w:tcW w:w="4414" w:type="dxa"/>
+            <w:shd w:val="clear" w:color="auto" w:fill="7030A0"/>
+          </w:tcPr>
+          <w:p>
+            <w:pPr>
+              <w:rPr>
+                <w:b/>
+                <w:bCs/>
+                <w:color w:val="FFFFFF" w:themeColor="background1"/>
+                <w:sz w:val="24"/>
+                <w:szCs w:val="24"/>
+              </w:rPr>
+            </w:pPr>
+            <w:r>
+              <w:rPr>
+                <w:b/>
+                <w:bCs/>
+                <w:color w:val="FFFFFF" w:themeColor="background1"/>
+                <w:sz w:val="24"/>
+                <w:szCs w:val="24"/>
+              </w:rPr>
+              <w:t>Resumen</w:t>
+            </w:r>
+          </w:p>
+        </w:tc>
+        <w:tc>
+          <w:tcPr>
+            <w:tcW w:w="4414" w:type="dxa"/>
+          </w:tcPr>
+          <w:p>
+            <w:pPr>
+              <w:rPr>
+                <w:sz w:val="24"/>
+                <w:szCs w:val="24"/>
+              </w:rPr>
+            </w:pPr>
+            <w:r>
+              <w:rPr>
+                <w:sz w:val="24"/>
+                <w:szCs w:val="24"/>
+              </w:rPr>
+              <w:t xml:space="preserve">Verificara que exista un club con una característica especifica. Entre las características están el id, el nombre, la fecha de creación </w:t>
+            </w:r>
+            <w:r>
+              <w:rPr>
+                <w:sz w:val="24"/>
+                <w:szCs w:val="24"/>
+              </w:rPr>
+              <w:t>y</w:t>
+            </w:r>
+            <w:r>
+              <w:rPr>
+                <w:sz w:val="24"/>
+                <w:szCs w:val="24"/>
+              </w:rPr>
+              <w:t xml:space="preserve"> el tipo de mascota del club. Adicionalmente, debe mostrar en pantalla el tiempo que se </w:t>
+            </w:r>
+            <w:r>
+              <w:rPr>
+                <w:sz w:val="24"/>
+                <w:szCs w:val="24"/>
+              </w:rPr>
+              <w:t>demoró</w:t>
+            </w:r>
+            <w:r>
+              <w:rPr>
+                <w:sz w:val="24"/>
+                <w:szCs w:val="24"/>
+              </w:rPr>
+              <w:t xml:space="preserve"> en ejecutar esta función</w:t>
+            </w:r>
+            <w:r>
+              <w:rPr>
+                <w:sz w:val="24"/>
+                <w:szCs w:val="24"/>
+              </w:rPr>
+              <w:t xml:space="preserve"> por los dos tipos de búsqueda</w:t>
+            </w:r>
+            <w:r>
+              <w:rPr>
+                <w:sz w:val="24"/>
+                <w:szCs w:val="24"/>
+              </w:rPr>
+              <w:t>.</w:t>
+            </w:r>
+          </w:p>
+        </w:tc>
+      </w:tr>
+      <w:tr>
+        <w:tc>
+          <w:tcPr>
+            <w:tcW w:w="4414" w:type="dxa"/>
+            <w:shd w:val="clear" w:color="auto" w:fill="7030A0"/>
+          </w:tcPr>
+          <w:p>
+            <w:pPr>
+              <w:rPr>
+                <w:b/>
+                <w:bCs/>
+                <w:color w:val="FFFFFF" w:themeColor="background1"/>
+                <w:sz w:val="24"/>
+                <w:szCs w:val="24"/>
+              </w:rPr>
+            </w:pPr>
+            <w:r>
+              <w:rPr>
+                <w:b/>
+                <w:bCs/>
+                <w:color w:val="FFFFFF" w:themeColor="background1"/>
+                <w:sz w:val="24"/>
+                <w:szCs w:val="24"/>
+              </w:rPr>
+              <w:t>Entrada</w:t>
+            </w:r>
+          </w:p>
+        </w:tc>
+        <w:tc>
+          <w:tcPr>
+            <w:tcW w:w="4414" w:type="dxa"/>
+          </w:tcPr>
+          <w:p>
+            <w:pPr>
+              <w:rPr>
+                <w:sz w:val="24"/>
+                <w:szCs w:val="24"/>
+              </w:rPr>
+            </w:pPr>
+            <w:r>
+              <w:rPr>
+                <w:sz w:val="24"/>
+                <w:szCs w:val="24"/>
+              </w:rPr>
+              <w:t xml:space="preserve">El criterio de búsqueda y el valor </w:t>
+            </w:r>
+            <w:r>
+              <w:rPr>
+                <w:sz w:val="24"/>
+                <w:szCs w:val="24"/>
+              </w:rPr>
+              <w:t>buscado</w:t>
+            </w:r>
+            <w:r>
+              <w:rPr>
+                <w:sz w:val="24"/>
+                <w:szCs w:val="24"/>
+              </w:rPr>
+              <w:t>.</w:t>
+            </w:r>
+          </w:p>
+        </w:tc>
+      </w:tr>
+      <w:tr>
+        <w:tc>
+          <w:tcPr>
+            <w:tcW w:w="4414" w:type="dxa"/>
+            <w:shd w:val="clear" w:color="auto" w:fill="7030A0"/>
+          </w:tcPr>
+          <w:p>
+            <w:pPr>
+              <w:rPr>
+                <w:b/>
+                <w:bCs/>
+                <w:color w:val="FFFFFF" w:themeColor="background1"/>
+                <w:sz w:val="24"/>
+                <w:szCs w:val="24"/>
+              </w:rPr>
+            </w:pPr>
+            <w:r>
+              <w:rPr>
+                <w:b/>
+                <w:bCs/>
+                <w:color w:val="FFFFFF" w:themeColor="background1"/>
+                <w:sz w:val="24"/>
+                <w:szCs w:val="24"/>
+              </w:rPr>
+              <w:t>Salida</w:t>
+            </w:r>
+          </w:p>
+        </w:tc>
+        <w:tc>
+          <w:tcPr>
+            <w:tcW w:w="4414" w:type="dxa"/>
+          </w:tcPr>
+          <w:p>
+            <w:pPr>
+              <w:rPr>
+                <w:sz w:val="24"/>
+                <w:szCs w:val="24"/>
+              </w:rPr>
+            </w:pPr>
+            <w:r>
+              <w:rPr>
+                <w:sz w:val="24"/>
+                <w:szCs w:val="24"/>
+              </w:rPr>
+              <w:t>La existencia del club y los tiempos de ejecución.</w:t>
+            </w:r>
+          </w:p>
+        </w:tc>
+      </w:tr>
+    </w:tbl>
+    <w:p>
+      <w:pPr>
+        <w:rPr>
+          <w:b/>
+          <w:bCs/>
+          <w:sz w:val="24"/>
+          <w:szCs w:val="24"/>
+        </w:rPr>
+      </w:pPr>
+    </w:p>
+    <w:tbl>
+      <w:tblPr>
+        <w:tblStyle w:val="Tablaconcuadrcula"/>
+        <w:tblW w:w="0" w:type="auto"/>
+        <w:tblLook w:val="04A0" w:firstRow="1" w:lastRow="0" w:firstColumn="1" w:lastColumn="0" w:noHBand="0" w:noVBand="1"/>
+      </w:tblPr>
+      <w:tblGrid>
+        <w:gridCol w:w="4414"/>
+        <w:gridCol w:w="4414"/>
+      </w:tblGrid>
+      <w:tr>
+        <w:tc>
+          <w:tcPr>
+            <w:tcW w:w="4414" w:type="dxa"/>
+            <w:shd w:val="clear" w:color="auto" w:fill="7030A0"/>
+          </w:tcPr>
+          <w:p>
+            <w:pPr>
+              <w:rPr>
+                <w:b/>
+                <w:bCs/>
+                <w:color w:val="FFFFFF" w:themeColor="background1"/>
+                <w:sz w:val="24"/>
+                <w:szCs w:val="24"/>
+              </w:rPr>
+            </w:pPr>
+            <w:r>
+              <w:rPr>
+                <w:b/>
+                <w:bCs/>
+                <w:color w:val="FFFFFF" w:themeColor="background1"/>
+                <w:sz w:val="24"/>
+                <w:szCs w:val="24"/>
+              </w:rPr>
+              <w:t>Nombre</w:t>
+            </w:r>
+          </w:p>
+        </w:tc>
+        <w:tc>
+          <w:tcPr>
+            <w:tcW w:w="4414" w:type="dxa"/>
+          </w:tcPr>
+          <w:p>
+            <w:pPr>
+              <w:rPr>
+                <w:sz w:val="24"/>
+                <w:szCs w:val="24"/>
+              </w:rPr>
+            </w:pPr>
+            <w:r>
+              <w:rPr>
+                <w:sz w:val="24"/>
+                <w:szCs w:val="24"/>
+              </w:rPr>
+              <w:t>RF</w:t>
+            </w:r>
+            <w:r>
+              <w:rPr>
+                <w:sz w:val="24"/>
+                <w:szCs w:val="24"/>
+              </w:rPr>
+              <w:t>1</w:t>
+            </w:r>
+            <w:r>
+              <w:rPr>
+                <w:sz w:val="24"/>
+                <w:szCs w:val="24"/>
+              </w:rPr>
+              <w:t>0</w:t>
+            </w:r>
+            <w:r>
+              <w:rPr>
+                <w:sz w:val="24"/>
+                <w:szCs w:val="24"/>
+              </w:rPr>
+              <w:t>:</w:t>
+            </w:r>
+            <w:r>
+              <w:rPr>
+                <w:sz w:val="24"/>
+                <w:szCs w:val="24"/>
+              </w:rPr>
+              <w:t xml:space="preserve"> </w:t>
+            </w:r>
+            <w:r>
+              <w:rPr>
+                <w:sz w:val="24"/>
+                <w:szCs w:val="24"/>
+              </w:rPr>
+              <w:t xml:space="preserve">Buscar </w:t>
+            </w:r>
+            <w:r>
+              <w:rPr>
+                <w:sz w:val="24"/>
+                <w:szCs w:val="24"/>
+              </w:rPr>
+              <w:t xml:space="preserve">un </w:t>
+            </w:r>
+            <w:r>
+              <w:rPr>
+                <w:sz w:val="24"/>
+                <w:szCs w:val="24"/>
+              </w:rPr>
+              <w:t>dueño por cualquier atributo</w:t>
+            </w:r>
+          </w:p>
+        </w:tc>
+      </w:tr>
+      <w:tr>
+        <w:tc>
+          <w:tcPr>
+            <w:tcW w:w="4414" w:type="dxa"/>
+            <w:shd w:val="clear" w:color="auto" w:fill="7030A0"/>
+          </w:tcPr>
+          <w:p>
+            <w:pPr>
+              <w:rPr>
+                <w:b/>
+                <w:bCs/>
+                <w:color w:val="FFFFFF" w:themeColor="background1"/>
+                <w:sz w:val="24"/>
+                <w:szCs w:val="24"/>
+              </w:rPr>
+            </w:pPr>
+            <w:r>
+              <w:rPr>
+                <w:b/>
+                <w:bCs/>
+                <w:color w:val="FFFFFF" w:themeColor="background1"/>
+                <w:sz w:val="24"/>
+                <w:szCs w:val="24"/>
+              </w:rPr>
+              <w:t>Resumen</w:t>
+            </w:r>
+          </w:p>
+        </w:tc>
+        <w:tc>
+          <w:tcPr>
+            <w:tcW w:w="4414" w:type="dxa"/>
+          </w:tcPr>
+          <w:p>
+            <w:pPr>
+              <w:rPr>
+                <w:sz w:val="24"/>
+                <w:szCs w:val="24"/>
+              </w:rPr>
+            </w:pPr>
+            <w:r>
+              <w:rPr>
+                <w:sz w:val="24"/>
+                <w:szCs w:val="24"/>
+              </w:rPr>
+              <w:t xml:space="preserve">Verificara que exista un </w:t>
+            </w:r>
+            <w:r>
+              <w:rPr>
+                <w:sz w:val="24"/>
+                <w:szCs w:val="24"/>
+              </w:rPr>
+              <w:t>dueño</w:t>
+            </w:r>
+            <w:r>
+              <w:rPr>
+                <w:sz w:val="24"/>
+                <w:szCs w:val="24"/>
+              </w:rPr>
+              <w:t xml:space="preserve"> con una característica especifica. Entre las características están el id, el nombre, </w:t>
+            </w:r>
+            <w:r>
+              <w:rPr>
+                <w:sz w:val="24"/>
+                <w:szCs w:val="24"/>
+              </w:rPr>
+              <w:t xml:space="preserve">el apellido, </w:t>
+            </w:r>
+            <w:r>
+              <w:rPr>
+                <w:sz w:val="24"/>
+                <w:szCs w:val="24"/>
+              </w:rPr>
+              <w:t xml:space="preserve">la fecha de </w:t>
+            </w:r>
+            <w:r>
+              <w:rPr>
+                <w:sz w:val="24"/>
+                <w:szCs w:val="24"/>
+              </w:rPr>
+              <w:t>nacimiento</w:t>
+            </w:r>
+            <w:r>
+              <w:rPr>
+                <w:sz w:val="24"/>
+                <w:szCs w:val="24"/>
+              </w:rPr>
+              <w:t xml:space="preserve"> </w:t>
+            </w:r>
+            <w:r>
+              <w:rPr>
+                <w:sz w:val="24"/>
+                <w:szCs w:val="24"/>
+              </w:rPr>
+              <w:t>y</w:t>
+            </w:r>
+            <w:r>
+              <w:rPr>
+                <w:sz w:val="24"/>
+                <w:szCs w:val="24"/>
+              </w:rPr>
+              <w:t xml:space="preserve"> el tipo de mascota </w:t>
+            </w:r>
+            <w:r>
+              <w:rPr>
+                <w:sz w:val="24"/>
+                <w:szCs w:val="24"/>
+              </w:rPr>
+              <w:t xml:space="preserve">preferida </w:t>
+            </w:r>
+            <w:r>
+              <w:rPr>
+                <w:sz w:val="24"/>
+                <w:szCs w:val="24"/>
+              </w:rPr>
+              <w:t xml:space="preserve">del </w:t>
+            </w:r>
+            <w:r>
+              <w:rPr>
+                <w:sz w:val="24"/>
+                <w:szCs w:val="24"/>
+              </w:rPr>
+              <w:t>dueño</w:t>
+            </w:r>
+            <w:r>
+              <w:rPr>
+                <w:sz w:val="24"/>
+                <w:szCs w:val="24"/>
+              </w:rPr>
+              <w:t xml:space="preserve">. Adicionalmente, debe mostrar en pantalla el tiempo que se </w:t>
+            </w:r>
+            <w:r>
+              <w:rPr>
+                <w:sz w:val="24"/>
+                <w:szCs w:val="24"/>
+              </w:rPr>
+              <w:t>demoró</w:t>
+            </w:r>
+            <w:r>
+              <w:rPr>
+                <w:sz w:val="24"/>
+                <w:szCs w:val="24"/>
+              </w:rPr>
+              <w:t xml:space="preserve"> en ejecutar esta función</w:t>
+            </w:r>
+            <w:r>
+              <w:rPr>
+                <w:sz w:val="24"/>
+                <w:szCs w:val="24"/>
+              </w:rPr>
+              <w:t xml:space="preserve"> </w:t>
+            </w:r>
+            <w:r>
+              <w:rPr>
+                <w:sz w:val="24"/>
+                <w:szCs w:val="24"/>
+              </w:rPr>
+              <w:t xml:space="preserve">por los dos tipos de </w:t>
+            </w:r>
+            <w:r>
+              <w:rPr>
+                <w:sz w:val="24"/>
+                <w:szCs w:val="24"/>
+              </w:rPr>
+              <w:t>búsqueda</w:t>
+            </w:r>
+            <w:r>
+              <w:rPr>
+                <w:sz w:val="24"/>
+                <w:szCs w:val="24"/>
+              </w:rPr>
+              <w:t>.</w:t>
+            </w:r>
+          </w:p>
+        </w:tc>
+      </w:tr>
+      <w:tr>
+        <w:tc>
+          <w:tcPr>
+            <w:tcW w:w="4414" w:type="dxa"/>
+            <w:shd w:val="clear" w:color="auto" w:fill="7030A0"/>
+          </w:tcPr>
+          <w:p>
+            <w:pPr>
+              <w:rPr>
+                <w:b/>
+                <w:bCs/>
+                <w:color w:val="FFFFFF" w:themeColor="background1"/>
+                <w:sz w:val="24"/>
+                <w:szCs w:val="24"/>
+              </w:rPr>
+            </w:pPr>
+            <w:r>
+              <w:rPr>
+                <w:b/>
+                <w:bCs/>
+                <w:color w:val="FFFFFF" w:themeColor="background1"/>
+                <w:sz w:val="24"/>
+                <w:szCs w:val="24"/>
+              </w:rPr>
+              <w:t>Entrada</w:t>
+            </w:r>
+          </w:p>
+        </w:tc>
+        <w:tc>
+          <w:tcPr>
+            <w:tcW w:w="4414" w:type="dxa"/>
+          </w:tcPr>
+          <w:p>
+            <w:pPr>
+              <w:rPr>
+                <w:sz w:val="24"/>
+                <w:szCs w:val="24"/>
+              </w:rPr>
+            </w:pPr>
+            <w:r>
+              <w:rPr>
+                <w:sz w:val="24"/>
+                <w:szCs w:val="24"/>
+              </w:rPr>
+              <w:t>El criterio de búsqueda y el valor buscado.</w:t>
+            </w:r>
+          </w:p>
+        </w:tc>
+      </w:tr>
+      <w:tr>
+        <w:tc>
+          <w:tcPr>
+            <w:tcW w:w="4414" w:type="dxa"/>
+            <w:shd w:val="clear" w:color="auto" w:fill="7030A0"/>
+          </w:tcPr>
+          <w:p>
+            <w:pPr>
+              <w:rPr>
+                <w:b/>
+                <w:bCs/>
+                <w:color w:val="FFFFFF" w:themeColor="background1"/>
+                <w:sz w:val="24"/>
+                <w:szCs w:val="24"/>
+              </w:rPr>
+            </w:pPr>
+            <w:r>
+              <w:rPr>
+                <w:b/>
+                <w:bCs/>
+                <w:color w:val="FFFFFF" w:themeColor="background1"/>
+                <w:sz w:val="24"/>
+                <w:szCs w:val="24"/>
+              </w:rPr>
+              <w:t>Salida</w:t>
+            </w:r>
+          </w:p>
+        </w:tc>
+        <w:tc>
+          <w:tcPr>
+            <w:tcW w:w="4414" w:type="dxa"/>
+          </w:tcPr>
+          <w:p>
+            <w:pPr>
+              <w:rPr>
+                <w:sz w:val="24"/>
+                <w:szCs w:val="24"/>
+              </w:rPr>
+            </w:pPr>
+            <w:r>
+              <w:rPr>
+                <w:sz w:val="24"/>
+                <w:szCs w:val="24"/>
+              </w:rPr>
+              <w:t xml:space="preserve">La existencia del </w:t>
+            </w:r>
+            <w:r>
+              <w:rPr>
+                <w:sz w:val="24"/>
+                <w:szCs w:val="24"/>
+              </w:rPr>
+              <w:t>dueño</w:t>
+            </w:r>
+            <w:r>
+              <w:rPr>
+                <w:sz w:val="24"/>
+                <w:szCs w:val="24"/>
+              </w:rPr>
+              <w:t xml:space="preserve"> y los tiempos de ejecución.</w:t>
+            </w:r>
+          </w:p>
+        </w:tc>
+      </w:tr>
+    </w:tbl>
+    <w:p>
+      <w:pPr>
+        <w:rPr>
+          <w:b/>
+          <w:bCs/>
+          <w:sz w:val="24"/>
+          <w:szCs w:val="24"/>
+        </w:rPr>
+      </w:pPr>
+    </w:p>
+    <w:tbl>
+      <w:tblPr>
+        <w:tblStyle w:val="Tablaconcuadrcula"/>
+        <w:tblW w:w="0" w:type="auto"/>
+        <w:tblLook w:val="04A0" w:firstRow="1" w:lastRow="0" w:firstColumn="1" w:lastColumn="0" w:noHBand="0" w:noVBand="1"/>
+      </w:tblPr>
+      <w:tblGrid>
+        <w:gridCol w:w="4414"/>
+        <w:gridCol w:w="4414"/>
+      </w:tblGrid>
+      <w:tr>
+        <w:tc>
+          <w:tcPr>
+            <w:tcW w:w="4414" w:type="dxa"/>
+            <w:shd w:val="clear" w:color="auto" w:fill="7030A0"/>
+          </w:tcPr>
+          <w:p>
+            <w:pPr>
+              <w:rPr>
+                <w:b/>
+                <w:bCs/>
+                <w:color w:val="FFFFFF" w:themeColor="background1"/>
+                <w:sz w:val="24"/>
+                <w:szCs w:val="24"/>
+              </w:rPr>
+            </w:pPr>
+            <w:r>
+              <w:rPr>
+                <w:b/>
+                <w:bCs/>
+                <w:color w:val="FFFFFF" w:themeColor="background1"/>
+                <w:sz w:val="24"/>
+                <w:szCs w:val="24"/>
+              </w:rPr>
+              <w:t>Nombre</w:t>
+            </w:r>
+          </w:p>
+        </w:tc>
+        <w:tc>
+          <w:tcPr>
+            <w:tcW w:w="4414" w:type="dxa"/>
+          </w:tcPr>
+          <w:p>
+            <w:pPr>
+              <w:rPr>
+                <w:sz w:val="24"/>
+                <w:szCs w:val="24"/>
+              </w:rPr>
+            </w:pPr>
+            <w:r>
+              <w:rPr>
+                <w:sz w:val="24"/>
+                <w:szCs w:val="24"/>
+              </w:rPr>
+              <w:t>RF</w:t>
+            </w:r>
+            <w:r>
+              <w:rPr>
+                <w:sz w:val="24"/>
+                <w:szCs w:val="24"/>
+              </w:rPr>
+              <w:t>1</w:t>
+            </w:r>
+            <w:r>
+              <w:rPr>
+                <w:sz w:val="24"/>
+                <w:szCs w:val="24"/>
+              </w:rPr>
+              <w:t>1</w:t>
+            </w:r>
+            <w:r>
+              <w:rPr>
+                <w:sz w:val="24"/>
+                <w:szCs w:val="24"/>
+              </w:rPr>
+              <w:t>:</w:t>
+            </w:r>
+            <w:r>
+              <w:rPr>
+                <w:sz w:val="24"/>
+                <w:szCs w:val="24"/>
+              </w:rPr>
+              <w:t xml:space="preserve"> </w:t>
+            </w:r>
+            <w:r>
+              <w:rPr>
+                <w:sz w:val="24"/>
+                <w:szCs w:val="24"/>
+              </w:rPr>
+              <w:t xml:space="preserve"> Buscar </w:t>
+            </w:r>
+            <w:r>
+              <w:rPr>
+                <w:sz w:val="24"/>
+                <w:szCs w:val="24"/>
+              </w:rPr>
+              <w:t xml:space="preserve">una </w:t>
+            </w:r>
+            <w:r>
+              <w:rPr>
+                <w:sz w:val="24"/>
+                <w:szCs w:val="24"/>
+              </w:rPr>
+              <w:t>mascota por cualquier atributo</w:t>
+            </w:r>
+          </w:p>
+        </w:tc>
+      </w:tr>
+      <w:tr>
+        <w:tc>
+          <w:tcPr>
+            <w:tcW w:w="4414" w:type="dxa"/>
+            <w:shd w:val="clear" w:color="auto" w:fill="7030A0"/>
+          </w:tcPr>
+          <w:p>
+            <w:pPr>
+              <w:rPr>
+                <w:b/>
+                <w:bCs/>
+                <w:color w:val="FFFFFF" w:themeColor="background1"/>
+                <w:sz w:val="24"/>
+                <w:szCs w:val="24"/>
+              </w:rPr>
+            </w:pPr>
+            <w:r>
+              <w:rPr>
+                <w:b/>
+                <w:bCs/>
+                <w:color w:val="FFFFFF" w:themeColor="background1"/>
+                <w:sz w:val="24"/>
+                <w:szCs w:val="24"/>
+              </w:rPr>
+              <w:t>Resumen</w:t>
+            </w:r>
+          </w:p>
+        </w:tc>
+        <w:tc>
+          <w:tcPr>
+            <w:tcW w:w="4414" w:type="dxa"/>
+          </w:tcPr>
+          <w:p>
+            <w:pPr>
+              <w:rPr>
+                <w:sz w:val="24"/>
+                <w:szCs w:val="24"/>
+              </w:rPr>
+            </w:pPr>
+            <w:r>
+              <w:rPr>
+                <w:sz w:val="24"/>
+                <w:szCs w:val="24"/>
+              </w:rPr>
+              <w:t>Verificara que exista un</w:t>
+            </w:r>
+            <w:r>
+              <w:rPr>
+                <w:sz w:val="24"/>
+                <w:szCs w:val="24"/>
+              </w:rPr>
+              <w:t xml:space="preserve">a mascota </w:t>
+            </w:r>
+            <w:r>
+              <w:rPr>
+                <w:sz w:val="24"/>
+                <w:szCs w:val="24"/>
+              </w:rPr>
+              <w:t>con una característica especifica. Entre las características están el id, el nombre</w:t>
+            </w:r>
+            <w:r>
+              <w:rPr>
+                <w:sz w:val="24"/>
+                <w:szCs w:val="24"/>
+              </w:rPr>
+              <w:t xml:space="preserve">, </w:t>
+            </w:r>
+            <w:r>
+              <w:rPr>
+                <w:sz w:val="24"/>
+                <w:szCs w:val="24"/>
+              </w:rPr>
+              <w:t>la fecha de nacimiento</w:t>
+            </w:r>
+            <w:r>
+              <w:rPr>
+                <w:sz w:val="24"/>
+                <w:szCs w:val="24"/>
+              </w:rPr>
+              <w:t>, el género</w:t>
+            </w:r>
+            <w:r>
+              <w:rPr>
+                <w:sz w:val="24"/>
+                <w:szCs w:val="24"/>
+              </w:rPr>
+              <w:t xml:space="preserve"> y el tipo</w:t>
+            </w:r>
+            <w:r>
+              <w:rPr>
+                <w:sz w:val="24"/>
+                <w:szCs w:val="24"/>
+              </w:rPr>
+              <w:t xml:space="preserve"> </w:t>
+            </w:r>
+            <w:r>
+              <w:rPr>
+                <w:sz w:val="24"/>
+                <w:szCs w:val="24"/>
+              </w:rPr>
+              <w:t>de</w:t>
+            </w:r>
+            <w:r>
+              <w:rPr>
+                <w:sz w:val="24"/>
+                <w:szCs w:val="24"/>
+              </w:rPr>
+              <w:t xml:space="preserve"> la mascota</w:t>
+            </w:r>
+            <w:r>
+              <w:rPr>
+                <w:sz w:val="24"/>
+                <w:szCs w:val="24"/>
+              </w:rPr>
+              <w:t xml:space="preserve">. Adicionalmente, debe mostrar en pantalla el tiempo que se demoró en </w:t>
+            </w:r>
+            <w:r>
+              <w:rPr>
+                <w:sz w:val="24"/>
+                <w:szCs w:val="24"/>
+              </w:rPr>
+              <w:lastRenderedPageBreak/>
+              <w:t>ejecutar esta función</w:t>
+            </w:r>
+            <w:r>
+              <w:rPr>
+                <w:sz w:val="24"/>
+                <w:szCs w:val="24"/>
+              </w:rPr>
+              <w:t xml:space="preserve"> </w:t>
+            </w:r>
+            <w:r>
+              <w:rPr>
+                <w:sz w:val="24"/>
+                <w:szCs w:val="24"/>
+              </w:rPr>
+              <w:t xml:space="preserve">por los dos tipos de </w:t>
+            </w:r>
+            <w:r>
+              <w:rPr>
+                <w:sz w:val="24"/>
+                <w:szCs w:val="24"/>
+              </w:rPr>
+              <w:t>búsqueda</w:t>
+            </w:r>
+            <w:r>
+              <w:rPr>
+                <w:sz w:val="24"/>
+                <w:szCs w:val="24"/>
+              </w:rPr>
+              <w:t>.</w:t>
+            </w:r>
+          </w:p>
+        </w:tc>
+      </w:tr>
+      <w:tr>
+        <w:tc>
+          <w:tcPr>
+            <w:tcW w:w="4414" w:type="dxa"/>
+            <w:shd w:val="clear" w:color="auto" w:fill="7030A0"/>
+          </w:tcPr>
+          <w:p>
+            <w:pPr>
+              <w:rPr>
+                <w:b/>
+                <w:bCs/>
+                <w:color w:val="FFFFFF" w:themeColor="background1"/>
+                <w:sz w:val="24"/>
+                <w:szCs w:val="24"/>
+              </w:rPr>
+            </w:pPr>
+            <w:r>
+              <w:rPr>
+                <w:b/>
+                <w:bCs/>
+                <w:color w:val="FFFFFF" w:themeColor="background1"/>
+                <w:sz w:val="24"/>
+                <w:szCs w:val="24"/>
+              </w:rPr>
+              <w:lastRenderedPageBreak/>
+              <w:t>Entrada</w:t>
+            </w:r>
+          </w:p>
+        </w:tc>
+        <w:tc>
+          <w:tcPr>
+            <w:tcW w:w="4414" w:type="dxa"/>
+          </w:tcPr>
+          <w:p>
+            <w:pPr>
+              <w:rPr>
+                <w:sz w:val="24"/>
+                <w:szCs w:val="24"/>
+              </w:rPr>
+            </w:pPr>
+            <w:r>
+              <w:rPr>
+                <w:sz w:val="24"/>
+                <w:szCs w:val="24"/>
+              </w:rPr>
+              <w:t>El criterio de búsqueda y el valor buscado.</w:t>
+            </w:r>
+          </w:p>
+        </w:tc>
+      </w:tr>
+      <w:tr>
+        <w:tc>
+          <w:tcPr>
+            <w:tcW w:w="4414" w:type="dxa"/>
+            <w:shd w:val="clear" w:color="auto" w:fill="7030A0"/>
+          </w:tcPr>
+          <w:p>
+            <w:pPr>
+              <w:rPr>
+                <w:b/>
+                <w:bCs/>
+                <w:color w:val="FFFFFF" w:themeColor="background1"/>
+                <w:sz w:val="24"/>
+                <w:szCs w:val="24"/>
+              </w:rPr>
+            </w:pPr>
+            <w:r>
+              <w:rPr>
+                <w:b/>
+                <w:bCs/>
+                <w:color w:val="FFFFFF" w:themeColor="background1"/>
+                <w:sz w:val="24"/>
+                <w:szCs w:val="24"/>
+              </w:rPr>
+              <w:t>Salida</w:t>
+            </w:r>
+          </w:p>
+        </w:tc>
+        <w:tc>
+          <w:tcPr>
+            <w:tcW w:w="4414" w:type="dxa"/>
+          </w:tcPr>
+          <w:p>
+            <w:pPr>
+              <w:rPr>
+                <w:sz w:val="24"/>
+                <w:szCs w:val="24"/>
+              </w:rPr>
+            </w:pPr>
+            <w:r>
+              <w:rPr>
+                <w:sz w:val="24"/>
+                <w:szCs w:val="24"/>
+              </w:rPr>
+              <w:t>La existencia de</w:t>
+            </w:r>
+            <w:r>
+              <w:rPr>
+                <w:sz w:val="24"/>
+                <w:szCs w:val="24"/>
+              </w:rPr>
+              <w:t xml:space="preserve"> la mascota </w:t>
+            </w:r>
+            <w:r>
+              <w:rPr>
+                <w:sz w:val="24"/>
+                <w:szCs w:val="24"/>
+              </w:rPr>
+              <w:t>y los tiempos de ejecución.</w:t>
+            </w:r>
+          </w:p>
+        </w:tc>
+      </w:tr>
+    </w:tbl>
+    <w:p>
+      <w:pPr>
+        <w:rPr>
+          <w:b/>
+          <w:bCs/>
+          <w:sz w:val="24"/>
+          <w:szCs w:val="24"/>
+        </w:rPr>
+      </w:pPr>
+    </w:p>
+    <w:tbl>
+      <w:tblPr>
+        <w:tblStyle w:val="Tablaconcuadrcula"/>
+        <w:tblW w:w="0" w:type="auto"/>
+        <w:tblLook w:val="04A0" w:firstRow="1" w:lastRow="0" w:firstColumn="1" w:lastColumn="0" w:noHBand="0" w:noVBand="1"/>
+      </w:tblPr>
+      <w:tblGrid>
+        <w:gridCol w:w="4414"/>
+        <w:gridCol w:w="4414"/>
+      </w:tblGrid>
+      <w:tr>
+        <w:tc>
+          <w:tcPr>
+            <w:tcW w:w="4414" w:type="dxa"/>
+            <w:shd w:val="clear" w:color="auto" w:fill="7030A0"/>
+          </w:tcPr>
+          <w:p>
+            <w:pPr>
+              <w:rPr>
+                <w:b/>
+                <w:bCs/>
+                <w:color w:val="FFFFFF" w:themeColor="background1"/>
+                <w:sz w:val="24"/>
+                <w:szCs w:val="24"/>
+              </w:rPr>
+            </w:pPr>
+            <w:r>
+              <w:rPr>
+                <w:b/>
+                <w:bCs/>
+                <w:color w:val="FFFFFF" w:themeColor="background1"/>
+                <w:sz w:val="24"/>
+                <w:szCs w:val="24"/>
+              </w:rPr>
+              <w:t>Nombre</w:t>
+            </w:r>
+          </w:p>
+        </w:tc>
+        <w:tc>
+          <w:tcPr>
+            <w:tcW w:w="4414" w:type="dxa"/>
+          </w:tcPr>
+          <w:p>
+            <w:pPr>
+              <w:rPr>
+                <w:sz w:val="24"/>
+                <w:szCs w:val="24"/>
+              </w:rPr>
+            </w:pPr>
+            <w:r>
+              <w:rPr>
+                <w:sz w:val="24"/>
+                <w:szCs w:val="24"/>
+              </w:rPr>
+              <w:t>RF</w:t>
+            </w:r>
+            <w:r>
+              <w:rPr>
+                <w:sz w:val="24"/>
+                <w:szCs w:val="24"/>
+              </w:rPr>
+              <w:t>1</w:t>
+            </w:r>
+            <w:r>
+              <w:rPr>
+                <w:sz w:val="24"/>
+                <w:szCs w:val="24"/>
+              </w:rPr>
+              <w:t>2</w:t>
+            </w:r>
+            <w:r>
+              <w:rPr>
+                <w:sz w:val="24"/>
+                <w:szCs w:val="24"/>
+              </w:rPr>
+              <w:t>:</w:t>
+            </w:r>
+            <w:r>
+              <w:rPr>
+                <w:sz w:val="24"/>
+                <w:szCs w:val="24"/>
+              </w:rPr>
+              <w:t xml:space="preserve"> </w:t>
+            </w:r>
+            <w:r>
+              <w:rPr>
+                <w:sz w:val="24"/>
+                <w:szCs w:val="24"/>
+              </w:rPr>
+              <w:t xml:space="preserve">Eliminar </w:t>
+            </w:r>
+            <w:r>
+              <w:rPr>
+                <w:sz w:val="24"/>
+                <w:szCs w:val="24"/>
+              </w:rPr>
+              <w:t xml:space="preserve">un </w:t>
+            </w:r>
+            <w:r>
+              <w:rPr>
+                <w:sz w:val="24"/>
+                <w:szCs w:val="24"/>
+              </w:rPr>
+              <w:t>club</w:t>
+            </w:r>
+          </w:p>
+        </w:tc>
+      </w:tr>
+      <w:tr>
+        <w:tc>
+          <w:tcPr>
+            <w:tcW w:w="4414" w:type="dxa"/>
+            <w:shd w:val="clear" w:color="auto" w:fill="7030A0"/>
+          </w:tcPr>
+          <w:p>
+            <w:pPr>
+              <w:rPr>
+                <w:b/>
+                <w:bCs/>
+                <w:color w:val="FFFFFF" w:themeColor="background1"/>
+                <w:sz w:val="24"/>
+                <w:szCs w:val="24"/>
+              </w:rPr>
+            </w:pPr>
+            <w:r>
+              <w:rPr>
+                <w:b/>
+                <w:bCs/>
+                <w:color w:val="FFFFFF" w:themeColor="background1"/>
+                <w:sz w:val="24"/>
+                <w:szCs w:val="24"/>
+              </w:rPr>
+              <w:t>Resumen</w:t>
+            </w:r>
+          </w:p>
+        </w:tc>
+        <w:tc>
+          <w:tcPr>
+            <w:tcW w:w="4414" w:type="dxa"/>
+          </w:tcPr>
+          <w:p>
+            <w:pPr>
+              <w:rPr>
+                <w:sz w:val="24"/>
+                <w:szCs w:val="24"/>
+              </w:rPr>
+            </w:pPr>
+            <w:r>
+              <w:rPr>
+                <w:sz w:val="24"/>
+                <w:szCs w:val="24"/>
+              </w:rPr>
+              <w:t xml:space="preserve">Borra un club existente del listado de clubes. Los criterios de eliminación son el id o el nombre del club. </w:t>
+            </w:r>
+            <w:r>
+              <w:rPr>
+                <w:sz w:val="24"/>
+                <w:szCs w:val="24"/>
+              </w:rPr>
+              <w:t>Además, borra el club de su archivo.</w:t>
+            </w:r>
+          </w:p>
+        </w:tc>
+      </w:tr>
+      <w:tr>
+        <w:tc>
+          <w:tcPr>
+            <w:tcW w:w="4414" w:type="dxa"/>
+            <w:shd w:val="clear" w:color="auto" w:fill="7030A0"/>
+          </w:tcPr>
+          <w:p>
+            <w:pPr>
+              <w:rPr>
+                <w:b/>
+                <w:bCs/>
+                <w:color w:val="FFFFFF" w:themeColor="background1"/>
+                <w:sz w:val="24"/>
+                <w:szCs w:val="24"/>
+              </w:rPr>
+            </w:pPr>
+            <w:r>
+              <w:rPr>
+                <w:b/>
+                <w:bCs/>
+                <w:color w:val="FFFFFF" w:themeColor="background1"/>
+                <w:sz w:val="24"/>
+                <w:szCs w:val="24"/>
+              </w:rPr>
+              <w:t>Entrada</w:t>
+            </w:r>
+          </w:p>
+        </w:tc>
+        <w:tc>
+          <w:tcPr>
+            <w:tcW w:w="4414" w:type="dxa"/>
+          </w:tcPr>
+          <w:p>
+            <w:pPr>
+              <w:rPr>
+                <w:sz w:val="24"/>
+                <w:szCs w:val="24"/>
+              </w:rPr>
+            </w:pPr>
+            <w:r>
+              <w:rPr>
+                <w:sz w:val="24"/>
+                <w:szCs w:val="24"/>
+              </w:rPr>
+              <w:t>El criterio de eliminación y su valor.</w:t>
+            </w:r>
+          </w:p>
+        </w:tc>
+      </w:tr>
+      <w:tr>
+        <w:tc>
+          <w:tcPr>
+            <w:tcW w:w="4414" w:type="dxa"/>
+            <w:shd w:val="clear" w:color="auto" w:fill="7030A0"/>
+          </w:tcPr>
+          <w:p>
+            <w:pPr>
+              <w:rPr>
+                <w:b/>
+                <w:bCs/>
+                <w:color w:val="FFFFFF" w:themeColor="background1"/>
+                <w:sz w:val="24"/>
+                <w:szCs w:val="24"/>
+              </w:rPr>
+            </w:pPr>
+            <w:r>
+              <w:rPr>
+                <w:b/>
+                <w:bCs/>
+                <w:color w:val="FFFFFF" w:themeColor="background1"/>
+                <w:sz w:val="24"/>
+                <w:szCs w:val="24"/>
+              </w:rPr>
+              <w:t>Salida</w:t>
+            </w:r>
+          </w:p>
+        </w:tc>
+        <w:tc>
+          <w:tcPr>
+            <w:tcW w:w="4414" w:type="dxa"/>
+          </w:tcPr>
+          <w:p>
+            <w:pPr>
+              <w:rPr>
+                <w:sz w:val="24"/>
+                <w:szCs w:val="24"/>
+              </w:rPr>
+            </w:pPr>
+            <w:r>
+              <w:rPr>
+                <w:sz w:val="24"/>
+                <w:szCs w:val="24"/>
+              </w:rPr>
+              <w:t>Se ha eliminado el club.</w:t>
+            </w:r>
+          </w:p>
+        </w:tc>
+      </w:tr>
+    </w:tbl>
+    <w:p>
+      <w:pPr>
+        <w:rPr>
+          <w:b/>
+          <w:bCs/>
+          <w:sz w:val="24"/>
+          <w:szCs w:val="24"/>
+        </w:rPr>
+      </w:pPr>
+    </w:p>
+    <w:tbl>
+      <w:tblPr>
+        <w:tblStyle w:val="Tablaconcuadrcula"/>
+        <w:tblW w:w="0" w:type="auto"/>
+        <w:tblLook w:val="04A0" w:firstRow="1" w:lastRow="0" w:firstColumn="1" w:lastColumn="0" w:noHBand="0" w:noVBand="1"/>
+      </w:tblPr>
+      <w:tblGrid>
+        <w:gridCol w:w="4414"/>
+        <w:gridCol w:w="4414"/>
+      </w:tblGrid>
+      <w:tr>
+        <w:tc>
+          <w:tcPr>
+            <w:tcW w:w="4414" w:type="dxa"/>
+            <w:shd w:val="clear" w:color="auto" w:fill="7030A0"/>
+          </w:tcPr>
+          <w:p>
+            <w:pPr>
+              <w:rPr>
+                <w:b/>
+                <w:bCs/>
+                <w:color w:val="FFFFFF" w:themeColor="background1"/>
+                <w:sz w:val="24"/>
+                <w:szCs w:val="24"/>
+              </w:rPr>
+            </w:pPr>
+            <w:r>
+              <w:rPr>
+                <w:b/>
+                <w:bCs/>
+                <w:color w:val="FFFFFF" w:themeColor="background1"/>
+                <w:sz w:val="24"/>
+                <w:szCs w:val="24"/>
+              </w:rPr>
+              <w:t>Nombre</w:t>
+            </w:r>
+          </w:p>
+        </w:tc>
+        <w:tc>
+          <w:tcPr>
+            <w:tcW w:w="4414" w:type="dxa"/>
+          </w:tcPr>
+          <w:p>
+            <w:pPr>
+              <w:rPr>
+                <w:sz w:val="24"/>
+                <w:szCs w:val="24"/>
+              </w:rPr>
+            </w:pPr>
+            <w:r>
+              <w:rPr>
+                <w:sz w:val="24"/>
+                <w:szCs w:val="24"/>
+              </w:rPr>
+              <w:t>RF</w:t>
+            </w:r>
+            <w:r>
+              <w:rPr>
+                <w:sz w:val="24"/>
+                <w:szCs w:val="24"/>
+              </w:rPr>
+              <w:t>1</w:t>
+            </w:r>
+            <w:r>
+              <w:rPr>
+                <w:sz w:val="24"/>
+                <w:szCs w:val="24"/>
+              </w:rPr>
+              <w:t>3</w:t>
+            </w:r>
+            <w:r>
+              <w:rPr>
+                <w:sz w:val="24"/>
+                <w:szCs w:val="24"/>
+              </w:rPr>
+              <w:t>:</w:t>
+            </w:r>
+            <w:r>
+              <w:rPr>
+                <w:sz w:val="24"/>
+                <w:szCs w:val="24"/>
+              </w:rPr>
+              <w:t xml:space="preserve"> Eliminar </w:t>
+            </w:r>
+            <w:r>
+              <w:rPr>
+                <w:sz w:val="24"/>
+                <w:szCs w:val="24"/>
+              </w:rPr>
+              <w:t xml:space="preserve">un </w:t>
+            </w:r>
+            <w:r>
+              <w:rPr>
+                <w:sz w:val="24"/>
+                <w:szCs w:val="24"/>
+              </w:rPr>
+              <w:t>dueño</w:t>
+            </w:r>
+          </w:p>
+        </w:tc>
+      </w:tr>
+      <w:tr>
+        <w:tc>
+          <w:tcPr>
+            <w:tcW w:w="4414" w:type="dxa"/>
+            <w:shd w:val="clear" w:color="auto" w:fill="7030A0"/>
+          </w:tcPr>
+          <w:p>
+            <w:pPr>
+              <w:rPr>
+                <w:b/>
+                <w:bCs/>
+                <w:color w:val="FFFFFF" w:themeColor="background1"/>
+                <w:sz w:val="24"/>
+                <w:szCs w:val="24"/>
+              </w:rPr>
+            </w:pPr>
+            <w:r>
+              <w:rPr>
+                <w:b/>
+                <w:bCs/>
+                <w:color w:val="FFFFFF" w:themeColor="background1"/>
+                <w:sz w:val="24"/>
+                <w:szCs w:val="24"/>
+              </w:rPr>
+              <w:t>Resumen</w:t>
+            </w:r>
+          </w:p>
+        </w:tc>
+        <w:tc>
+          <w:tcPr>
+            <w:tcW w:w="4414" w:type="dxa"/>
+          </w:tcPr>
+          <w:p>
+            <w:pPr>
+              <w:rPr>
+                <w:sz w:val="24"/>
+                <w:szCs w:val="24"/>
+              </w:rPr>
+            </w:pPr>
+            <w:r>
+              <w:rPr>
+                <w:sz w:val="24"/>
+                <w:szCs w:val="24"/>
+              </w:rPr>
+              <w:t xml:space="preserve">Borra un </w:t>
+            </w:r>
+            <w:r>
+              <w:rPr>
+                <w:sz w:val="24"/>
+                <w:szCs w:val="24"/>
+              </w:rPr>
+              <w:t>dueño</w:t>
+            </w:r>
+            <w:r>
+              <w:rPr>
+                <w:sz w:val="24"/>
+                <w:szCs w:val="24"/>
+              </w:rPr>
+              <w:t xml:space="preserve"> existente de </w:t>
+            </w:r>
+            <w:r>
+              <w:rPr>
+                <w:sz w:val="24"/>
+                <w:szCs w:val="24"/>
+              </w:rPr>
+              <w:t>un</w:t>
+            </w:r>
+            <w:r>
+              <w:rPr>
+                <w:sz w:val="24"/>
+                <w:szCs w:val="24"/>
+              </w:rPr>
+              <w:t xml:space="preserve"> clu</w:t>
+            </w:r>
+            <w:r>
+              <w:rPr>
+                <w:sz w:val="24"/>
+                <w:szCs w:val="24"/>
+              </w:rPr>
+              <w:t>b</w:t>
+            </w:r>
+            <w:r>
+              <w:rPr>
+                <w:sz w:val="24"/>
+                <w:szCs w:val="24"/>
+              </w:rPr>
+              <w:t xml:space="preserve">. Los criterios de eliminación son el id o el nombre del </w:t>
+            </w:r>
+            <w:r>
+              <w:rPr>
+                <w:sz w:val="24"/>
+                <w:szCs w:val="24"/>
+              </w:rPr>
+              <w:t>dueño</w:t>
+            </w:r>
+            <w:r>
+              <w:rPr>
+                <w:sz w:val="24"/>
+                <w:szCs w:val="24"/>
+              </w:rPr>
+              <w:t xml:space="preserve">. Además, borra el </w:t>
+            </w:r>
+            <w:r>
+              <w:rPr>
+                <w:sz w:val="24"/>
+                <w:szCs w:val="24"/>
+              </w:rPr>
+              <w:t>dueño</w:t>
+            </w:r>
+            <w:r>
+              <w:rPr>
+                <w:sz w:val="24"/>
+                <w:szCs w:val="24"/>
+              </w:rPr>
+              <w:t xml:space="preserve"> de</w:t>
+            </w:r>
+            <w:r>
+              <w:rPr>
+                <w:sz w:val="24"/>
+                <w:szCs w:val="24"/>
+              </w:rPr>
+              <w:t xml:space="preserve"> su</w:t>
+            </w:r>
+            <w:r>
+              <w:rPr>
+                <w:sz w:val="24"/>
+                <w:szCs w:val="24"/>
+              </w:rPr>
+              <w:t xml:space="preserve"> archivo.</w:t>
+            </w:r>
+          </w:p>
+        </w:tc>
+      </w:tr>
+      <w:tr>
+        <w:tc>
+          <w:tcPr>
+            <w:tcW w:w="4414" w:type="dxa"/>
+            <w:shd w:val="clear" w:color="auto" w:fill="7030A0"/>
+          </w:tcPr>
+          <w:p>
+            <w:pPr>
+              <w:rPr>
+                <w:b/>
+                <w:bCs/>
+                <w:color w:val="FFFFFF" w:themeColor="background1"/>
+                <w:sz w:val="24"/>
+                <w:szCs w:val="24"/>
+              </w:rPr>
+            </w:pPr>
+            <w:r>
+              <w:rPr>
+                <w:b/>
+                <w:bCs/>
+                <w:color w:val="FFFFFF" w:themeColor="background1"/>
+                <w:sz w:val="24"/>
+                <w:szCs w:val="24"/>
+              </w:rPr>
+              <w:t>Entrada</w:t>
+            </w:r>
+          </w:p>
+        </w:tc>
+        <w:tc>
+          <w:tcPr>
+            <w:tcW w:w="4414" w:type="dxa"/>
+          </w:tcPr>
+          <w:p>
+            <w:pPr>
+              <w:rPr>
+                <w:sz w:val="24"/>
+                <w:szCs w:val="24"/>
+              </w:rPr>
+            </w:pPr>
+            <w:r>
+              <w:rPr>
+                <w:sz w:val="24"/>
+                <w:szCs w:val="24"/>
+              </w:rPr>
+              <w:t>El criterio de eliminación y su valor.</w:t>
+            </w:r>
+          </w:p>
+        </w:tc>
+      </w:tr>
+      <w:tr>
+        <w:tc>
+          <w:tcPr>
+            <w:tcW w:w="4414" w:type="dxa"/>
+            <w:shd w:val="clear" w:color="auto" w:fill="7030A0"/>
+          </w:tcPr>
+          <w:p>
+            <w:pPr>
+              <w:rPr>
+                <w:b/>
+                <w:bCs/>
+                <w:color w:val="FFFFFF" w:themeColor="background1"/>
+                <w:sz w:val="24"/>
+                <w:szCs w:val="24"/>
+              </w:rPr>
+            </w:pPr>
+            <w:r>
+              <w:rPr>
+                <w:b/>
+                <w:bCs/>
+                <w:color w:val="FFFFFF" w:themeColor="background1"/>
+                <w:sz w:val="24"/>
+                <w:szCs w:val="24"/>
+              </w:rPr>
+              <w:t>Salida</w:t>
+            </w:r>
+          </w:p>
+        </w:tc>
+        <w:tc>
+          <w:tcPr>
+            <w:tcW w:w="4414" w:type="dxa"/>
+          </w:tcPr>
+          <w:p>
+            <w:pPr>
+              <w:rPr>
+                <w:sz w:val="24"/>
+                <w:szCs w:val="24"/>
+              </w:rPr>
+            </w:pPr>
+            <w:r>
+              <w:rPr>
+                <w:sz w:val="24"/>
+                <w:szCs w:val="24"/>
+              </w:rPr>
+              <w:t>Se ha eliminado el club.</w:t>
+            </w:r>
+          </w:p>
+        </w:tc>
+      </w:tr>
+    </w:tbl>
+    <w:p>
+      <w:pPr>
+        <w:rPr>
+          <w:b/>
+          <w:bCs/>
+          <w:sz w:val="24"/>
+          <w:szCs w:val="24"/>
+        </w:rPr>
+      </w:pPr>
+    </w:p>
+    <w:tbl>
+      <w:tblPr>
+        <w:tblStyle w:val="Tablaconcuadrcula"/>
+        <w:tblW w:w="0" w:type="auto"/>
+        <w:tblLook w:val="04A0" w:firstRow="1" w:lastRow="0" w:firstColumn="1" w:lastColumn="0" w:noHBand="0" w:noVBand="1"/>
+      </w:tblPr>
+      <w:tblGrid>
+        <w:gridCol w:w="4414"/>
+        <w:gridCol w:w="4414"/>
+      </w:tblGrid>
+      <w:tr>
+        <w:tc>
+          <w:tcPr>
+            <w:tcW w:w="4414" w:type="dxa"/>
+            <w:shd w:val="clear" w:color="auto" w:fill="7030A0"/>
+          </w:tcPr>
+          <w:p>
+            <w:pPr>
+              <w:rPr>
+                <w:b/>
+                <w:bCs/>
+                <w:color w:val="FFFFFF" w:themeColor="background1"/>
+                <w:sz w:val="24"/>
+                <w:szCs w:val="24"/>
+              </w:rPr>
+            </w:pPr>
+            <w:r>
+              <w:rPr>
+                <w:b/>
+                <w:bCs/>
+                <w:color w:val="FFFFFF" w:themeColor="background1"/>
+                <w:sz w:val="24"/>
+                <w:szCs w:val="24"/>
+              </w:rPr>
+              <w:t>Nombre</w:t>
+            </w:r>
+          </w:p>
+        </w:tc>
+        <w:tc>
+          <w:tcPr>
+            <w:tcW w:w="4414" w:type="dxa"/>
+          </w:tcPr>
+          <w:p>
+            <w:pPr>
+              <w:rPr>
+                <w:sz w:val="24"/>
+                <w:szCs w:val="24"/>
+              </w:rPr>
+            </w:pPr>
+            <w:r>
+              <w:rPr>
+                <w:sz w:val="24"/>
+                <w:szCs w:val="24"/>
+              </w:rPr>
+              <w:t>RF</w:t>
+            </w:r>
+            <w:r>
+              <w:rPr>
+                <w:sz w:val="24"/>
+                <w:szCs w:val="24"/>
+              </w:rPr>
+              <w:t>1</w:t>
+            </w:r>
+            <w:r>
+              <w:rPr>
+                <w:sz w:val="24"/>
+                <w:szCs w:val="24"/>
+              </w:rPr>
+              <w:t>4</w:t>
+            </w:r>
+            <w:r>
+              <w:rPr>
+                <w:sz w:val="24"/>
+                <w:szCs w:val="24"/>
+              </w:rPr>
+              <w:t>:</w:t>
+            </w:r>
+            <w:r>
+              <w:rPr>
+                <w:sz w:val="24"/>
+                <w:szCs w:val="24"/>
+              </w:rPr>
+              <w:t xml:space="preserve"> Eliminar</w:t>
+            </w:r>
+            <w:r>
+              <w:rPr>
+                <w:sz w:val="24"/>
+                <w:szCs w:val="24"/>
+              </w:rPr>
+              <w:t xml:space="preserve"> una</w:t>
+            </w:r>
+            <w:r>
+              <w:rPr>
+                <w:sz w:val="24"/>
+                <w:szCs w:val="24"/>
+              </w:rPr>
+              <w:t xml:space="preserve"> mascota</w:t>
+            </w:r>
+          </w:p>
+        </w:tc>
+      </w:tr>
+      <w:tr>
+        <w:tc>
+          <w:tcPr>
+            <w:tcW w:w="4414" w:type="dxa"/>
+            <w:shd w:val="clear" w:color="auto" w:fill="7030A0"/>
+          </w:tcPr>
+          <w:p>
+            <w:pPr>
+              <w:rPr>
+                <w:b/>
+                <w:bCs/>
+                <w:color w:val="FFFFFF" w:themeColor="background1"/>
+                <w:sz w:val="24"/>
+                <w:szCs w:val="24"/>
+              </w:rPr>
+            </w:pPr>
+            <w:r>
+              <w:rPr>
+                <w:b/>
+                <w:bCs/>
+                <w:color w:val="FFFFFF" w:themeColor="background1"/>
+                <w:sz w:val="24"/>
+                <w:szCs w:val="24"/>
+              </w:rPr>
+              <w:t>Resumen</w:t>
+            </w:r>
+          </w:p>
+        </w:tc>
+        <w:tc>
+          <w:tcPr>
+            <w:tcW w:w="4414" w:type="dxa"/>
+          </w:tcPr>
+          <w:p>
+            <w:pPr>
+              <w:rPr>
+                <w:sz w:val="24"/>
+                <w:szCs w:val="24"/>
+              </w:rPr>
+            </w:pPr>
+            <w:r>
+              <w:rPr>
+                <w:sz w:val="24"/>
+                <w:szCs w:val="24"/>
+              </w:rPr>
+              <w:t>Borra u</w:t>
+            </w:r>
+            <w:r>
+              <w:rPr>
+                <w:sz w:val="24"/>
+                <w:szCs w:val="24"/>
+              </w:rPr>
+              <w:t xml:space="preserve">na mascota </w:t>
+            </w:r>
+            <w:r>
+              <w:rPr>
+                <w:sz w:val="24"/>
+                <w:szCs w:val="24"/>
+              </w:rPr>
+              <w:t xml:space="preserve">existente </w:t>
+            </w:r>
+            <w:r>
+              <w:rPr>
+                <w:sz w:val="24"/>
+                <w:szCs w:val="24"/>
+              </w:rPr>
+              <w:t>de un dueño</w:t>
+            </w:r>
+            <w:r>
+              <w:rPr>
+                <w:sz w:val="24"/>
+                <w:szCs w:val="24"/>
+              </w:rPr>
+              <w:t>. Los criterios de eliminación son el id o el nombre de</w:t>
+            </w:r>
+            <w:r>
+              <w:rPr>
+                <w:sz w:val="24"/>
+                <w:szCs w:val="24"/>
+              </w:rPr>
+              <w:t xml:space="preserve"> la mascota</w:t>
+            </w:r>
+            <w:r>
+              <w:rPr>
+                <w:sz w:val="24"/>
+                <w:szCs w:val="24"/>
+              </w:rPr>
+              <w:t xml:space="preserve">. Además, borra </w:t>
+            </w:r>
+            <w:r>
+              <w:rPr>
+                <w:sz w:val="24"/>
+                <w:szCs w:val="24"/>
+              </w:rPr>
+              <w:t xml:space="preserve">la mascota </w:t>
+            </w:r>
+            <w:r>
+              <w:rPr>
+                <w:sz w:val="24"/>
+                <w:szCs w:val="24"/>
+              </w:rPr>
+              <w:t>de su archivo.</w:t>
             </w:r>
             <w:bookmarkStart w:id="0" w:name="_GoBack"/>
             <w:bookmarkEnd w:id="0"/>
@@ -1174,48 +4317,6 @@
                 <w:sz w:val="24"/>
                 <w:szCs w:val="24"/>
               </w:rPr>
-              <w:t>Resumen</w:t>
-            </w:r>
-          </w:p>
-        </w:tc>
-        <w:tc>
-          <w:tcPr>
-            <w:tcW w:w="4414" w:type="dxa"/>
-          </w:tcPr>
-          <w:p>
-            <w:pPr>
-              <w:rPr>
-                <w:sz w:val="24"/>
-                <w:szCs w:val="24"/>
-              </w:rPr>
-            </w:pPr>
-          </w:p>
-        </w:tc>
-      </w:tr>
-      <w:tr>
-        <w:tc>
-          <w:tcPr>
-            <w:tcW w:w="4414" w:type="dxa"/>
-            <w:shd w:val="clear" w:color="auto" w:fill="7030A0"/>
-          </w:tcPr>
-          <w:p>
-            <w:pPr>
-              <w:rPr>
-                <w:b/>
-                <w:bCs/>
-                <w:color w:val="FFFFFF" w:themeColor="background1"/>
-                <w:sz w:val="24"/>
-                <w:szCs w:val="24"/>
-              </w:rPr>
-            </w:pPr>
-            <w:r>
-              <w:rPr>
-                <w:b/>
-                <w:bCs/>
-                <w:color w:val="FFFFFF" w:themeColor="background1"/>
-                <w:sz w:val="24"/>
-                <w:szCs w:val="24"/>
-              </w:rPr>
               <w:t>Entrada</w:t>
             </w:r>
           </w:p>
@@ -1231,6 +4332,13 @@
                 <w:szCs w:val="24"/>
               </w:rPr>
             </w:pPr>
+            <w:r>
+              <w:rPr>
+                <w:sz w:val="24"/>
+                <w:szCs w:val="24"/>
+              </w:rPr>
+              <w:t>El criterio de eliminación y su valor.</w:t>
+            </w:r>
           </w:p>
         </w:tc>
       </w:tr>
@@ -1273,6 +4381,13 @@
                 <w:szCs w:val="24"/>
               </w:rPr>
             </w:pPr>
+            <w:r>
+              <w:rPr>
+                <w:sz w:val="24"/>
+                <w:szCs w:val="24"/>
+              </w:rPr>
+              <w:t>Se ha eliminado el club.</w:t>
+            </w:r>
           </w:p>
         </w:tc>
       </w:tr>
@@ -1462,12 +4577,11 @@
     <w:lsdException w:name="Table Contemporary" w:semiHidden="1" w:unhideWhenUsed="1"/>
     <w:lsdException w:name="Table Elegant" w:semiHidden="1" w:unhideWhenUsed="1"/>
     <w:lsdException w:name="Table Professional" w:semiHidden="1" w:unhideWhenUsed="1"/>
-    <w:lsdException w:name="Table Subtle 1" w:semiHidden="1" w:unhideWhenUsed="1"/>
     <w:lsdException w:name="Table Subtle 2" w:semiHidden="1" w:unhideWhenUsed="1"/>
     <w:lsdException w:name="Table Web 1" w:semiHidden="1" w:unhideWhenUsed="1"/>
-    <w:lsdException w:name="Table Web 3" w:semiHidden="1" w:unhideWhenUsed="1"/>
     <w:lsdException w:name="Balloon Text" w:semiHidden="1" w:unhideWhenUsed="1"/>
     <w:lsdException w:name="Table Grid" w:uiPriority="39"/>
+    <w:lsdException w:name="Table Theme" w:semiHidden="1" w:unhideWhenUsed="1"/>
     <w:lsdException w:name="Placeholder Text" w:semiHidden="1"/>
     <w:lsdException w:name="No Spacing" w:uiPriority="1" w:qFormat="1"/>
     <w:lsdException w:name="Light Shading" w:uiPriority="60"/>

</xml_diff>

<commit_message>
Termine el test, anadi metodos que me ayudarian a hacer el test y anadi los diagramas de clases a la documentacion
</commit_message>
<xml_diff>
--- a/doc/Documentacion.docx
+++ b/doc/Documentacion.docx
@@ -4201,6 +4201,77 @@
           <w:szCs w:val="24"/>
         </w:rPr>
       </w:pPr>
+      <w:r>
+        <w:rPr>
+          <w:b/>
+          <w:bCs/>
+          <w:noProof/>
+          <w:sz w:val="24"/>
+          <w:szCs w:val="24"/>
+        </w:rPr>
+        <w:drawing>
+          <wp:anchor distT="0" distB="0" distL="114300" distR="114300" simplePos="0" relativeHeight="251658240" behindDoc="0" locked="0" layoutInCell="1" allowOverlap="1" wp14:anchorId="6EA5AD10" wp14:editId="640782CD">
+            <wp:simplePos x="0" y="0"/>
+            <wp:positionH relativeFrom="margin">
+              <wp:posOffset>-652145</wp:posOffset>
+            </wp:positionH>
+            <wp:positionV relativeFrom="paragraph">
+              <wp:posOffset>292735</wp:posOffset>
+            </wp:positionV>
+            <wp:extent cx="7096125" cy="6492240"/>
+            <wp:effectExtent l="0" t="0" r="9525" b="3810"/>
+            <wp:wrapSquare wrapText="bothSides"/>
+            <wp:docPr id="1" name="Imagen 1"/>
+            <wp:cNvGraphicFramePr>
+              <a:graphicFrameLocks xmlns:a="http://schemas.openxmlformats.org/drawingml/2006/main" noChangeAspect="1"/>
+            </wp:cNvGraphicFramePr>
+            <a:graphic xmlns:a="http://schemas.openxmlformats.org/drawingml/2006/main">
+              <a:graphicData uri="http://schemas.openxmlformats.org/drawingml/2006/picture">
+                <pic:pic xmlns:pic="http://schemas.openxmlformats.org/drawingml/2006/picture">
+                  <pic:nvPicPr>
+                    <pic:cNvPr id="0" name="Picture 1"/>
+                    <pic:cNvPicPr>
+                      <a:picLocks noChangeAspect="1" noChangeArrowheads="1"/>
+                    </pic:cNvPicPr>
+                  </pic:nvPicPr>
+                  <pic:blipFill>
+                    <a:blip r:embed="rId6" cstate="print">
+                      <a:extLst>
+                        <a:ext uri="{28A0092B-C50C-407E-A947-70E740481C1C}">
+                          <a14:useLocalDpi xmlns:a14="http://schemas.microsoft.com/office/drawing/2010/main" val="0"/>
+                        </a:ext>
+                      </a:extLst>
+                    </a:blip>
+                    <a:srcRect/>
+                    <a:stretch>
+                      <a:fillRect/>
+                    </a:stretch>
+                  </pic:blipFill>
+                  <pic:spPr bwMode="auto">
+                    <a:xfrm>
+                      <a:off x="0" y="0"/>
+                      <a:ext cx="7096125" cy="6492240"/>
+                    </a:xfrm>
+                    <a:prstGeom prst="rect">
+                      <a:avLst/>
+                    </a:prstGeom>
+                    <a:noFill/>
+                    <a:ln>
+                      <a:noFill/>
+                    </a:ln>
+                  </pic:spPr>
+                </pic:pic>
+              </a:graphicData>
+            </a:graphic>
+            <wp14:sizeRelH relativeFrom="page">
+              <wp14:pctWidth>0</wp14:pctWidth>
+            </wp14:sizeRelH>
+            <wp14:sizeRelV relativeFrom="page">
+              <wp14:pctHeight>0</wp14:pctHeight>
+            </wp14:sizeRelV>
+          </wp:anchor>
+        </w:drawing>
+      </w:r>
     </w:p>
     <w:p>
       <w:pPr>
@@ -4226,6 +4297,136 @@
         <w:rPr>
           <w:b/>
           <w:bCs/>
+          <w:sz w:val="24"/>
+          <w:szCs w:val="24"/>
+        </w:rPr>
+      </w:pPr>
+      <w:r>
+        <w:rPr>
+          <w:b/>
+          <w:bCs/>
+          <w:noProof/>
+          <w:sz w:val="24"/>
+          <w:szCs w:val="24"/>
+        </w:rPr>
+        <w:lastRenderedPageBreak/>
+        <w:drawing>
+          <wp:anchor distT="0" distB="0" distL="114300" distR="114300" simplePos="0" relativeHeight="251659264" behindDoc="0" locked="0" layoutInCell="1" allowOverlap="1" wp14:anchorId="6E139E9C" wp14:editId="467B5067">
+            <wp:simplePos x="0" y="0"/>
+            <wp:positionH relativeFrom="margin">
+              <wp:posOffset>231494</wp:posOffset>
+            </wp:positionH>
+            <wp:positionV relativeFrom="paragraph">
+              <wp:posOffset>434</wp:posOffset>
+            </wp:positionV>
+            <wp:extent cx="5038090" cy="8935085"/>
+            <wp:effectExtent l="0" t="0" r="0" b="0"/>
+            <wp:wrapSquare wrapText="bothSides"/>
+            <wp:docPr id="2" name="Imagen 2"/>
+            <wp:cNvGraphicFramePr>
+              <a:graphicFrameLocks xmlns:a="http://schemas.openxmlformats.org/drawingml/2006/main" noChangeAspect="1"/>
+            </wp:cNvGraphicFramePr>
+            <a:graphic xmlns:a="http://schemas.openxmlformats.org/drawingml/2006/main">
+              <a:graphicData uri="http://schemas.openxmlformats.org/drawingml/2006/picture">
+                <pic:pic xmlns:pic="http://schemas.openxmlformats.org/drawingml/2006/picture">
+                  <pic:nvPicPr>
+                    <pic:cNvPr id="0" name="Picture 2"/>
+                    <pic:cNvPicPr>
+                      <a:picLocks noChangeAspect="1" noChangeArrowheads="1"/>
+                    </pic:cNvPicPr>
+                  </pic:nvPicPr>
+                  <pic:blipFill>
+                    <a:blip r:embed="rId7" cstate="print">
+                      <a:extLst>
+                        <a:ext uri="{28A0092B-C50C-407E-A947-70E740481C1C}">
+                          <a14:useLocalDpi xmlns:a14="http://schemas.microsoft.com/office/drawing/2010/main" val="0"/>
+                        </a:ext>
+                      </a:extLst>
+                    </a:blip>
+                    <a:srcRect/>
+                    <a:stretch>
+                      <a:fillRect/>
+                    </a:stretch>
+                  </pic:blipFill>
+                  <pic:spPr bwMode="auto">
+                    <a:xfrm>
+                      <a:off x="0" y="0"/>
+                      <a:ext cx="5038090" cy="8935085"/>
+                    </a:xfrm>
+                    <a:prstGeom prst="rect">
+                      <a:avLst/>
+                    </a:prstGeom>
+                    <a:noFill/>
+                    <a:ln>
+                      <a:noFill/>
+                    </a:ln>
+                  </pic:spPr>
+                </pic:pic>
+              </a:graphicData>
+            </a:graphic>
+            <wp14:sizeRelH relativeFrom="page">
+              <wp14:pctWidth>0</wp14:pctWidth>
+            </wp14:sizeRelH>
+            <wp14:sizeRelV relativeFrom="page">
+              <wp14:pctHeight>0</wp14:pctHeight>
+            </wp14:sizeRelV>
+          </wp:anchor>
+        </w:drawing>
+      </w:r>
+      <w:r>
+        <w:rPr>
+          <w:b/>
+          <w:bCs/>
+          <w:sz w:val="24"/>
+          <w:szCs w:val="24"/>
+        </w:rPr>
+        <w:br w:type="page"/>
+      </w:r>
+    </w:p>
+    <w:p>
+      <w:pPr>
+        <w:rPr>
+          <w:b/>
+          <w:bCs/>
+          <w:sz w:val="24"/>
+          <w:szCs w:val="24"/>
+        </w:rPr>
+      </w:pPr>
+      <w:r>
+        <w:rPr>
+          <w:b/>
+          <w:bCs/>
+          <w:sz w:val="40"/>
+          <w:szCs w:val="40"/>
+        </w:rPr>
+        <w:lastRenderedPageBreak/>
+        <w:t>3</w:t>
+      </w:r>
+      <w:bookmarkStart w:id="0" w:name="_GoBack"/>
+      <w:bookmarkEnd w:id="0"/>
+      <w:r>
+        <w:rPr>
+          <w:b/>
+          <w:bCs/>
+          <w:sz w:val="40"/>
+          <w:szCs w:val="40"/>
+        </w:rPr>
+        <w:t>.</w:t>
+      </w:r>
+      <w:r>
+        <w:rPr>
+          <w:sz w:val="40"/>
+          <w:szCs w:val="40"/>
+          <w:highlight w:val="yellow"/>
+        </w:rPr>
+        <w:t>Hecho!</w:t>
+      </w:r>
+    </w:p>
+    <w:p>
+      <w:pPr>
+        <w:rPr>
+          <w:b/>
+          <w:bCs/>
           <w:sz w:val="40"/>
           <w:szCs w:val="40"/>
         </w:rPr>
@@ -4237,7 +4438,6 @@
           <w:sz w:val="40"/>
           <w:szCs w:val="40"/>
         </w:rPr>
-        <w:lastRenderedPageBreak/>
         <w:t>4</w:t>
       </w:r>
       <w:r>
@@ -5714,6 +5914,7 @@
                 <w:sz w:val="24"/>
                 <w:szCs w:val="24"/>
               </w:rPr>
+              <w:lastRenderedPageBreak/>
               <w:t>birthdateSort</w:t>
             </w:r>
             <w:proofErr w:type="spellEnd"/>
@@ -5748,7 +5949,6 @@
                 <w:sz w:val="24"/>
                 <w:szCs w:val="24"/>
               </w:rPr>
-              <w:lastRenderedPageBreak/>
               <w:t>petQuantitySort</w:t>
             </w:r>
             <w:proofErr w:type="spellEnd"/>
@@ -6899,6 +7099,7 @@
                 <w:sz w:val="24"/>
                 <w:szCs w:val="24"/>
               </w:rPr>
+              <w:lastRenderedPageBreak/>
               <w:t>idSort</w:t>
             </w:r>
             <w:proofErr w:type="spellEnd"/>
@@ -6916,7 +7117,6 @@
                 <w:sz w:val="24"/>
                 <w:szCs w:val="24"/>
               </w:rPr>
-              <w:lastRenderedPageBreak/>
               <w:t>nameSort</w:t>
             </w:r>
             <w:proofErr w:type="spellEnd"/>
@@ -8364,7 +8564,6 @@
                 <w:sz w:val="24"/>
                 <w:szCs w:val="24"/>
               </w:rPr>
-              <w:lastRenderedPageBreak/>
               <w:t>getName</w:t>
             </w:r>
             <w:proofErr w:type="spellEnd"/>
@@ -8410,8 +8609,6 @@
           <w:szCs w:val="24"/>
         </w:rPr>
       </w:pPr>
-      <w:bookmarkStart w:id="0" w:name="_GoBack"/>
-      <w:bookmarkEnd w:id="0"/>
     </w:p>
     <w:tbl>
       <w:tblPr>
@@ -8873,55 +9070,27 @@
                 <w:sz w:val="24"/>
                 <w:szCs w:val="24"/>
               </w:rPr>
-              <w:t>Se trata de eliminar un</w:t>
-            </w:r>
-            <w:r>
-              <w:rPr>
-                <w:sz w:val="24"/>
-                <w:szCs w:val="24"/>
-              </w:rPr>
-              <w:t xml:space="preserve"> dueño </w:t>
-            </w:r>
-            <w:r>
-              <w:rPr>
-                <w:sz w:val="24"/>
-                <w:szCs w:val="24"/>
-              </w:rPr>
-              <w:t>con id “1”.</w:t>
-            </w:r>
-          </w:p>
-        </w:tc>
-        <w:tc>
-          <w:tcPr>
-            <w:tcW w:w="1766" w:type="dxa"/>
-          </w:tcPr>
-          <w:p>
-            <w:pPr>
-              <w:rPr>
-                <w:sz w:val="24"/>
-                <w:szCs w:val="24"/>
-              </w:rPr>
-            </w:pPr>
-            <w:r>
-              <w:rPr>
-                <w:sz w:val="24"/>
-                <w:szCs w:val="24"/>
-              </w:rPr>
-              <w:t xml:space="preserve">Se elimina </w:t>
-            </w:r>
-            <w:r>
-              <w:rPr>
-                <w:sz w:val="24"/>
-                <w:szCs w:val="24"/>
-              </w:rPr>
-              <w:t xml:space="preserve">el dueño </w:t>
-            </w:r>
-            <w:r>
-              <w:rPr>
-                <w:sz w:val="24"/>
-                <w:szCs w:val="24"/>
-              </w:rPr>
-              <w:t>con id “1”.</w:t>
+              <w:t>Se trata de eliminar un dueño con id “1”.</w:t>
+            </w:r>
+          </w:p>
+        </w:tc>
+        <w:tc>
+          <w:tcPr>
+            <w:tcW w:w="1766" w:type="dxa"/>
+          </w:tcPr>
+          <w:p>
+            <w:pPr>
+              <w:rPr>
+                <w:sz w:val="24"/>
+                <w:szCs w:val="24"/>
+              </w:rPr>
+            </w:pPr>
+            <w:r>
+              <w:rPr>
+                <w:sz w:val="24"/>
+                <w:szCs w:val="24"/>
+              </w:rPr>
+              <w:t>Se elimina el dueño con id “1”.</w:t>
             </w:r>
           </w:p>
         </w:tc>
@@ -9030,42 +9199,7 @@
                 <w:sz w:val="24"/>
                 <w:szCs w:val="24"/>
               </w:rPr>
-              <w:t>No s</w:t>
-            </w:r>
-            <w:r>
-              <w:rPr>
-                <w:sz w:val="24"/>
-                <w:szCs w:val="24"/>
-              </w:rPr>
-              <w:t xml:space="preserve">e </w:t>
-            </w:r>
-            <w:r>
-              <w:rPr>
-                <w:sz w:val="24"/>
-                <w:szCs w:val="24"/>
-              </w:rPr>
-              <w:t xml:space="preserve">puede </w:t>
-            </w:r>
-            <w:r>
-              <w:rPr>
-                <w:sz w:val="24"/>
-                <w:szCs w:val="24"/>
-              </w:rPr>
-              <w:t>elimina</w:t>
-            </w:r>
-            <w:r>
-              <w:rPr>
-                <w:sz w:val="24"/>
-                <w:szCs w:val="24"/>
-              </w:rPr>
-              <w:t>r</w:t>
-            </w:r>
-            <w:r>
-              <w:rPr>
-                <w:sz w:val="24"/>
-                <w:szCs w:val="24"/>
-              </w:rPr>
-              <w:t xml:space="preserve"> el dueño con id “1”.</w:t>
+              <w:t>No se puede eliminar el dueño con id “1”.</w:t>
             </w:r>
           </w:p>
         </w:tc>
@@ -9129,89 +9263,47 @@
                 <w:sz w:val="24"/>
                 <w:szCs w:val="24"/>
               </w:rPr>
-              <w:t xml:space="preserve">Un club con un dueño de </w:t>
-            </w:r>
-            <w:r>
-              <w:rPr>
-                <w:sz w:val="24"/>
-                <w:szCs w:val="24"/>
-              </w:rPr>
-              <w:t>nombre</w:t>
-            </w:r>
-            <w:r>
-              <w:rPr>
-                <w:sz w:val="24"/>
-                <w:szCs w:val="24"/>
-              </w:rPr>
-              <w:t xml:space="preserve"> “1”.</w:t>
-            </w:r>
-          </w:p>
-        </w:tc>
-        <w:tc>
-          <w:tcPr>
-            <w:tcW w:w="1766" w:type="dxa"/>
-          </w:tcPr>
-          <w:p>
-            <w:pPr>
-              <w:rPr>
-                <w:sz w:val="24"/>
-                <w:szCs w:val="24"/>
-              </w:rPr>
-            </w:pPr>
-            <w:r>
-              <w:rPr>
-                <w:sz w:val="24"/>
-                <w:szCs w:val="24"/>
-              </w:rPr>
-              <w:t xml:space="preserve">Se trata de eliminar un dueño con </w:t>
-            </w:r>
-            <w:r>
-              <w:rPr>
-                <w:sz w:val="24"/>
-                <w:szCs w:val="24"/>
-              </w:rPr>
-              <w:t>nombre</w:t>
-            </w:r>
-            <w:r>
-              <w:rPr>
-                <w:sz w:val="24"/>
-                <w:szCs w:val="24"/>
-              </w:rPr>
-              <w:t xml:space="preserve"> “1”.</w:t>
-            </w:r>
-          </w:p>
-        </w:tc>
-        <w:tc>
-          <w:tcPr>
-            <w:tcW w:w="1766" w:type="dxa"/>
-          </w:tcPr>
-          <w:p>
-            <w:pPr>
-              <w:rPr>
-                <w:sz w:val="24"/>
-                <w:szCs w:val="24"/>
-              </w:rPr>
-            </w:pPr>
-            <w:r>
-              <w:rPr>
-                <w:sz w:val="24"/>
-                <w:szCs w:val="24"/>
-              </w:rPr>
-              <w:t xml:space="preserve">Se elimina el dueño con </w:t>
-            </w:r>
-            <w:r>
-              <w:rPr>
-                <w:sz w:val="24"/>
-                <w:szCs w:val="24"/>
-              </w:rPr>
-              <w:t>nombre</w:t>
-            </w:r>
-            <w:r>
-              <w:rPr>
-                <w:sz w:val="24"/>
-                <w:szCs w:val="24"/>
-              </w:rPr>
-              <w:t xml:space="preserve"> “1”.</w:t>
+              <w:t>Un club con un dueño de nombre “1”.</w:t>
+            </w:r>
+          </w:p>
+        </w:tc>
+        <w:tc>
+          <w:tcPr>
+            <w:tcW w:w="1766" w:type="dxa"/>
+          </w:tcPr>
+          <w:p>
+            <w:pPr>
+              <w:rPr>
+                <w:sz w:val="24"/>
+                <w:szCs w:val="24"/>
+              </w:rPr>
+            </w:pPr>
+            <w:r>
+              <w:rPr>
+                <w:sz w:val="24"/>
+                <w:szCs w:val="24"/>
+              </w:rPr>
+              <w:t>Se trata de eliminar un dueño con nombre “1”.</w:t>
+            </w:r>
+          </w:p>
+        </w:tc>
+        <w:tc>
+          <w:tcPr>
+            <w:tcW w:w="1766" w:type="dxa"/>
+          </w:tcPr>
+          <w:p>
+            <w:pPr>
+              <w:rPr>
+                <w:sz w:val="24"/>
+                <w:szCs w:val="24"/>
+              </w:rPr>
+            </w:pPr>
+            <w:r>
+              <w:rPr>
+                <w:sz w:val="24"/>
+                <w:szCs w:val="24"/>
+              </w:rPr>
+              <w:t>Se elimina el dueño con nombre “1”.</w:t>
             </w:r>
           </w:p>
         </w:tc>
@@ -9320,21 +9412,7 @@
                 <w:sz w:val="24"/>
                 <w:szCs w:val="24"/>
               </w:rPr>
-              <w:t xml:space="preserve">No se puede eliminar el dueño con </w:t>
-            </w:r>
-            <w:r>
-              <w:rPr>
-                <w:sz w:val="24"/>
-                <w:szCs w:val="24"/>
-              </w:rPr>
-              <w:t>nombre</w:t>
-            </w:r>
-            <w:r>
-              <w:rPr>
-                <w:sz w:val="24"/>
-                <w:szCs w:val="24"/>
-              </w:rPr>
-              <w:t xml:space="preserve"> “1”.</w:t>
+              <w:t>No se puede eliminar el dueño con nombre “1”.</w:t>
             </w:r>
           </w:p>
         </w:tc>
@@ -9398,117 +9476,47 @@
                 <w:sz w:val="24"/>
                 <w:szCs w:val="24"/>
               </w:rPr>
-              <w:t xml:space="preserve">Un </w:t>
-            </w:r>
-            <w:r>
-              <w:rPr>
-                <w:sz w:val="24"/>
-                <w:szCs w:val="24"/>
-              </w:rPr>
-              <w:t>club</w:t>
-            </w:r>
-            <w:r>
-              <w:rPr>
-                <w:sz w:val="24"/>
-                <w:szCs w:val="24"/>
-              </w:rPr>
-              <w:t xml:space="preserve"> con </w:t>
-            </w:r>
-            <w:r>
-              <w:rPr>
-                <w:sz w:val="24"/>
-                <w:szCs w:val="24"/>
-              </w:rPr>
-              <w:t>dueños</w:t>
-            </w:r>
-            <w:r>
-              <w:rPr>
-                <w:sz w:val="24"/>
-                <w:szCs w:val="24"/>
-              </w:rPr>
-              <w:t xml:space="preserve"> de id “3”, “2” y “1”. Se encuentran en ese respectivo orden.</w:t>
-            </w:r>
-          </w:p>
-        </w:tc>
-        <w:tc>
-          <w:tcPr>
-            <w:tcW w:w="1766" w:type="dxa"/>
-          </w:tcPr>
-          <w:p>
-            <w:pPr>
-              <w:rPr>
-                <w:sz w:val="24"/>
-                <w:szCs w:val="24"/>
-              </w:rPr>
-            </w:pPr>
-            <w:r>
-              <w:rPr>
-                <w:sz w:val="24"/>
-                <w:szCs w:val="24"/>
-              </w:rPr>
-              <w:t>Se organiza l</w:t>
-            </w:r>
-            <w:r>
-              <w:rPr>
-                <w:sz w:val="24"/>
-                <w:szCs w:val="24"/>
-              </w:rPr>
-              <w:t xml:space="preserve">os dueños </w:t>
-            </w:r>
-            <w:r>
-              <w:rPr>
-                <w:sz w:val="24"/>
-                <w:szCs w:val="24"/>
-              </w:rPr>
-              <w:t>por id.</w:t>
-            </w:r>
-          </w:p>
-        </w:tc>
-        <w:tc>
-          <w:tcPr>
-            <w:tcW w:w="1766" w:type="dxa"/>
-          </w:tcPr>
-          <w:p>
-            <w:pPr>
-              <w:rPr>
-                <w:sz w:val="24"/>
-                <w:szCs w:val="24"/>
-              </w:rPr>
-            </w:pPr>
-            <w:r>
-              <w:rPr>
-                <w:sz w:val="24"/>
-                <w:szCs w:val="24"/>
-              </w:rPr>
-              <w:t>El orden de l</w:t>
-            </w:r>
-            <w:r>
-              <w:rPr>
-                <w:sz w:val="24"/>
-                <w:szCs w:val="24"/>
-              </w:rPr>
-              <w:t>o</w:t>
-            </w:r>
-            <w:r>
-              <w:rPr>
-                <w:sz w:val="24"/>
-                <w:szCs w:val="24"/>
-              </w:rPr>
-              <w:t xml:space="preserve">s </w:t>
-            </w:r>
-            <w:r>
-              <w:rPr>
-                <w:sz w:val="24"/>
-                <w:szCs w:val="24"/>
-              </w:rPr>
-              <w:t>dueños</w:t>
-            </w:r>
-            <w:r>
-              <w:rPr>
-                <w:sz w:val="24"/>
-                <w:szCs w:val="24"/>
-              </w:rPr>
-              <w:t xml:space="preserve"> por el id es “1”, “2” y “3” respectivamente.</w:t>
+              <w:t>Un club con dueños de id “3”, “2” y “1”. Se encuentran en ese respectivo orden.</w:t>
+            </w:r>
+          </w:p>
+        </w:tc>
+        <w:tc>
+          <w:tcPr>
+            <w:tcW w:w="1766" w:type="dxa"/>
+          </w:tcPr>
+          <w:p>
+            <w:pPr>
+              <w:rPr>
+                <w:sz w:val="24"/>
+                <w:szCs w:val="24"/>
+              </w:rPr>
+            </w:pPr>
+            <w:r>
+              <w:rPr>
+                <w:sz w:val="24"/>
+                <w:szCs w:val="24"/>
+              </w:rPr>
+              <w:t>Se organiza los dueños por id.</w:t>
+            </w:r>
+          </w:p>
+        </w:tc>
+        <w:tc>
+          <w:tcPr>
+            <w:tcW w:w="1766" w:type="dxa"/>
+          </w:tcPr>
+          <w:p>
+            <w:pPr>
+              <w:rPr>
+                <w:sz w:val="24"/>
+                <w:szCs w:val="24"/>
+              </w:rPr>
+            </w:pPr>
+            <w:r>
+              <w:rPr>
+                <w:sz w:val="24"/>
+                <w:szCs w:val="24"/>
+              </w:rPr>
+              <w:t>El orden de los dueños por el id es “1”, “2” y “3” respectivamente.</w:t>
             </w:r>
           </w:p>
         </w:tc>
@@ -9575,35 +9583,7 @@
                 <w:sz w:val="24"/>
                 <w:szCs w:val="24"/>
               </w:rPr>
-              <w:t xml:space="preserve">Un </w:t>
-            </w:r>
-            <w:r>
-              <w:rPr>
-                <w:sz w:val="24"/>
-                <w:szCs w:val="24"/>
-              </w:rPr>
-              <w:t>club</w:t>
-            </w:r>
-            <w:r>
-              <w:rPr>
-                <w:sz w:val="24"/>
-                <w:szCs w:val="24"/>
-              </w:rPr>
-              <w:t xml:space="preserve"> con dueños de </w:t>
-            </w:r>
-            <w:r>
-              <w:rPr>
-                <w:sz w:val="24"/>
-                <w:szCs w:val="24"/>
-              </w:rPr>
-              <w:t>nombre</w:t>
-            </w:r>
-            <w:r>
-              <w:rPr>
-                <w:sz w:val="24"/>
-                <w:szCs w:val="24"/>
-              </w:rPr>
-              <w:t xml:space="preserve"> “3”, “2” y “1”. Se </w:t>
+              <w:t xml:space="preserve">Un club con dueños de nombre “3”, </w:t>
             </w:r>
             <w:r>
               <w:rPr>
@@ -9611,7 +9591,7 @@
                 <w:szCs w:val="24"/>
               </w:rPr>
               <w:lastRenderedPageBreak/>
-              <w:t>encuentran en ese respectivo orden.</w:t>
+              <w:t>“2” y “1”. Se encuentran en ese respectivo orden.</w:t>
             </w:r>
           </w:p>
         </w:tc>
@@ -9633,56 +9613,28 @@
                 <w:szCs w:val="24"/>
               </w:rPr>
               <w:lastRenderedPageBreak/>
-              <w:t xml:space="preserve">Se organiza los dueños por </w:t>
-            </w:r>
-            <w:r>
-              <w:rPr>
-                <w:sz w:val="24"/>
-                <w:szCs w:val="24"/>
-              </w:rPr>
-              <w:t>nombre</w:t>
-            </w:r>
-            <w:r>
-              <w:rPr>
-                <w:sz w:val="24"/>
-                <w:szCs w:val="24"/>
-              </w:rPr>
-              <w:t>.</w:t>
-            </w:r>
-          </w:p>
-        </w:tc>
-        <w:tc>
-          <w:tcPr>
-            <w:tcW w:w="1766" w:type="dxa"/>
-            <w:shd w:val="clear" w:color="auto" w:fill="D5B8EA"/>
-          </w:tcPr>
-          <w:p>
-            <w:pPr>
-              <w:rPr>
-                <w:sz w:val="24"/>
-                <w:szCs w:val="24"/>
-              </w:rPr>
-            </w:pPr>
-            <w:r>
-              <w:rPr>
-                <w:sz w:val="24"/>
-                <w:szCs w:val="24"/>
-              </w:rPr>
-              <w:t xml:space="preserve">El orden de los dueños por el </w:t>
-            </w:r>
-            <w:r>
-              <w:rPr>
-                <w:sz w:val="24"/>
-                <w:szCs w:val="24"/>
-              </w:rPr>
-              <w:t>nombre</w:t>
-            </w:r>
-            <w:r>
-              <w:rPr>
-                <w:sz w:val="24"/>
-                <w:szCs w:val="24"/>
-              </w:rPr>
-              <w:t xml:space="preserve"> es “1”, </w:t>
+              <w:t>Se organiza los dueños por nombre.</w:t>
+            </w:r>
+          </w:p>
+        </w:tc>
+        <w:tc>
+          <w:tcPr>
+            <w:tcW w:w="1766" w:type="dxa"/>
+            <w:shd w:val="clear" w:color="auto" w:fill="D5B8EA"/>
+          </w:tcPr>
+          <w:p>
+            <w:pPr>
+              <w:rPr>
+                <w:sz w:val="24"/>
+                <w:szCs w:val="24"/>
+              </w:rPr>
+            </w:pPr>
+            <w:r>
+              <w:rPr>
+                <w:sz w:val="24"/>
+                <w:szCs w:val="24"/>
+              </w:rPr>
+              <w:t xml:space="preserve">El orden de los dueños por el nombre es “1”, </w:t>
             </w:r>
             <w:r>
               <w:rPr>
@@ -9712,6 +9664,7 @@
                 <w:sz w:val="24"/>
                 <w:szCs w:val="24"/>
               </w:rPr>
+              <w:lastRenderedPageBreak/>
               <w:t>Club</w:t>
             </w:r>
           </w:p>
@@ -9754,35 +9707,7 @@
                 <w:sz w:val="24"/>
                 <w:szCs w:val="24"/>
               </w:rPr>
-              <w:t xml:space="preserve">Un </w:t>
-            </w:r>
-            <w:r>
-              <w:rPr>
-                <w:sz w:val="24"/>
-                <w:szCs w:val="24"/>
-              </w:rPr>
-              <w:t>club</w:t>
-            </w:r>
-            <w:r>
-              <w:rPr>
-                <w:sz w:val="24"/>
-                <w:szCs w:val="24"/>
-              </w:rPr>
-              <w:t xml:space="preserve"> con dueños de </w:t>
-            </w:r>
-            <w:r>
-              <w:rPr>
-                <w:sz w:val="24"/>
-                <w:szCs w:val="24"/>
-              </w:rPr>
-              <w:t>apellido</w:t>
-            </w:r>
-            <w:r>
-              <w:rPr>
-                <w:sz w:val="24"/>
-                <w:szCs w:val="24"/>
-              </w:rPr>
-              <w:t xml:space="preserve"> </w:t>
+              <w:t xml:space="preserve">Un club con dueños de apellido </w:t>
             </w:r>
             <w:r>
               <w:rPr>
@@ -9857,21 +9782,7 @@
                 <w:sz w:val="24"/>
                 <w:szCs w:val="24"/>
               </w:rPr>
-              <w:t xml:space="preserve">El orden de los dueños por el </w:t>
-            </w:r>
-            <w:r>
-              <w:rPr>
-                <w:sz w:val="24"/>
-                <w:szCs w:val="24"/>
-              </w:rPr>
-              <w:t>apellido</w:t>
-            </w:r>
-            <w:r>
-              <w:rPr>
-                <w:sz w:val="24"/>
-                <w:szCs w:val="24"/>
-              </w:rPr>
-              <w:t xml:space="preserve"> es “1”, “2” y “3” respectivamente.</w:t>
+              <w:t>El orden de los dueños por el apellido es “1”, “2” y “3” respectivamente.</w:t>
             </w:r>
           </w:p>
         </w:tc>
@@ -9938,21 +9849,7 @@
                 <w:sz w:val="24"/>
                 <w:szCs w:val="24"/>
               </w:rPr>
-              <w:t xml:space="preserve">Un club con dueños de </w:t>
-            </w:r>
-            <w:r>
-              <w:rPr>
-                <w:sz w:val="24"/>
-                <w:szCs w:val="24"/>
-              </w:rPr>
-              <w:t>fecha de nacimiento</w:t>
-            </w:r>
-            <w:r>
-              <w:rPr>
-                <w:sz w:val="24"/>
-                <w:szCs w:val="24"/>
-              </w:rPr>
-              <w:t xml:space="preserve"> </w:t>
+              <w:t xml:space="preserve">Un club con dueños de fecha de nacimiento </w:t>
             </w:r>
             <w:r>
               <w:rPr>
@@ -10001,49 +9898,7 @@
                 <w:sz w:val="24"/>
                 <w:szCs w:val="24"/>
               </w:rPr>
-              <w:t xml:space="preserve">El orden de los dueños por </w:t>
-            </w:r>
-            <w:r>
-              <w:rPr>
-                <w:sz w:val="24"/>
-                <w:szCs w:val="24"/>
-              </w:rPr>
-              <w:t xml:space="preserve">la fecha de nacimiento </w:t>
-            </w:r>
-            <w:r>
-              <w:rPr>
-                <w:sz w:val="24"/>
-                <w:szCs w:val="24"/>
-              </w:rPr>
-              <w:t>es “</w:t>
-            </w:r>
-            <w:r>
-              <w:rPr>
-                <w:sz w:val="24"/>
-                <w:szCs w:val="24"/>
-              </w:rPr>
-              <w:t>2/1/2014</w:t>
-            </w:r>
-            <w:r>
-              <w:rPr>
-                <w:sz w:val="24"/>
-                <w:szCs w:val="24"/>
-              </w:rPr>
-              <w:t>”, “</w:t>
-            </w:r>
-            <w:r>
-              <w:rPr>
-                <w:sz w:val="24"/>
-                <w:szCs w:val="24"/>
-              </w:rPr>
-              <w:t>1/5/2014</w:t>
-            </w:r>
-            <w:r>
-              <w:rPr>
-                <w:sz w:val="24"/>
-                <w:szCs w:val="24"/>
-              </w:rPr>
-              <w:t>” y “1/1/2015” respectivamente.</w:t>
+              <w:t>El orden de los dueños por la fecha de nacimiento es “2/1/2014”, “1/5/2014” y “1/1/2015” respectivamente.</w:t>
             </w:r>
           </w:p>
         </w:tc>
@@ -10103,68 +9958,40 @@
                 <w:sz w:val="24"/>
                 <w:szCs w:val="24"/>
               </w:rPr>
-              <w:t xml:space="preserve">Un club con dueños de </w:t>
-            </w:r>
-            <w:r>
-              <w:rPr>
-                <w:sz w:val="24"/>
-                <w:szCs w:val="24"/>
-              </w:rPr>
-              <w:t>tipo de mascota preferida</w:t>
-            </w:r>
-            <w:r>
-              <w:rPr>
-                <w:sz w:val="24"/>
-                <w:szCs w:val="24"/>
-              </w:rPr>
-              <w:t xml:space="preserve"> “3”, “2” y “1”. Se encuentran en ese respectivo orden.</w:t>
-            </w:r>
-          </w:p>
-        </w:tc>
-        <w:tc>
-          <w:tcPr>
-            <w:tcW w:w="1766" w:type="dxa"/>
-          </w:tcPr>
-          <w:p>
-            <w:pPr>
-              <w:rPr>
-                <w:sz w:val="24"/>
-                <w:szCs w:val="24"/>
-              </w:rPr>
-            </w:pPr>
-          </w:p>
-        </w:tc>
-        <w:tc>
-          <w:tcPr>
-            <w:tcW w:w="1766" w:type="dxa"/>
-          </w:tcPr>
-          <w:p>
-            <w:pPr>
-              <w:rPr>
-                <w:sz w:val="24"/>
-                <w:szCs w:val="24"/>
-              </w:rPr>
-            </w:pPr>
-            <w:r>
-              <w:rPr>
-                <w:sz w:val="24"/>
-                <w:szCs w:val="24"/>
-              </w:rPr>
-              <w:t xml:space="preserve">El orden de los dueños por el </w:t>
-            </w:r>
-            <w:r>
-              <w:rPr>
-                <w:sz w:val="24"/>
-                <w:szCs w:val="24"/>
-              </w:rPr>
-              <w:t>tipo de mascota preferida</w:t>
-            </w:r>
-            <w:r>
-              <w:rPr>
-                <w:sz w:val="24"/>
-                <w:szCs w:val="24"/>
-              </w:rPr>
-              <w:t xml:space="preserve"> es “1”, “2” y “3” respectivamente.</w:t>
+              <w:t>Un club con dueños de tipo de mascota preferida “3”, “2” y “1”. Se encuentran en ese respectivo orden.</w:t>
+            </w:r>
+          </w:p>
+        </w:tc>
+        <w:tc>
+          <w:tcPr>
+            <w:tcW w:w="1766" w:type="dxa"/>
+          </w:tcPr>
+          <w:p>
+            <w:pPr>
+              <w:rPr>
+                <w:sz w:val="24"/>
+                <w:szCs w:val="24"/>
+              </w:rPr>
+            </w:pPr>
+          </w:p>
+        </w:tc>
+        <w:tc>
+          <w:tcPr>
+            <w:tcW w:w="1766" w:type="dxa"/>
+          </w:tcPr>
+          <w:p>
+            <w:pPr>
+              <w:rPr>
+                <w:sz w:val="24"/>
+                <w:szCs w:val="24"/>
+              </w:rPr>
+            </w:pPr>
+            <w:r>
+              <w:rPr>
+                <w:sz w:val="24"/>
+                <w:szCs w:val="24"/>
+              </w:rPr>
+              <w:t>El orden de los dueños por el tipo de mascota preferida es “1”, “2” y “3” respectivamente.</w:t>
             </w:r>
           </w:p>
         </w:tc>
@@ -10231,140 +10058,42 @@
                 <w:sz w:val="24"/>
                 <w:szCs w:val="24"/>
               </w:rPr>
-              <w:t xml:space="preserve">Un club con dueños de </w:t>
-            </w:r>
-            <w:r>
-              <w:rPr>
-                <w:sz w:val="24"/>
-                <w:szCs w:val="24"/>
-              </w:rPr>
-              <w:t>cantidad de mascotas</w:t>
-            </w:r>
-            <w:r>
-              <w:rPr>
-                <w:sz w:val="24"/>
-                <w:szCs w:val="24"/>
-              </w:rPr>
-              <w:t xml:space="preserve"> “</w:t>
-            </w:r>
-            <w:r>
-              <w:rPr>
-                <w:sz w:val="24"/>
-                <w:szCs w:val="24"/>
-              </w:rPr>
-              <w:t>1</w:t>
-            </w:r>
-            <w:r>
-              <w:rPr>
-                <w:sz w:val="24"/>
-                <w:szCs w:val="24"/>
-              </w:rPr>
-              <w:t>”</w:t>
-            </w:r>
-            <w:r>
-              <w:rPr>
-                <w:sz w:val="24"/>
-                <w:szCs w:val="24"/>
-              </w:rPr>
-              <w:t xml:space="preserve"> </w:t>
-            </w:r>
-            <w:r>
-              <w:rPr>
-                <w:sz w:val="24"/>
-                <w:szCs w:val="24"/>
-              </w:rPr>
-              <w:t>y “</w:t>
-            </w:r>
-            <w:r>
-              <w:rPr>
-                <w:sz w:val="24"/>
-                <w:szCs w:val="24"/>
-              </w:rPr>
-              <w:t>0</w:t>
-            </w:r>
-            <w:r>
-              <w:rPr>
-                <w:sz w:val="24"/>
-                <w:szCs w:val="24"/>
-              </w:rPr>
-              <w:t>”. Se encuentran en ese respectivo orden.</w:t>
-            </w:r>
-          </w:p>
-        </w:tc>
-        <w:tc>
-          <w:tcPr>
-            <w:tcW w:w="1766" w:type="dxa"/>
-            <w:shd w:val="clear" w:color="auto" w:fill="D5B8EA"/>
-          </w:tcPr>
-          <w:p>
-            <w:pPr>
-              <w:rPr>
-                <w:sz w:val="24"/>
-                <w:szCs w:val="24"/>
-              </w:rPr>
-            </w:pPr>
-          </w:p>
-        </w:tc>
-        <w:tc>
-          <w:tcPr>
-            <w:tcW w:w="1766" w:type="dxa"/>
-            <w:shd w:val="clear" w:color="auto" w:fill="D5B8EA"/>
-          </w:tcPr>
-          <w:p>
-            <w:pPr>
-              <w:rPr>
-                <w:sz w:val="24"/>
-                <w:szCs w:val="24"/>
-              </w:rPr>
-            </w:pPr>
-            <w:r>
-              <w:rPr>
-                <w:sz w:val="24"/>
-                <w:szCs w:val="24"/>
-              </w:rPr>
-              <w:t xml:space="preserve">El orden de los dueños por </w:t>
-            </w:r>
-            <w:r>
-              <w:rPr>
-                <w:sz w:val="24"/>
-                <w:szCs w:val="24"/>
-              </w:rPr>
-              <w:t xml:space="preserve">la cantidad de mascotas </w:t>
-            </w:r>
-            <w:r>
-              <w:rPr>
-                <w:sz w:val="24"/>
-                <w:szCs w:val="24"/>
-              </w:rPr>
-              <w:t>es “</w:t>
-            </w:r>
-            <w:r>
-              <w:rPr>
-                <w:sz w:val="24"/>
-                <w:szCs w:val="24"/>
-              </w:rPr>
-              <w:t>0</w:t>
-            </w:r>
-            <w:r>
-              <w:rPr>
-                <w:sz w:val="24"/>
-                <w:szCs w:val="24"/>
-              </w:rPr>
-              <w:t>” y “</w:t>
-            </w:r>
-            <w:r>
-              <w:rPr>
-                <w:sz w:val="24"/>
-                <w:szCs w:val="24"/>
-              </w:rPr>
-              <w:t>1</w:t>
-            </w:r>
-            <w:r>
-              <w:rPr>
-                <w:sz w:val="24"/>
-                <w:szCs w:val="24"/>
-              </w:rPr>
-              <w:t>” respectivamente.</w:t>
+              <w:t>Un club con dueños de cantidad de mascotas “1” y “0”. Se encuentran en ese respectivo orden.</w:t>
+            </w:r>
+          </w:p>
+        </w:tc>
+        <w:tc>
+          <w:tcPr>
+            <w:tcW w:w="1766" w:type="dxa"/>
+            <w:shd w:val="clear" w:color="auto" w:fill="D5B8EA"/>
+          </w:tcPr>
+          <w:p>
+            <w:pPr>
+              <w:rPr>
+                <w:sz w:val="24"/>
+                <w:szCs w:val="24"/>
+              </w:rPr>
+            </w:pPr>
+          </w:p>
+        </w:tc>
+        <w:tc>
+          <w:tcPr>
+            <w:tcW w:w="1766" w:type="dxa"/>
+            <w:shd w:val="clear" w:color="auto" w:fill="D5B8EA"/>
+          </w:tcPr>
+          <w:p>
+            <w:pPr>
+              <w:rPr>
+                <w:sz w:val="24"/>
+                <w:szCs w:val="24"/>
+              </w:rPr>
+            </w:pPr>
+            <w:r>
+              <w:rPr>
+                <w:sz w:val="24"/>
+                <w:szCs w:val="24"/>
+              </w:rPr>
+              <w:t>El orden de los dueños por la cantidad de mascotas es “0” y “1” respectivamente.</w:t>
             </w:r>
           </w:p>
         </w:tc>
@@ -10428,82 +10157,40 @@
                 <w:sz w:val="24"/>
                 <w:szCs w:val="24"/>
               </w:rPr>
-              <w:t xml:space="preserve">Un </w:t>
-            </w:r>
-            <w:r>
-              <w:rPr>
-                <w:sz w:val="24"/>
-                <w:szCs w:val="24"/>
-              </w:rPr>
-              <w:t>club</w:t>
-            </w:r>
-            <w:r>
-              <w:rPr>
-                <w:sz w:val="24"/>
-                <w:szCs w:val="24"/>
-              </w:rPr>
-              <w:t xml:space="preserve"> con un</w:t>
-            </w:r>
-            <w:r>
-              <w:rPr>
-                <w:sz w:val="24"/>
-                <w:szCs w:val="24"/>
-              </w:rPr>
-              <w:t xml:space="preserve"> dueño </w:t>
-            </w:r>
-            <w:r>
-              <w:rPr>
-                <w:sz w:val="24"/>
-                <w:szCs w:val="24"/>
-              </w:rPr>
-              <w:t>de id “1”.</w:t>
-            </w:r>
-          </w:p>
-        </w:tc>
-        <w:tc>
-          <w:tcPr>
-            <w:tcW w:w="1766" w:type="dxa"/>
-          </w:tcPr>
-          <w:p>
-            <w:pPr>
-              <w:rPr>
-                <w:sz w:val="24"/>
-                <w:szCs w:val="24"/>
-              </w:rPr>
-            </w:pPr>
-          </w:p>
-        </w:tc>
-        <w:tc>
-          <w:tcPr>
-            <w:tcW w:w="1766" w:type="dxa"/>
-          </w:tcPr>
-          <w:p>
-            <w:pPr>
-              <w:rPr>
-                <w:sz w:val="24"/>
-                <w:szCs w:val="24"/>
-              </w:rPr>
-            </w:pPr>
-            <w:r>
-              <w:rPr>
-                <w:sz w:val="24"/>
-                <w:szCs w:val="24"/>
-              </w:rPr>
-              <w:t xml:space="preserve">Existe un </w:t>
-            </w:r>
-            <w:r>
-              <w:rPr>
-                <w:sz w:val="24"/>
-                <w:szCs w:val="24"/>
-              </w:rPr>
-              <w:t>dueño</w:t>
-            </w:r>
-            <w:r>
-              <w:rPr>
-                <w:sz w:val="24"/>
-                <w:szCs w:val="24"/>
-              </w:rPr>
-              <w:t xml:space="preserve"> con id “1”.</w:t>
+              <w:t>Un club con un dueño de id “1”.</w:t>
+            </w:r>
+          </w:p>
+        </w:tc>
+        <w:tc>
+          <w:tcPr>
+            <w:tcW w:w="1766" w:type="dxa"/>
+          </w:tcPr>
+          <w:p>
+            <w:pPr>
+              <w:rPr>
+                <w:sz w:val="24"/>
+                <w:szCs w:val="24"/>
+              </w:rPr>
+            </w:pPr>
+          </w:p>
+        </w:tc>
+        <w:tc>
+          <w:tcPr>
+            <w:tcW w:w="1766" w:type="dxa"/>
+          </w:tcPr>
+          <w:p>
+            <w:pPr>
+              <w:rPr>
+                <w:sz w:val="24"/>
+                <w:szCs w:val="24"/>
+              </w:rPr>
+            </w:pPr>
+            <w:r>
+              <w:rPr>
+                <w:sz w:val="24"/>
+                <w:szCs w:val="24"/>
+              </w:rPr>
+              <w:t>Existe un dueño con id “1”.</w:t>
             </w:r>
           </w:p>
         </w:tc>
@@ -10605,28 +10292,7 @@
                 <w:sz w:val="24"/>
                 <w:szCs w:val="24"/>
               </w:rPr>
-              <w:t>No e</w:t>
-            </w:r>
-            <w:r>
-              <w:rPr>
-                <w:sz w:val="24"/>
-                <w:szCs w:val="24"/>
-              </w:rPr>
-              <w:t>xiste un dueño con id “</w:t>
-            </w:r>
-            <w:r>
-              <w:rPr>
-                <w:sz w:val="24"/>
-                <w:szCs w:val="24"/>
-              </w:rPr>
-              <w:t>2</w:t>
-            </w:r>
-            <w:r>
-              <w:rPr>
-                <w:sz w:val="24"/>
-                <w:szCs w:val="24"/>
-              </w:rPr>
-              <w:t>”.</w:t>
+              <w:t>No existe un dueño con id “2”.</w:t>
             </w:r>
           </w:p>
         </w:tc>
@@ -10670,96 +10336,61 @@
                 <w:sz w:val="24"/>
                 <w:szCs w:val="24"/>
               </w:rPr>
-              <w:t>search</w:t>
-            </w:r>
-            <w:r>
-              <w:rPr>
-                <w:sz w:val="24"/>
-                <w:szCs w:val="24"/>
-              </w:rPr>
-              <w:t>Name</w:t>
-            </w:r>
-            <w:proofErr w:type="spellEnd"/>
-          </w:p>
-        </w:tc>
-        <w:tc>
-          <w:tcPr>
-            <w:tcW w:w="1766" w:type="dxa"/>
-          </w:tcPr>
-          <w:p>
-            <w:pPr>
-              <w:rPr>
-                <w:sz w:val="24"/>
-                <w:szCs w:val="24"/>
-              </w:rPr>
-            </w:pPr>
-            <w:r>
-              <w:rPr>
-                <w:sz w:val="24"/>
-                <w:szCs w:val="24"/>
-              </w:rPr>
-              <w:t xml:space="preserve">Un club con un dueño de </w:t>
-            </w:r>
-            <w:r>
-              <w:rPr>
-                <w:sz w:val="24"/>
-                <w:szCs w:val="24"/>
-              </w:rPr>
-              <w:t>nombre</w:t>
-            </w:r>
-            <w:r>
-              <w:rPr>
-                <w:sz w:val="24"/>
-                <w:szCs w:val="24"/>
-              </w:rPr>
-              <w:t xml:space="preserve"> “1”.</w:t>
-            </w:r>
-          </w:p>
-        </w:tc>
-        <w:tc>
-          <w:tcPr>
-            <w:tcW w:w="1766" w:type="dxa"/>
-          </w:tcPr>
-          <w:p>
-            <w:pPr>
-              <w:rPr>
-                <w:sz w:val="24"/>
-                <w:szCs w:val="24"/>
-              </w:rPr>
-            </w:pPr>
-          </w:p>
-        </w:tc>
-        <w:tc>
-          <w:tcPr>
-            <w:tcW w:w="1766" w:type="dxa"/>
-          </w:tcPr>
-          <w:p>
-            <w:pPr>
-              <w:rPr>
-                <w:sz w:val="24"/>
-                <w:szCs w:val="24"/>
-              </w:rPr>
-            </w:pPr>
-            <w:r>
-              <w:rPr>
-                <w:sz w:val="24"/>
-                <w:szCs w:val="24"/>
-              </w:rPr>
-              <w:t xml:space="preserve">Existe un dueño con </w:t>
-            </w:r>
-            <w:r>
-              <w:rPr>
-                <w:sz w:val="24"/>
-                <w:szCs w:val="24"/>
-              </w:rPr>
-              <w:t>nombre</w:t>
-            </w:r>
-            <w:r>
-              <w:rPr>
-                <w:sz w:val="24"/>
-                <w:szCs w:val="24"/>
-              </w:rPr>
-              <w:t xml:space="preserve"> “1”.</w:t>
+              <w:t>searchName</w:t>
+            </w:r>
+            <w:proofErr w:type="spellEnd"/>
+          </w:p>
+        </w:tc>
+        <w:tc>
+          <w:tcPr>
+            <w:tcW w:w="1766" w:type="dxa"/>
+          </w:tcPr>
+          <w:p>
+            <w:pPr>
+              <w:rPr>
+                <w:sz w:val="24"/>
+                <w:szCs w:val="24"/>
+              </w:rPr>
+            </w:pPr>
+            <w:r>
+              <w:rPr>
+                <w:sz w:val="24"/>
+                <w:szCs w:val="24"/>
+              </w:rPr>
+              <w:t>Un club con un dueño de nombre “1”.</w:t>
+            </w:r>
+          </w:p>
+        </w:tc>
+        <w:tc>
+          <w:tcPr>
+            <w:tcW w:w="1766" w:type="dxa"/>
+          </w:tcPr>
+          <w:p>
+            <w:pPr>
+              <w:rPr>
+                <w:sz w:val="24"/>
+                <w:szCs w:val="24"/>
+              </w:rPr>
+            </w:pPr>
+          </w:p>
+        </w:tc>
+        <w:tc>
+          <w:tcPr>
+            <w:tcW w:w="1766" w:type="dxa"/>
+          </w:tcPr>
+          <w:p>
+            <w:pPr>
+              <w:rPr>
+                <w:sz w:val="24"/>
+                <w:szCs w:val="24"/>
+              </w:rPr>
+            </w:pPr>
+            <w:r>
+              <w:rPr>
+                <w:sz w:val="24"/>
+                <w:szCs w:val="24"/>
+              </w:rPr>
+              <w:t>Existe un dueño con nombre “1”.</w:t>
             </w:r>
           </w:p>
         </w:tc>
@@ -10861,28 +10492,7 @@
                 <w:sz w:val="24"/>
                 <w:szCs w:val="24"/>
               </w:rPr>
-              <w:t>No e</w:t>
-            </w:r>
-            <w:r>
-              <w:rPr>
-                <w:sz w:val="24"/>
-                <w:szCs w:val="24"/>
-              </w:rPr>
-              <w:t>xiste un dueño con nombre “</w:t>
-            </w:r>
-            <w:r>
-              <w:rPr>
-                <w:sz w:val="24"/>
-                <w:szCs w:val="24"/>
-              </w:rPr>
-              <w:t>2</w:t>
-            </w:r>
-            <w:r>
-              <w:rPr>
-                <w:sz w:val="24"/>
-                <w:szCs w:val="24"/>
-              </w:rPr>
-              <w:t>”.</w:t>
+              <w:t>No existe un dueño con nombre “2”.</w:t>
             </w:r>
           </w:p>
         </w:tc>
@@ -10925,103 +10535,61 @@
                 <w:sz w:val="24"/>
                 <w:szCs w:val="24"/>
               </w:rPr>
-              <w:t>search</w:t>
-            </w:r>
-            <w:r>
-              <w:rPr>
-                <w:sz w:val="24"/>
-                <w:szCs w:val="24"/>
-              </w:rPr>
-              <w:t>Last</w:t>
-            </w:r>
-            <w:r>
-              <w:rPr>
-                <w:sz w:val="24"/>
-                <w:szCs w:val="24"/>
-              </w:rPr>
-              <w:t>Name</w:t>
-            </w:r>
-            <w:proofErr w:type="spellEnd"/>
-          </w:p>
-        </w:tc>
-        <w:tc>
-          <w:tcPr>
-            <w:tcW w:w="1766" w:type="dxa"/>
-          </w:tcPr>
-          <w:p>
-            <w:pPr>
-              <w:rPr>
-                <w:sz w:val="24"/>
-                <w:szCs w:val="24"/>
-              </w:rPr>
-            </w:pPr>
-            <w:r>
-              <w:rPr>
-                <w:sz w:val="24"/>
-                <w:szCs w:val="24"/>
-              </w:rPr>
-              <w:t xml:space="preserve">Un club con un dueño de </w:t>
-            </w:r>
-            <w:r>
-              <w:rPr>
-                <w:sz w:val="24"/>
-                <w:szCs w:val="24"/>
-              </w:rPr>
-              <w:t>apellido</w:t>
-            </w:r>
-            <w:r>
-              <w:rPr>
-                <w:sz w:val="24"/>
-                <w:szCs w:val="24"/>
-              </w:rPr>
-              <w:t xml:space="preserve"> “1”.</w:t>
-            </w:r>
-          </w:p>
-        </w:tc>
-        <w:tc>
-          <w:tcPr>
-            <w:tcW w:w="1766" w:type="dxa"/>
-          </w:tcPr>
-          <w:p>
-            <w:pPr>
-              <w:rPr>
-                <w:sz w:val="24"/>
-                <w:szCs w:val="24"/>
-              </w:rPr>
-            </w:pPr>
-          </w:p>
-        </w:tc>
-        <w:tc>
-          <w:tcPr>
-            <w:tcW w:w="1766" w:type="dxa"/>
-          </w:tcPr>
-          <w:p>
-            <w:pPr>
-              <w:rPr>
-                <w:sz w:val="24"/>
-                <w:szCs w:val="24"/>
-              </w:rPr>
-            </w:pPr>
-            <w:r>
-              <w:rPr>
-                <w:sz w:val="24"/>
-                <w:szCs w:val="24"/>
-              </w:rPr>
-              <w:t xml:space="preserve">Existe un dueño con </w:t>
-            </w:r>
-            <w:r>
-              <w:rPr>
-                <w:sz w:val="24"/>
-                <w:szCs w:val="24"/>
-              </w:rPr>
-              <w:t>apellido</w:t>
-            </w:r>
-            <w:r>
-              <w:rPr>
-                <w:sz w:val="24"/>
-                <w:szCs w:val="24"/>
-              </w:rPr>
-              <w:t xml:space="preserve"> “1”.</w:t>
+              <w:t>searchLastName</w:t>
+            </w:r>
+            <w:proofErr w:type="spellEnd"/>
+          </w:p>
+        </w:tc>
+        <w:tc>
+          <w:tcPr>
+            <w:tcW w:w="1766" w:type="dxa"/>
+          </w:tcPr>
+          <w:p>
+            <w:pPr>
+              <w:rPr>
+                <w:sz w:val="24"/>
+                <w:szCs w:val="24"/>
+              </w:rPr>
+            </w:pPr>
+            <w:r>
+              <w:rPr>
+                <w:sz w:val="24"/>
+                <w:szCs w:val="24"/>
+              </w:rPr>
+              <w:t>Un club con un dueño de apellido “1”.</w:t>
+            </w:r>
+          </w:p>
+        </w:tc>
+        <w:tc>
+          <w:tcPr>
+            <w:tcW w:w="1766" w:type="dxa"/>
+          </w:tcPr>
+          <w:p>
+            <w:pPr>
+              <w:rPr>
+                <w:sz w:val="24"/>
+                <w:szCs w:val="24"/>
+              </w:rPr>
+            </w:pPr>
+          </w:p>
+        </w:tc>
+        <w:tc>
+          <w:tcPr>
+            <w:tcW w:w="1766" w:type="dxa"/>
+          </w:tcPr>
+          <w:p>
+            <w:pPr>
+              <w:rPr>
+                <w:sz w:val="24"/>
+                <w:szCs w:val="24"/>
+              </w:rPr>
+            </w:pPr>
+            <w:r>
+              <w:rPr>
+                <w:sz w:val="24"/>
+                <w:szCs w:val="24"/>
+              </w:rPr>
+              <w:t>Existe un dueño con apellido “1”.</w:t>
             </w:r>
           </w:p>
         </w:tc>
@@ -11123,28 +10691,7 @@
                 <w:sz w:val="24"/>
                 <w:szCs w:val="24"/>
               </w:rPr>
-              <w:t>No e</w:t>
-            </w:r>
-            <w:r>
-              <w:rPr>
-                <w:sz w:val="24"/>
-                <w:szCs w:val="24"/>
-              </w:rPr>
-              <w:t>xiste un dueño con apellido “</w:t>
-            </w:r>
-            <w:r>
-              <w:rPr>
-                <w:sz w:val="24"/>
-                <w:szCs w:val="24"/>
-              </w:rPr>
-              <w:t>2</w:t>
-            </w:r>
-            <w:r>
-              <w:rPr>
-                <w:sz w:val="24"/>
-                <w:szCs w:val="24"/>
-              </w:rPr>
-              <w:t>”.</w:t>
+              <w:t>No existe un dueño con apellido “2”.</w:t>
             </w:r>
           </w:p>
         </w:tc>
@@ -11187,124 +10734,61 @@
                 <w:sz w:val="24"/>
                 <w:szCs w:val="24"/>
               </w:rPr>
-              <w:t>search</w:t>
-            </w:r>
-            <w:r>
-              <w:rPr>
-                <w:sz w:val="24"/>
-                <w:szCs w:val="24"/>
-              </w:rPr>
-              <w:t>Birthdate</w:t>
-            </w:r>
-            <w:proofErr w:type="spellEnd"/>
-          </w:p>
-        </w:tc>
-        <w:tc>
-          <w:tcPr>
-            <w:tcW w:w="1766" w:type="dxa"/>
-          </w:tcPr>
-          <w:p>
-            <w:pPr>
-              <w:rPr>
-                <w:sz w:val="24"/>
-                <w:szCs w:val="24"/>
-              </w:rPr>
-            </w:pPr>
-            <w:r>
-              <w:rPr>
-                <w:sz w:val="24"/>
-                <w:szCs w:val="24"/>
-              </w:rPr>
-              <w:t xml:space="preserve">Un club con un dueño de </w:t>
-            </w:r>
-            <w:r>
-              <w:rPr>
-                <w:sz w:val="24"/>
-                <w:szCs w:val="24"/>
-              </w:rPr>
-              <w:t>fecha de nacimiento</w:t>
-            </w:r>
-            <w:r>
-              <w:rPr>
-                <w:sz w:val="24"/>
-                <w:szCs w:val="24"/>
-              </w:rPr>
-              <w:t xml:space="preserve"> “1</w:t>
-            </w:r>
-            <w:r>
-              <w:rPr>
-                <w:sz w:val="24"/>
-                <w:szCs w:val="24"/>
-              </w:rPr>
-              <w:t>/1/1</w:t>
-            </w:r>
-            <w:r>
-              <w:rPr>
-                <w:sz w:val="24"/>
-                <w:szCs w:val="24"/>
-              </w:rPr>
-              <w:t>”.</w:t>
-            </w:r>
-          </w:p>
-        </w:tc>
-        <w:tc>
-          <w:tcPr>
-            <w:tcW w:w="1766" w:type="dxa"/>
-          </w:tcPr>
-          <w:p>
-            <w:pPr>
-              <w:rPr>
-                <w:sz w:val="24"/>
-                <w:szCs w:val="24"/>
-              </w:rPr>
-            </w:pPr>
-          </w:p>
-        </w:tc>
-        <w:tc>
-          <w:tcPr>
-            <w:tcW w:w="1766" w:type="dxa"/>
-          </w:tcPr>
-          <w:p>
-            <w:pPr>
-              <w:rPr>
-                <w:sz w:val="24"/>
-                <w:szCs w:val="24"/>
-              </w:rPr>
-            </w:pPr>
-            <w:r>
-              <w:rPr>
-                <w:sz w:val="24"/>
-                <w:szCs w:val="24"/>
-              </w:rPr>
-              <w:t xml:space="preserve">Existe un dueño con </w:t>
-            </w:r>
-            <w:r>
-              <w:rPr>
-                <w:sz w:val="24"/>
-                <w:szCs w:val="24"/>
-              </w:rPr>
-              <w:t>fecha de nacimiento</w:t>
-            </w:r>
-            <w:r>
-              <w:rPr>
-                <w:sz w:val="24"/>
-                <w:szCs w:val="24"/>
-              </w:rPr>
-              <w:t xml:space="preserve"> “1</w:t>
-            </w:r>
-            <w:r>
-              <w:rPr>
-                <w:sz w:val="24"/>
-                <w:szCs w:val="24"/>
-              </w:rPr>
-              <w:t>/1/1</w:t>
-            </w:r>
-            <w:r>
-              <w:rPr>
-                <w:sz w:val="24"/>
-                <w:szCs w:val="24"/>
-              </w:rPr>
-              <w:t>”.</w:t>
+              <w:t>searchBirthdate</w:t>
+            </w:r>
+            <w:proofErr w:type="spellEnd"/>
+          </w:p>
+        </w:tc>
+        <w:tc>
+          <w:tcPr>
+            <w:tcW w:w="1766" w:type="dxa"/>
+          </w:tcPr>
+          <w:p>
+            <w:pPr>
+              <w:rPr>
+                <w:sz w:val="24"/>
+                <w:szCs w:val="24"/>
+              </w:rPr>
+            </w:pPr>
+            <w:r>
+              <w:rPr>
+                <w:sz w:val="24"/>
+                <w:szCs w:val="24"/>
+              </w:rPr>
+              <w:t>Un club con un dueño de fecha de nacimiento “1/1/1”.</w:t>
+            </w:r>
+          </w:p>
+        </w:tc>
+        <w:tc>
+          <w:tcPr>
+            <w:tcW w:w="1766" w:type="dxa"/>
+          </w:tcPr>
+          <w:p>
+            <w:pPr>
+              <w:rPr>
+                <w:sz w:val="24"/>
+                <w:szCs w:val="24"/>
+              </w:rPr>
+            </w:pPr>
+          </w:p>
+        </w:tc>
+        <w:tc>
+          <w:tcPr>
+            <w:tcW w:w="1766" w:type="dxa"/>
+          </w:tcPr>
+          <w:p>
+            <w:pPr>
+              <w:rPr>
+                <w:sz w:val="24"/>
+                <w:szCs w:val="24"/>
+              </w:rPr>
+            </w:pPr>
+            <w:r>
+              <w:rPr>
+                <w:sz w:val="24"/>
+                <w:szCs w:val="24"/>
+              </w:rPr>
+              <w:t>Existe un dueño con fecha de nacimiento “1/1/1”.</w:t>
             </w:r>
           </w:p>
         </w:tc>
@@ -11406,14 +10890,7 @@
                 <w:sz w:val="24"/>
                 <w:szCs w:val="24"/>
               </w:rPr>
-              <w:t>No e</w:t>
-            </w:r>
-            <w:r>
-              <w:rPr>
-                <w:sz w:val="24"/>
-                <w:szCs w:val="24"/>
-              </w:rPr>
-              <w:t>xiste un dueño con fecha de nacimiento “</w:t>
+              <w:t>No existe un dueño con fecha de nacimiento “</w:t>
             </w:r>
             <w:r>
               <w:rPr>
@@ -11498,96 +10975,184 @@
                 <w:sz w:val="20"/>
                 <w:szCs w:val="20"/>
               </w:rPr>
-              <w:t>search</w:t>
-            </w:r>
+              <w:t>searchFavoritePetType</w:t>
+            </w:r>
+            <w:proofErr w:type="spellEnd"/>
+          </w:p>
+        </w:tc>
+        <w:tc>
+          <w:tcPr>
+            <w:tcW w:w="1766" w:type="dxa"/>
+          </w:tcPr>
+          <w:p>
+            <w:pPr>
+              <w:rPr>
+                <w:sz w:val="24"/>
+                <w:szCs w:val="24"/>
+              </w:rPr>
+            </w:pPr>
+            <w:r>
+              <w:rPr>
+                <w:sz w:val="24"/>
+                <w:szCs w:val="24"/>
+              </w:rPr>
+              <w:t>Un club con un dueño de tipo de mascota preferida “1”.</w:t>
+            </w:r>
+          </w:p>
+        </w:tc>
+        <w:tc>
+          <w:tcPr>
+            <w:tcW w:w="1766" w:type="dxa"/>
+          </w:tcPr>
+          <w:p>
+            <w:pPr>
+              <w:rPr>
+                <w:sz w:val="24"/>
+                <w:szCs w:val="24"/>
+              </w:rPr>
+            </w:pPr>
+          </w:p>
+        </w:tc>
+        <w:tc>
+          <w:tcPr>
+            <w:tcW w:w="1766" w:type="dxa"/>
+          </w:tcPr>
+          <w:p>
+            <w:pPr>
+              <w:rPr>
+                <w:sz w:val="24"/>
+                <w:szCs w:val="24"/>
+              </w:rPr>
+            </w:pPr>
+            <w:r>
+              <w:rPr>
+                <w:sz w:val="24"/>
+                <w:szCs w:val="24"/>
+              </w:rPr>
+              <w:t>Existe un dueño con tipo de mascota preferida “1”.</w:t>
+            </w:r>
+          </w:p>
+        </w:tc>
+      </w:tr>
+      <w:tr>
+        <w:tc>
+          <w:tcPr>
+            <w:tcW w:w="1765" w:type="dxa"/>
+            <w:shd w:val="clear" w:color="auto" w:fill="D5B8EA"/>
+          </w:tcPr>
+          <w:p>
+            <w:pPr>
+              <w:rPr>
+                <w:sz w:val="24"/>
+                <w:szCs w:val="24"/>
+              </w:rPr>
+            </w:pPr>
+            <w:r>
+              <w:rPr>
+                <w:sz w:val="24"/>
+                <w:szCs w:val="24"/>
+              </w:rPr>
+              <w:t>Club</w:t>
+            </w:r>
+          </w:p>
+        </w:tc>
+        <w:tc>
+          <w:tcPr>
+            <w:tcW w:w="1765" w:type="dxa"/>
+            <w:shd w:val="clear" w:color="auto" w:fill="D5B8EA"/>
+          </w:tcPr>
+          <w:p>
+            <w:pPr>
+              <w:rPr>
+                <w:sz w:val="24"/>
+                <w:szCs w:val="24"/>
+              </w:rPr>
+            </w:pPr>
+            <w:proofErr w:type="spellStart"/>
             <w:r>
               <w:rPr>
                 <w:sz w:val="20"/>
                 <w:szCs w:val="20"/>
               </w:rPr>
-              <w:t>FavoritePetType</w:t>
-            </w:r>
-            <w:proofErr w:type="spellEnd"/>
-          </w:p>
-        </w:tc>
-        <w:tc>
-          <w:tcPr>
-            <w:tcW w:w="1766" w:type="dxa"/>
-          </w:tcPr>
-          <w:p>
-            <w:pPr>
-              <w:rPr>
-                <w:sz w:val="24"/>
-                <w:szCs w:val="24"/>
-              </w:rPr>
-            </w:pPr>
-            <w:r>
-              <w:rPr>
-                <w:sz w:val="24"/>
-                <w:szCs w:val="24"/>
-              </w:rPr>
-              <w:t xml:space="preserve">Un club con un dueño de </w:t>
-            </w:r>
-            <w:r>
-              <w:rPr>
-                <w:sz w:val="24"/>
-                <w:szCs w:val="24"/>
-              </w:rPr>
-              <w:t>tipo de mascota preferida</w:t>
-            </w:r>
-            <w:r>
-              <w:rPr>
-                <w:sz w:val="24"/>
-                <w:szCs w:val="24"/>
-              </w:rPr>
-              <w:t xml:space="preserve"> “1”.</w:t>
-            </w:r>
-          </w:p>
-        </w:tc>
-        <w:tc>
-          <w:tcPr>
-            <w:tcW w:w="1766" w:type="dxa"/>
-          </w:tcPr>
-          <w:p>
-            <w:pPr>
-              <w:rPr>
-                <w:sz w:val="24"/>
-                <w:szCs w:val="24"/>
-              </w:rPr>
-            </w:pPr>
-          </w:p>
-        </w:tc>
-        <w:tc>
-          <w:tcPr>
-            <w:tcW w:w="1766" w:type="dxa"/>
-          </w:tcPr>
-          <w:p>
-            <w:pPr>
-              <w:rPr>
-                <w:sz w:val="24"/>
-                <w:szCs w:val="24"/>
-              </w:rPr>
-            </w:pPr>
-            <w:r>
-              <w:rPr>
-                <w:sz w:val="24"/>
-                <w:szCs w:val="24"/>
-              </w:rPr>
-              <w:t xml:space="preserve">Existe un dueño con </w:t>
-            </w:r>
-            <w:r>
-              <w:rPr>
-                <w:sz w:val="24"/>
-                <w:szCs w:val="24"/>
-              </w:rPr>
-              <w:t xml:space="preserve">tipo de mascota preferida </w:t>
-            </w:r>
-            <w:r>
-              <w:rPr>
-                <w:sz w:val="24"/>
-                <w:szCs w:val="24"/>
-              </w:rPr>
-              <w:t>“1”.</w:t>
+              <w:t>searchFavoritePetType</w:t>
+            </w:r>
+            <w:proofErr w:type="spellEnd"/>
+          </w:p>
+        </w:tc>
+        <w:tc>
+          <w:tcPr>
+            <w:tcW w:w="1766" w:type="dxa"/>
+            <w:shd w:val="clear" w:color="auto" w:fill="D5B8EA"/>
+          </w:tcPr>
+          <w:p>
+            <w:pPr>
+              <w:rPr>
+                <w:sz w:val="24"/>
+                <w:szCs w:val="24"/>
+              </w:rPr>
+            </w:pPr>
+            <w:r>
+              <w:rPr>
+                <w:sz w:val="24"/>
+                <w:szCs w:val="24"/>
+              </w:rPr>
+              <w:t>Un club con un dueño de tipo de mascota preferida “1”.</w:t>
+            </w:r>
+          </w:p>
+        </w:tc>
+        <w:tc>
+          <w:tcPr>
+            <w:tcW w:w="1766" w:type="dxa"/>
+            <w:shd w:val="clear" w:color="auto" w:fill="D5B8EA"/>
+          </w:tcPr>
+          <w:p>
+            <w:pPr>
+              <w:rPr>
+                <w:sz w:val="24"/>
+                <w:szCs w:val="24"/>
+              </w:rPr>
+            </w:pPr>
+          </w:p>
+        </w:tc>
+        <w:tc>
+          <w:tcPr>
+            <w:tcW w:w="1766" w:type="dxa"/>
+            <w:shd w:val="clear" w:color="auto" w:fill="D5B8EA"/>
+          </w:tcPr>
+          <w:p>
+            <w:pPr>
+              <w:rPr>
+                <w:sz w:val="24"/>
+                <w:szCs w:val="24"/>
+              </w:rPr>
+            </w:pPr>
+            <w:r>
+              <w:rPr>
+                <w:sz w:val="24"/>
+                <w:szCs w:val="24"/>
+              </w:rPr>
+              <w:t>No e</w:t>
+            </w:r>
+            <w:r>
+              <w:rPr>
+                <w:sz w:val="24"/>
+                <w:szCs w:val="24"/>
+              </w:rPr>
+              <w:t>xiste un dueño con tipo de mascota preferida “</w:t>
+            </w:r>
+            <w:r>
+              <w:rPr>
+                <w:sz w:val="24"/>
+                <w:szCs w:val="24"/>
+              </w:rPr>
+              <w:t>2</w:t>
+            </w:r>
+            <w:r>
+              <w:rPr>
+                <w:sz w:val="24"/>
+                <w:szCs w:val="24"/>
+              </w:rPr>
+              <w:t>”.</w:t>
             </w:r>
           </w:p>
         </w:tc>
@@ -11596,7 +11161,7 @@
         <w:tc>
           <w:tcPr>
             <w:tcW w:w="1765" w:type="dxa"/>
-            <w:shd w:val="clear" w:color="auto" w:fill="D5B8EA"/>
+            <w:shd w:val="clear" w:color="auto" w:fill="FFFFFF" w:themeFill="background1"/>
           </w:tcPr>
           <w:p>
             <w:pPr>
@@ -11617,7 +11182,419 @@
         <w:tc>
           <w:tcPr>
             <w:tcW w:w="1765" w:type="dxa"/>
-            <w:shd w:val="clear" w:color="auto" w:fill="D5B8EA"/>
+            <w:shd w:val="clear" w:color="auto" w:fill="FFFFFF" w:themeFill="background1"/>
+          </w:tcPr>
+          <w:p>
+            <w:pPr>
+              <w:rPr>
+                <w:sz w:val="24"/>
+                <w:szCs w:val="24"/>
+              </w:rPr>
+            </w:pPr>
+            <w:proofErr w:type="spellStart"/>
+            <w:r>
+              <w:rPr>
+                <w:sz w:val="24"/>
+                <w:szCs w:val="24"/>
+              </w:rPr>
+              <w:t>compareTo</w:t>
+            </w:r>
+            <w:proofErr w:type="spellEnd"/>
+          </w:p>
+        </w:tc>
+        <w:tc>
+          <w:tcPr>
+            <w:tcW w:w="1766" w:type="dxa"/>
+            <w:shd w:val="clear" w:color="auto" w:fill="FFFFFF" w:themeFill="background1"/>
+          </w:tcPr>
+          <w:p>
+            <w:pPr>
+              <w:rPr>
+                <w:sz w:val="24"/>
+                <w:szCs w:val="24"/>
+              </w:rPr>
+            </w:pPr>
+            <w:r>
+              <w:rPr>
+                <w:sz w:val="24"/>
+                <w:szCs w:val="24"/>
+              </w:rPr>
+              <w:t>Un club con id “1” y otro club con id “2”.</w:t>
+            </w:r>
+          </w:p>
+        </w:tc>
+        <w:tc>
+          <w:tcPr>
+            <w:tcW w:w="1766" w:type="dxa"/>
+            <w:shd w:val="clear" w:color="auto" w:fill="FFFFFF" w:themeFill="background1"/>
+          </w:tcPr>
+          <w:p>
+            <w:pPr>
+              <w:rPr>
+                <w:sz w:val="24"/>
+                <w:szCs w:val="24"/>
+              </w:rPr>
+            </w:pPr>
+          </w:p>
+        </w:tc>
+        <w:tc>
+          <w:tcPr>
+            <w:tcW w:w="1766" w:type="dxa"/>
+            <w:shd w:val="clear" w:color="auto" w:fill="FFFFFF" w:themeFill="background1"/>
+          </w:tcPr>
+          <w:p>
+            <w:pPr>
+              <w:rPr>
+                <w:sz w:val="24"/>
+                <w:szCs w:val="24"/>
+              </w:rPr>
+            </w:pPr>
+            <w:r>
+              <w:rPr>
+                <w:sz w:val="24"/>
+                <w:szCs w:val="24"/>
+              </w:rPr>
+              <w:t>El primer club es menor que el segundo club.</w:t>
+            </w:r>
+          </w:p>
+        </w:tc>
+      </w:tr>
+      <w:tr>
+        <w:tc>
+          <w:tcPr>
+            <w:tcW w:w="1765" w:type="dxa"/>
+            <w:shd w:val="clear" w:color="auto" w:fill="D5B8EA"/>
+          </w:tcPr>
+          <w:p>
+            <w:pPr>
+              <w:rPr>
+                <w:sz w:val="24"/>
+                <w:szCs w:val="24"/>
+              </w:rPr>
+            </w:pPr>
+            <w:r>
+              <w:rPr>
+                <w:sz w:val="24"/>
+                <w:szCs w:val="24"/>
+              </w:rPr>
+              <w:t>Club</w:t>
+            </w:r>
+          </w:p>
+        </w:tc>
+        <w:tc>
+          <w:tcPr>
+            <w:tcW w:w="1765" w:type="dxa"/>
+            <w:shd w:val="clear" w:color="auto" w:fill="D5B8EA"/>
+          </w:tcPr>
+          <w:p>
+            <w:pPr>
+              <w:rPr>
+                <w:sz w:val="24"/>
+                <w:szCs w:val="24"/>
+              </w:rPr>
+            </w:pPr>
+            <w:proofErr w:type="spellStart"/>
+            <w:r>
+              <w:rPr>
+                <w:sz w:val="24"/>
+                <w:szCs w:val="24"/>
+              </w:rPr>
+              <w:t>compareTo</w:t>
+            </w:r>
+            <w:proofErr w:type="spellEnd"/>
+          </w:p>
+        </w:tc>
+        <w:tc>
+          <w:tcPr>
+            <w:tcW w:w="1766" w:type="dxa"/>
+            <w:shd w:val="clear" w:color="auto" w:fill="D5B8EA"/>
+          </w:tcPr>
+          <w:p>
+            <w:pPr>
+              <w:rPr>
+                <w:sz w:val="24"/>
+                <w:szCs w:val="24"/>
+              </w:rPr>
+            </w:pPr>
+            <w:r>
+              <w:rPr>
+                <w:sz w:val="24"/>
+                <w:szCs w:val="24"/>
+              </w:rPr>
+              <w:t>Un club con id “1” y otro club con id “1”.</w:t>
+            </w:r>
+          </w:p>
+        </w:tc>
+        <w:tc>
+          <w:tcPr>
+            <w:tcW w:w="1766" w:type="dxa"/>
+            <w:shd w:val="clear" w:color="auto" w:fill="D5B8EA"/>
+          </w:tcPr>
+          <w:p>
+            <w:pPr>
+              <w:rPr>
+                <w:sz w:val="24"/>
+                <w:szCs w:val="24"/>
+              </w:rPr>
+            </w:pPr>
+          </w:p>
+        </w:tc>
+        <w:tc>
+          <w:tcPr>
+            <w:tcW w:w="1766" w:type="dxa"/>
+            <w:shd w:val="clear" w:color="auto" w:fill="D5B8EA"/>
+          </w:tcPr>
+          <w:p>
+            <w:pPr>
+              <w:rPr>
+                <w:sz w:val="24"/>
+                <w:szCs w:val="24"/>
+              </w:rPr>
+            </w:pPr>
+            <w:r>
+              <w:rPr>
+                <w:sz w:val="24"/>
+                <w:szCs w:val="24"/>
+              </w:rPr>
+              <w:t>El primer y segundo club son iguales.</w:t>
+            </w:r>
+          </w:p>
+        </w:tc>
+      </w:tr>
+      <w:tr>
+        <w:tc>
+          <w:tcPr>
+            <w:tcW w:w="1765" w:type="dxa"/>
+            <w:shd w:val="clear" w:color="auto" w:fill="FFFFFF" w:themeFill="background1"/>
+          </w:tcPr>
+          <w:p>
+            <w:pPr>
+              <w:rPr>
+                <w:sz w:val="24"/>
+                <w:szCs w:val="24"/>
+              </w:rPr>
+            </w:pPr>
+            <w:r>
+              <w:rPr>
+                <w:sz w:val="24"/>
+                <w:szCs w:val="24"/>
+              </w:rPr>
+              <w:t>Club</w:t>
+            </w:r>
+          </w:p>
+        </w:tc>
+        <w:tc>
+          <w:tcPr>
+            <w:tcW w:w="1765" w:type="dxa"/>
+            <w:shd w:val="clear" w:color="auto" w:fill="FFFFFF" w:themeFill="background1"/>
+          </w:tcPr>
+          <w:p>
+            <w:pPr>
+              <w:rPr>
+                <w:sz w:val="24"/>
+                <w:szCs w:val="24"/>
+              </w:rPr>
+            </w:pPr>
+            <w:r>
+              <w:rPr>
+                <w:sz w:val="24"/>
+                <w:szCs w:val="24"/>
+              </w:rPr>
+              <w:t>compare</w:t>
+            </w:r>
+          </w:p>
+        </w:tc>
+        <w:tc>
+          <w:tcPr>
+            <w:tcW w:w="1766" w:type="dxa"/>
+            <w:shd w:val="clear" w:color="auto" w:fill="FFFFFF" w:themeFill="background1"/>
+          </w:tcPr>
+          <w:p>
+            <w:pPr>
+              <w:rPr>
+                <w:sz w:val="24"/>
+                <w:szCs w:val="24"/>
+              </w:rPr>
+            </w:pPr>
+            <w:r>
+              <w:rPr>
+                <w:sz w:val="24"/>
+                <w:szCs w:val="24"/>
+              </w:rPr>
+              <w:t>Un club con nombre “Apple” y otro club con id “Zara”.</w:t>
+            </w:r>
+          </w:p>
+        </w:tc>
+        <w:tc>
+          <w:tcPr>
+            <w:tcW w:w="1766" w:type="dxa"/>
+            <w:shd w:val="clear" w:color="auto" w:fill="FFFFFF" w:themeFill="background1"/>
+          </w:tcPr>
+          <w:p>
+            <w:pPr>
+              <w:rPr>
+                <w:sz w:val="24"/>
+                <w:szCs w:val="24"/>
+              </w:rPr>
+            </w:pPr>
+          </w:p>
+        </w:tc>
+        <w:tc>
+          <w:tcPr>
+            <w:tcW w:w="1766" w:type="dxa"/>
+            <w:shd w:val="clear" w:color="auto" w:fill="FFFFFF" w:themeFill="background1"/>
+          </w:tcPr>
+          <w:p>
+            <w:pPr>
+              <w:rPr>
+                <w:sz w:val="24"/>
+                <w:szCs w:val="24"/>
+              </w:rPr>
+            </w:pPr>
+            <w:r>
+              <w:rPr>
+                <w:sz w:val="24"/>
+                <w:szCs w:val="24"/>
+              </w:rPr>
+              <w:t>El primer club es menor que el segundo club.</w:t>
+            </w:r>
+          </w:p>
+        </w:tc>
+      </w:tr>
+      <w:tr>
+        <w:tc>
+          <w:tcPr>
+            <w:tcW w:w="1765" w:type="dxa"/>
+            <w:shd w:val="clear" w:color="auto" w:fill="D5B8EA"/>
+          </w:tcPr>
+          <w:p>
+            <w:pPr>
+              <w:rPr>
+                <w:sz w:val="24"/>
+                <w:szCs w:val="24"/>
+              </w:rPr>
+            </w:pPr>
+            <w:r>
+              <w:rPr>
+                <w:sz w:val="24"/>
+                <w:szCs w:val="24"/>
+              </w:rPr>
+              <w:t>Club</w:t>
+            </w:r>
+          </w:p>
+        </w:tc>
+        <w:tc>
+          <w:tcPr>
+            <w:tcW w:w="1765" w:type="dxa"/>
+            <w:shd w:val="clear" w:color="auto" w:fill="D5B8EA"/>
+          </w:tcPr>
+          <w:p>
+            <w:pPr>
+              <w:rPr>
+                <w:sz w:val="24"/>
+                <w:szCs w:val="24"/>
+              </w:rPr>
+            </w:pPr>
+            <w:r>
+              <w:rPr>
+                <w:sz w:val="24"/>
+                <w:szCs w:val="24"/>
+              </w:rPr>
+              <w:t>compare</w:t>
+            </w:r>
+          </w:p>
+        </w:tc>
+        <w:tc>
+          <w:tcPr>
+            <w:tcW w:w="1766" w:type="dxa"/>
+            <w:shd w:val="clear" w:color="auto" w:fill="D5B8EA"/>
+          </w:tcPr>
+          <w:p>
+            <w:pPr>
+              <w:rPr>
+                <w:sz w:val="24"/>
+                <w:szCs w:val="24"/>
+              </w:rPr>
+            </w:pPr>
+            <w:r>
+              <w:rPr>
+                <w:sz w:val="24"/>
+                <w:szCs w:val="24"/>
+              </w:rPr>
+              <w:t xml:space="preserve">Un club con nombre “Apple” y otro club con </w:t>
+            </w:r>
+            <w:r>
+              <w:rPr>
+                <w:sz w:val="24"/>
+                <w:szCs w:val="24"/>
+              </w:rPr>
+              <w:lastRenderedPageBreak/>
+              <w:t>nombre “Apple”.</w:t>
+            </w:r>
+          </w:p>
+        </w:tc>
+        <w:tc>
+          <w:tcPr>
+            <w:tcW w:w="1766" w:type="dxa"/>
+            <w:shd w:val="clear" w:color="auto" w:fill="D5B8EA"/>
+          </w:tcPr>
+          <w:p>
+            <w:pPr>
+              <w:rPr>
+                <w:sz w:val="24"/>
+                <w:szCs w:val="24"/>
+              </w:rPr>
+            </w:pPr>
+          </w:p>
+        </w:tc>
+        <w:tc>
+          <w:tcPr>
+            <w:tcW w:w="1766" w:type="dxa"/>
+            <w:shd w:val="clear" w:color="auto" w:fill="D5B8EA"/>
+          </w:tcPr>
+          <w:p>
+            <w:pPr>
+              <w:rPr>
+                <w:sz w:val="24"/>
+                <w:szCs w:val="24"/>
+              </w:rPr>
+            </w:pPr>
+            <w:r>
+              <w:rPr>
+                <w:sz w:val="24"/>
+                <w:szCs w:val="24"/>
+              </w:rPr>
+              <w:t>El primer y segundo club son iguales.</w:t>
+            </w:r>
+          </w:p>
+        </w:tc>
+      </w:tr>
+      <w:tr>
+        <w:tc>
+          <w:tcPr>
+            <w:tcW w:w="1765" w:type="dxa"/>
+            <w:shd w:val="clear" w:color="auto" w:fill="FFFFFF" w:themeFill="background1"/>
+          </w:tcPr>
+          <w:p>
+            <w:pPr>
+              <w:rPr>
+                <w:sz w:val="24"/>
+                <w:szCs w:val="24"/>
+              </w:rPr>
+            </w:pPr>
+            <w:r>
+              <w:rPr>
+                <w:sz w:val="24"/>
+                <w:szCs w:val="24"/>
+              </w:rPr>
+              <w:t>Club</w:t>
+            </w:r>
+          </w:p>
+        </w:tc>
+        <w:tc>
+          <w:tcPr>
+            <w:tcW w:w="1765" w:type="dxa"/>
+            <w:shd w:val="clear" w:color="auto" w:fill="FFFFFF" w:themeFill="background1"/>
           </w:tcPr>
           <w:p>
             <w:pPr>
@@ -11632,85 +11609,64 @@
                 <w:sz w:val="20"/>
                 <w:szCs w:val="20"/>
               </w:rPr>
-              <w:t>searchFavoritePetType</w:t>
-            </w:r>
-            <w:proofErr w:type="spellEnd"/>
-          </w:p>
-        </w:tc>
-        <w:tc>
-          <w:tcPr>
-            <w:tcW w:w="1766" w:type="dxa"/>
-            <w:shd w:val="clear" w:color="auto" w:fill="D5B8EA"/>
-          </w:tcPr>
-          <w:p>
-            <w:pPr>
-              <w:rPr>
-                <w:sz w:val="24"/>
-                <w:szCs w:val="24"/>
-              </w:rPr>
-            </w:pPr>
-            <w:r>
-              <w:rPr>
-                <w:sz w:val="24"/>
-                <w:szCs w:val="24"/>
-              </w:rPr>
-              <w:t>Un club con un dueño de tipo de mascota preferida “1”.</w:t>
-            </w:r>
-          </w:p>
-        </w:tc>
-        <w:tc>
-          <w:tcPr>
-            <w:tcW w:w="1766" w:type="dxa"/>
-            <w:shd w:val="clear" w:color="auto" w:fill="D5B8EA"/>
-          </w:tcPr>
-          <w:p>
-            <w:pPr>
-              <w:rPr>
-                <w:sz w:val="24"/>
-                <w:szCs w:val="24"/>
-              </w:rPr>
-            </w:pPr>
-          </w:p>
-        </w:tc>
-        <w:tc>
-          <w:tcPr>
-            <w:tcW w:w="1766" w:type="dxa"/>
-            <w:shd w:val="clear" w:color="auto" w:fill="D5B8EA"/>
-          </w:tcPr>
-          <w:p>
-            <w:pPr>
-              <w:rPr>
-                <w:sz w:val="24"/>
-                <w:szCs w:val="24"/>
-              </w:rPr>
-            </w:pPr>
-            <w:r>
-              <w:rPr>
-                <w:sz w:val="24"/>
-                <w:szCs w:val="24"/>
-              </w:rPr>
-              <w:t>No e</w:t>
-            </w:r>
-            <w:r>
-              <w:rPr>
-                <w:sz w:val="24"/>
-                <w:szCs w:val="24"/>
-              </w:rPr>
-              <w:t>xiste un dueño con tipo de mascota preferida “</w:t>
-            </w:r>
-            <w:r>
-              <w:rPr>
-                <w:sz w:val="24"/>
-                <w:szCs w:val="24"/>
-              </w:rPr>
-              <w:t>2</w:t>
-            </w:r>
-            <w:r>
-              <w:rPr>
-                <w:sz w:val="24"/>
-                <w:szCs w:val="24"/>
-              </w:rPr>
-              <w:t>”.</w:t>
+              <w:t>compareCreationDate</w:t>
+            </w:r>
+            <w:proofErr w:type="spellEnd"/>
+          </w:p>
+        </w:tc>
+        <w:tc>
+          <w:tcPr>
+            <w:tcW w:w="1766" w:type="dxa"/>
+            <w:shd w:val="clear" w:color="auto" w:fill="FFFFFF" w:themeFill="background1"/>
+          </w:tcPr>
+          <w:p>
+            <w:pPr>
+              <w:rPr>
+                <w:sz w:val="24"/>
+                <w:szCs w:val="24"/>
+              </w:rPr>
+            </w:pPr>
+            <w:r>
+              <w:rPr>
+                <w:sz w:val="24"/>
+                <w:szCs w:val="24"/>
+              </w:rPr>
+              <w:t>Un club con fecha de creación “12/12/2010” y otro club con fecha de creación “1/1/2015”.</w:t>
+            </w:r>
+          </w:p>
+        </w:tc>
+        <w:tc>
+          <w:tcPr>
+            <w:tcW w:w="1766" w:type="dxa"/>
+            <w:shd w:val="clear" w:color="auto" w:fill="FFFFFF" w:themeFill="background1"/>
+          </w:tcPr>
+          <w:p>
+            <w:pPr>
+              <w:rPr>
+                <w:sz w:val="24"/>
+                <w:szCs w:val="24"/>
+              </w:rPr>
+            </w:pPr>
+          </w:p>
+        </w:tc>
+        <w:tc>
+          <w:tcPr>
+            <w:tcW w:w="1766" w:type="dxa"/>
+            <w:shd w:val="clear" w:color="auto" w:fill="FFFFFF" w:themeFill="background1"/>
+          </w:tcPr>
+          <w:p>
+            <w:pPr>
+              <w:rPr>
+                <w:sz w:val="24"/>
+                <w:szCs w:val="24"/>
+              </w:rPr>
+            </w:pPr>
+            <w:r>
+              <w:rPr>
+                <w:sz w:val="24"/>
+                <w:szCs w:val="24"/>
+              </w:rPr>
+              <w:t>El primer club es menor que el segundo club.</w:t>
             </w:r>
           </w:p>
         </w:tc>
@@ -11719,7 +11675,7 @@
         <w:tc>
           <w:tcPr>
             <w:tcW w:w="1765" w:type="dxa"/>
-            <w:shd w:val="clear" w:color="auto" w:fill="FFFFFF" w:themeFill="background1"/>
+            <w:shd w:val="clear" w:color="auto" w:fill="D5B8EA"/>
           </w:tcPr>
           <w:p>
             <w:pPr>
@@ -11737,6 +11693,87 @@
             </w:r>
           </w:p>
         </w:tc>
+        <w:tc>
+          <w:tcPr>
+            <w:tcW w:w="1765" w:type="dxa"/>
+            <w:shd w:val="clear" w:color="auto" w:fill="D5B8EA"/>
+          </w:tcPr>
+          <w:p>
+            <w:pPr>
+              <w:rPr>
+                <w:sz w:val="24"/>
+                <w:szCs w:val="24"/>
+              </w:rPr>
+            </w:pPr>
+            <w:proofErr w:type="spellStart"/>
+            <w:r>
+              <w:rPr>
+                <w:sz w:val="20"/>
+                <w:szCs w:val="20"/>
+              </w:rPr>
+              <w:t>compareCreationDate</w:t>
+            </w:r>
+            <w:proofErr w:type="spellEnd"/>
+          </w:p>
+        </w:tc>
+        <w:tc>
+          <w:tcPr>
+            <w:tcW w:w="1766" w:type="dxa"/>
+            <w:shd w:val="clear" w:color="auto" w:fill="D5B8EA"/>
+          </w:tcPr>
+          <w:p>
+            <w:pPr>
+              <w:rPr>
+                <w:sz w:val="24"/>
+                <w:szCs w:val="24"/>
+              </w:rPr>
+            </w:pPr>
+            <w:r>
+              <w:rPr>
+                <w:sz w:val="24"/>
+                <w:szCs w:val="24"/>
+              </w:rPr>
+              <w:t>Un club con fecha de creación “12/12/2010” y otro club con fecha de creación “12/12/2010”.</w:t>
+            </w:r>
+          </w:p>
+        </w:tc>
+        <w:tc>
+          <w:tcPr>
+            <w:tcW w:w="1766" w:type="dxa"/>
+            <w:shd w:val="clear" w:color="auto" w:fill="D5B8EA"/>
+          </w:tcPr>
+          <w:p>
+            <w:pPr>
+              <w:rPr>
+                <w:sz w:val="24"/>
+                <w:szCs w:val="24"/>
+              </w:rPr>
+            </w:pPr>
+          </w:p>
+        </w:tc>
+        <w:tc>
+          <w:tcPr>
+            <w:tcW w:w="1766" w:type="dxa"/>
+            <w:shd w:val="clear" w:color="auto" w:fill="D5B8EA"/>
+          </w:tcPr>
+          <w:p>
+            <w:pPr>
+              <w:rPr>
+                <w:sz w:val="24"/>
+                <w:szCs w:val="24"/>
+              </w:rPr>
+            </w:pPr>
+            <w:r>
+              <w:rPr>
+                <w:sz w:val="24"/>
+                <w:szCs w:val="24"/>
+              </w:rPr>
+              <w:t>El primer y segundo club son iguales.</w:t>
+            </w:r>
+          </w:p>
+        </w:tc>
+      </w:tr>
+      <w:tr>
         <w:tc>
           <w:tcPr>
             <w:tcW w:w="1765" w:type="dxa"/>
@@ -11749,20 +11786,18 @@
                 <w:szCs w:val="24"/>
               </w:rPr>
             </w:pPr>
-            <w:proofErr w:type="spellStart"/>
-            <w:r>
-              <w:rPr>
-                <w:sz w:val="24"/>
-                <w:szCs w:val="24"/>
-              </w:rPr>
-              <w:t>compareTo</w:t>
-            </w:r>
-            <w:proofErr w:type="spellEnd"/>
-          </w:p>
-        </w:tc>
-        <w:tc>
-          <w:tcPr>
-            <w:tcW w:w="1766" w:type="dxa"/>
+            <w:r>
+              <w:rPr>
+                <w:sz w:val="24"/>
+                <w:szCs w:val="24"/>
+              </w:rPr>
+              <w:t>Club</w:t>
+            </w:r>
+          </w:p>
+        </w:tc>
+        <w:tc>
+          <w:tcPr>
+            <w:tcW w:w="1765" w:type="dxa"/>
             <w:shd w:val="clear" w:color="auto" w:fill="FFFFFF" w:themeFill="background1"/>
           </w:tcPr>
           <w:p>
@@ -11772,55 +11807,15 @@
                 <w:szCs w:val="24"/>
               </w:rPr>
             </w:pPr>
-            <w:r>
-              <w:rPr>
-                <w:sz w:val="24"/>
-                <w:szCs w:val="24"/>
-              </w:rPr>
-              <w:t>Un</w:t>
-            </w:r>
-            <w:r>
-              <w:rPr>
-                <w:sz w:val="24"/>
-                <w:szCs w:val="24"/>
-              </w:rPr>
-              <w:t xml:space="preserve"> club </w:t>
-            </w:r>
-            <w:r>
-              <w:rPr>
-                <w:sz w:val="24"/>
-                <w:szCs w:val="24"/>
-              </w:rPr>
-              <w:t>con id “1” y otr</w:t>
-            </w:r>
-            <w:r>
-              <w:rPr>
-                <w:sz w:val="24"/>
-                <w:szCs w:val="24"/>
-              </w:rPr>
-              <w:t>o</w:t>
-            </w:r>
-            <w:r>
-              <w:rPr>
-                <w:sz w:val="24"/>
-                <w:szCs w:val="24"/>
-              </w:rPr>
-              <w:t xml:space="preserve"> </w:t>
-            </w:r>
-            <w:r>
-              <w:rPr>
-                <w:sz w:val="24"/>
-                <w:szCs w:val="24"/>
-              </w:rPr>
-              <w:t>club</w:t>
-            </w:r>
-            <w:r>
-              <w:rPr>
-                <w:sz w:val="24"/>
-                <w:szCs w:val="24"/>
-              </w:rPr>
-              <w:t xml:space="preserve"> con id “2”.</w:t>
-            </w:r>
+            <w:proofErr w:type="spellStart"/>
+            <w:r>
+              <w:rPr>
+                <w:sz w:val="24"/>
+                <w:szCs w:val="24"/>
+              </w:rPr>
+              <w:t>comparePetType</w:t>
+            </w:r>
+            <w:proofErr w:type="spellEnd"/>
           </w:p>
         </w:tc>
         <w:tc>
@@ -11835,6 +11830,13 @@
                 <w:szCs w:val="24"/>
               </w:rPr>
             </w:pPr>
+            <w:r>
+              <w:rPr>
+                <w:sz w:val="24"/>
+                <w:szCs w:val="24"/>
+              </w:rPr>
+              <w:t>Un club con tipo de mascota “Ardilla” y otro club con tipo de mascota “Zorro”.</w:t>
+            </w:r>
           </w:p>
         </w:tc>
         <w:tc>
@@ -11849,75 +11851,26 @@
                 <w:szCs w:val="24"/>
               </w:rPr>
             </w:pPr>
-            <w:r>
-              <w:rPr>
-                <w:sz w:val="24"/>
-                <w:szCs w:val="24"/>
-              </w:rPr>
-              <w:t>El</w:t>
-            </w:r>
-            <w:r>
-              <w:rPr>
-                <w:sz w:val="24"/>
-                <w:szCs w:val="24"/>
-              </w:rPr>
-              <w:t xml:space="preserve"> primer </w:t>
-            </w:r>
-            <w:r>
-              <w:rPr>
-                <w:sz w:val="24"/>
-                <w:szCs w:val="24"/>
-              </w:rPr>
-              <w:t>club</w:t>
-            </w:r>
-            <w:r>
-              <w:rPr>
-                <w:sz w:val="24"/>
-                <w:szCs w:val="24"/>
-              </w:rPr>
-              <w:t xml:space="preserve"> es menor que </w:t>
-            </w:r>
-            <w:r>
-              <w:rPr>
-                <w:sz w:val="24"/>
-                <w:szCs w:val="24"/>
-              </w:rPr>
-              <w:t>el</w:t>
-            </w:r>
-            <w:r>
-              <w:rPr>
-                <w:sz w:val="24"/>
-                <w:szCs w:val="24"/>
-              </w:rPr>
-              <w:t xml:space="preserve"> </w:t>
-            </w:r>
-            <w:r>
-              <w:rPr>
-                <w:sz w:val="24"/>
-                <w:szCs w:val="24"/>
-              </w:rPr>
-              <w:t>segundo</w:t>
-            </w:r>
-            <w:r>
-              <w:rPr>
-                <w:sz w:val="24"/>
-                <w:szCs w:val="24"/>
-              </w:rPr>
-              <w:t xml:space="preserve"> </w:t>
-            </w:r>
-            <w:r>
-              <w:rPr>
-                <w:sz w:val="24"/>
-                <w:szCs w:val="24"/>
-              </w:rPr>
-              <w:t>club</w:t>
-            </w:r>
-            <w:r>
-              <w:rPr>
-                <w:sz w:val="24"/>
-                <w:szCs w:val="24"/>
-              </w:rPr>
-              <w:t>.</w:t>
+          </w:p>
+        </w:tc>
+        <w:tc>
+          <w:tcPr>
+            <w:tcW w:w="1766" w:type="dxa"/>
+            <w:shd w:val="clear" w:color="auto" w:fill="FFFFFF" w:themeFill="background1"/>
+          </w:tcPr>
+          <w:p>
+            <w:pPr>
+              <w:rPr>
+                <w:sz w:val="24"/>
+                <w:szCs w:val="24"/>
+              </w:rPr>
+            </w:pPr>
+            <w:r>
+              <w:rPr>
+                <w:sz w:val="24"/>
+                <w:szCs w:val="24"/>
+              </w:rPr>
+              <w:t>El primer club es menor que el segundo club.</w:t>
             </w:r>
           </w:p>
         </w:tc>
@@ -11962,113 +11915,64 @@
                 <w:sz w:val="24"/>
                 <w:szCs w:val="24"/>
               </w:rPr>
-              <w:t>compareTo</w:t>
-            </w:r>
-            <w:proofErr w:type="spellEnd"/>
-          </w:p>
-        </w:tc>
-        <w:tc>
-          <w:tcPr>
-            <w:tcW w:w="1766" w:type="dxa"/>
-            <w:shd w:val="clear" w:color="auto" w:fill="D5B8EA"/>
-          </w:tcPr>
-          <w:p>
-            <w:pPr>
-              <w:rPr>
-                <w:sz w:val="24"/>
-                <w:szCs w:val="24"/>
-              </w:rPr>
-            </w:pPr>
-            <w:r>
-              <w:rPr>
-                <w:sz w:val="24"/>
-                <w:szCs w:val="24"/>
-              </w:rPr>
-              <w:t>Un club con id “1” y otro club con id “</w:t>
-            </w:r>
-            <w:r>
-              <w:rPr>
-                <w:sz w:val="24"/>
-                <w:szCs w:val="24"/>
-              </w:rPr>
-              <w:t>1</w:t>
-            </w:r>
-            <w:r>
-              <w:rPr>
-                <w:sz w:val="24"/>
-                <w:szCs w:val="24"/>
-              </w:rPr>
-              <w:t>”.</w:t>
-            </w:r>
-          </w:p>
-        </w:tc>
-        <w:tc>
-          <w:tcPr>
-            <w:tcW w:w="1766" w:type="dxa"/>
-            <w:shd w:val="clear" w:color="auto" w:fill="D5B8EA"/>
-          </w:tcPr>
-          <w:p>
-            <w:pPr>
-              <w:rPr>
-                <w:sz w:val="24"/>
-                <w:szCs w:val="24"/>
-              </w:rPr>
-            </w:pPr>
-          </w:p>
-        </w:tc>
-        <w:tc>
-          <w:tcPr>
-            <w:tcW w:w="1766" w:type="dxa"/>
-            <w:shd w:val="clear" w:color="auto" w:fill="D5B8EA"/>
-          </w:tcPr>
-          <w:p>
-            <w:pPr>
-              <w:rPr>
-                <w:sz w:val="24"/>
-                <w:szCs w:val="24"/>
-              </w:rPr>
-            </w:pPr>
-            <w:r>
-              <w:rPr>
-                <w:sz w:val="24"/>
-                <w:szCs w:val="24"/>
-              </w:rPr>
-              <w:t>El</w:t>
-            </w:r>
-            <w:r>
-              <w:rPr>
-                <w:sz w:val="24"/>
-                <w:szCs w:val="24"/>
-              </w:rPr>
-              <w:t xml:space="preserve"> primer y segund</w:t>
-            </w:r>
-            <w:r>
-              <w:rPr>
-                <w:sz w:val="24"/>
-                <w:szCs w:val="24"/>
-              </w:rPr>
-              <w:t>o</w:t>
-            </w:r>
-            <w:r>
-              <w:rPr>
-                <w:sz w:val="24"/>
-                <w:szCs w:val="24"/>
-              </w:rPr>
-              <w:t xml:space="preserve"> </w:t>
-            </w:r>
-            <w:r>
-              <w:rPr>
-                <w:sz w:val="24"/>
-                <w:szCs w:val="24"/>
-              </w:rPr>
-              <w:t>club</w:t>
-            </w:r>
-            <w:r>
-              <w:rPr>
-                <w:sz w:val="24"/>
-                <w:szCs w:val="24"/>
-              </w:rPr>
-              <w:t xml:space="preserve"> son iguales.</w:t>
+              <w:t>comparePetType</w:t>
+            </w:r>
+            <w:proofErr w:type="spellEnd"/>
+          </w:p>
+        </w:tc>
+        <w:tc>
+          <w:tcPr>
+            <w:tcW w:w="1766" w:type="dxa"/>
+            <w:shd w:val="clear" w:color="auto" w:fill="D5B8EA"/>
+          </w:tcPr>
+          <w:p>
+            <w:pPr>
+              <w:rPr>
+                <w:sz w:val="24"/>
+                <w:szCs w:val="24"/>
+              </w:rPr>
+            </w:pPr>
+            <w:r>
+              <w:rPr>
+                <w:sz w:val="24"/>
+                <w:szCs w:val="24"/>
+              </w:rPr>
+              <w:t>Un club con tipo de mascota “Ardilla” y otro club con tipo de mascota “Ardilla”.</w:t>
+            </w:r>
+          </w:p>
+        </w:tc>
+        <w:tc>
+          <w:tcPr>
+            <w:tcW w:w="1766" w:type="dxa"/>
+            <w:shd w:val="clear" w:color="auto" w:fill="D5B8EA"/>
+          </w:tcPr>
+          <w:p>
+            <w:pPr>
+              <w:rPr>
+                <w:sz w:val="24"/>
+                <w:szCs w:val="24"/>
+              </w:rPr>
+            </w:pPr>
+          </w:p>
+        </w:tc>
+        <w:tc>
+          <w:tcPr>
+            <w:tcW w:w="1766" w:type="dxa"/>
+            <w:shd w:val="clear" w:color="auto" w:fill="D5B8EA"/>
+          </w:tcPr>
+          <w:p>
+            <w:pPr>
+              <w:rPr>
+                <w:sz w:val="24"/>
+                <w:szCs w:val="24"/>
+              </w:rPr>
+            </w:pPr>
+            <w:r>
+              <w:rPr>
+                <w:sz w:val="24"/>
+                <w:szCs w:val="24"/>
+              </w:rPr>
+              <w:t>El primer y segundo club son iguales.</w:t>
             </w:r>
           </w:p>
         </w:tc>
@@ -12107,13 +12011,15 @@
                 <w:szCs w:val="24"/>
               </w:rPr>
             </w:pPr>
-            <w:r>
-              <w:rPr>
-                <w:sz w:val="24"/>
-                <w:szCs w:val="24"/>
-              </w:rPr>
-              <w:t>compare</w:t>
-            </w:r>
+            <w:proofErr w:type="spellStart"/>
+            <w:r>
+              <w:rPr>
+                <w:sz w:val="18"/>
+                <w:szCs w:val="18"/>
+              </w:rPr>
+              <w:t>compareOwnerQuantity</w:t>
+            </w:r>
+            <w:proofErr w:type="spellEnd"/>
           </w:p>
         </w:tc>
         <w:tc>
@@ -12133,49 +12039,7 @@
                 <w:sz w:val="24"/>
                 <w:szCs w:val="24"/>
               </w:rPr>
-              <w:t xml:space="preserve">Un club con </w:t>
-            </w:r>
-            <w:r>
-              <w:rPr>
-                <w:sz w:val="24"/>
-                <w:szCs w:val="24"/>
-              </w:rPr>
-              <w:t>nombre</w:t>
-            </w:r>
-            <w:r>
-              <w:rPr>
-                <w:sz w:val="24"/>
-                <w:szCs w:val="24"/>
-              </w:rPr>
-              <w:t xml:space="preserve"> “</w:t>
-            </w:r>
-            <w:r>
-              <w:rPr>
-                <w:sz w:val="24"/>
-                <w:szCs w:val="24"/>
-              </w:rPr>
-              <w:t>Apple</w:t>
-            </w:r>
-            <w:r>
-              <w:rPr>
-                <w:sz w:val="24"/>
-                <w:szCs w:val="24"/>
-              </w:rPr>
-              <w:t>” y otro club con id “</w:t>
-            </w:r>
-            <w:r>
-              <w:rPr>
-                <w:sz w:val="24"/>
-                <w:szCs w:val="24"/>
-              </w:rPr>
-              <w:t>Zara</w:t>
-            </w:r>
-            <w:r>
-              <w:rPr>
-                <w:sz w:val="24"/>
-                <w:szCs w:val="24"/>
-              </w:rPr>
-              <w:t>”.</w:t>
+              <w:t>Un club sin mascotas y otro club con una mascota.</w:t>
             </w:r>
           </w:p>
         </w:tc>
@@ -12249,62 +12113,35 @@
                 <w:szCs w:val="24"/>
               </w:rPr>
             </w:pPr>
-            <w:r>
-              <w:rPr>
-                <w:sz w:val="24"/>
-                <w:szCs w:val="24"/>
-              </w:rPr>
-              <w:t>compare</w:t>
-            </w:r>
-          </w:p>
-        </w:tc>
-        <w:tc>
-          <w:tcPr>
-            <w:tcW w:w="1766" w:type="dxa"/>
-            <w:shd w:val="clear" w:color="auto" w:fill="D5B8EA"/>
-          </w:tcPr>
-          <w:p>
-            <w:pPr>
-              <w:rPr>
-                <w:sz w:val="24"/>
-                <w:szCs w:val="24"/>
-              </w:rPr>
-            </w:pPr>
-            <w:r>
-              <w:rPr>
-                <w:sz w:val="24"/>
-                <w:szCs w:val="24"/>
-              </w:rPr>
-              <w:t xml:space="preserve">Un club con nombre “Apple” y otro club con </w:t>
-            </w:r>
-            <w:r>
-              <w:rPr>
-                <w:sz w:val="24"/>
-                <w:szCs w:val="24"/>
-              </w:rPr>
-              <w:lastRenderedPageBreak/>
-              <w:t>nombre</w:t>
-            </w:r>
-            <w:r>
-              <w:rPr>
-                <w:sz w:val="24"/>
-                <w:szCs w:val="24"/>
-              </w:rPr>
-              <w:t xml:space="preserve"> “</w:t>
-            </w:r>
-            <w:r>
-              <w:rPr>
-                <w:sz w:val="24"/>
-                <w:szCs w:val="24"/>
-              </w:rPr>
-              <w:t>Apple</w:t>
-            </w:r>
-            <w:r>
-              <w:rPr>
-                <w:sz w:val="24"/>
-                <w:szCs w:val="24"/>
-              </w:rPr>
-              <w:t>”.</w:t>
+            <w:proofErr w:type="spellStart"/>
+            <w:r>
+              <w:rPr>
+                <w:sz w:val="18"/>
+                <w:szCs w:val="18"/>
+              </w:rPr>
+              <w:t>compareOwnerQuantity</w:t>
+            </w:r>
+            <w:proofErr w:type="spellEnd"/>
+          </w:p>
+        </w:tc>
+        <w:tc>
+          <w:tcPr>
+            <w:tcW w:w="1766" w:type="dxa"/>
+            <w:shd w:val="clear" w:color="auto" w:fill="D5B8EA"/>
+          </w:tcPr>
+          <w:p>
+            <w:pPr>
+              <w:rPr>
+                <w:sz w:val="24"/>
+                <w:szCs w:val="24"/>
+              </w:rPr>
+            </w:pPr>
+            <w:r>
+              <w:rPr>
+                <w:sz w:val="24"/>
+                <w:szCs w:val="24"/>
+              </w:rPr>
+              <w:t>Un club sin mascotas y otro club sin mascotas.</w:t>
             </w:r>
           </w:p>
         </w:tc>
@@ -12381,17 +12218,10 @@
             <w:proofErr w:type="spellStart"/>
             <w:r>
               <w:rPr>
-                <w:sz w:val="20"/>
-                <w:szCs w:val="20"/>
-              </w:rPr>
-              <w:t>compare</w:t>
-            </w:r>
-            <w:r>
-              <w:rPr>
-                <w:sz w:val="20"/>
-                <w:szCs w:val="20"/>
-              </w:rPr>
-              <w:t>CreationDate</w:t>
+                <w:sz w:val="24"/>
+                <w:szCs w:val="24"/>
+              </w:rPr>
+              <w:t>getBirthdate</w:t>
             </w:r>
             <w:proofErr w:type="spellEnd"/>
           </w:p>
@@ -12413,63 +12243,7 @@
                 <w:sz w:val="24"/>
                 <w:szCs w:val="24"/>
               </w:rPr>
-              <w:t xml:space="preserve">Un club con </w:t>
-            </w:r>
-            <w:r>
-              <w:rPr>
-                <w:sz w:val="24"/>
-                <w:szCs w:val="24"/>
-              </w:rPr>
-              <w:t>fecha de creación</w:t>
-            </w:r>
-            <w:r>
-              <w:rPr>
-                <w:sz w:val="24"/>
-                <w:szCs w:val="24"/>
-              </w:rPr>
-              <w:t xml:space="preserve"> “1</w:t>
-            </w:r>
-            <w:r>
-              <w:rPr>
-                <w:sz w:val="24"/>
-                <w:szCs w:val="24"/>
-              </w:rPr>
-              <w:t>2/12/2010</w:t>
-            </w:r>
-            <w:r>
-              <w:rPr>
-                <w:sz w:val="24"/>
-                <w:szCs w:val="24"/>
-              </w:rPr>
-              <w:t xml:space="preserve">” y otro club con </w:t>
-            </w:r>
-            <w:r>
-              <w:rPr>
-                <w:sz w:val="24"/>
-                <w:szCs w:val="24"/>
-              </w:rPr>
-              <w:t>fecha de creación</w:t>
-            </w:r>
-            <w:r>
-              <w:rPr>
-                <w:sz w:val="24"/>
-                <w:szCs w:val="24"/>
-              </w:rPr>
-              <w:t xml:space="preserve"> “</w:t>
-            </w:r>
-            <w:r>
-              <w:rPr>
-                <w:sz w:val="24"/>
-                <w:szCs w:val="24"/>
-              </w:rPr>
-              <w:t>1/1/2015</w:t>
-            </w:r>
-            <w:r>
-              <w:rPr>
-                <w:sz w:val="24"/>
-                <w:szCs w:val="24"/>
-              </w:rPr>
-              <w:t>”.</w:t>
+              <w:t>Un club con fecha de nacimiento “hola”.</w:t>
             </w:r>
           </w:p>
         </w:tc>
@@ -12504,7 +12278,7 @@
                 <w:sz w:val="24"/>
                 <w:szCs w:val="24"/>
               </w:rPr>
-              <w:t>El primer club es menor que el segundo club.</w:t>
+              <w:t>Retorna una fecha.</w:t>
             </w:r>
           </w:p>
         </w:tc>
@@ -12527,786 +12301,6 @@
                 <w:sz w:val="24"/>
                 <w:szCs w:val="24"/>
               </w:rPr>
-              <w:t>Club</w:t>
-            </w:r>
-          </w:p>
-        </w:tc>
-        <w:tc>
-          <w:tcPr>
-            <w:tcW w:w="1765" w:type="dxa"/>
-            <w:shd w:val="clear" w:color="auto" w:fill="D5B8EA"/>
-          </w:tcPr>
-          <w:p>
-            <w:pPr>
-              <w:rPr>
-                <w:sz w:val="24"/>
-                <w:szCs w:val="24"/>
-              </w:rPr>
-            </w:pPr>
-            <w:proofErr w:type="spellStart"/>
-            <w:r>
-              <w:rPr>
-                <w:sz w:val="20"/>
-                <w:szCs w:val="20"/>
-              </w:rPr>
-              <w:t>compareCreationDate</w:t>
-            </w:r>
-            <w:proofErr w:type="spellEnd"/>
-          </w:p>
-        </w:tc>
-        <w:tc>
-          <w:tcPr>
-            <w:tcW w:w="1766" w:type="dxa"/>
-            <w:shd w:val="clear" w:color="auto" w:fill="D5B8EA"/>
-          </w:tcPr>
-          <w:p>
-            <w:pPr>
-              <w:rPr>
-                <w:sz w:val="24"/>
-                <w:szCs w:val="24"/>
-              </w:rPr>
-            </w:pPr>
-            <w:r>
-              <w:rPr>
-                <w:sz w:val="24"/>
-                <w:szCs w:val="24"/>
-              </w:rPr>
-              <w:t>Un club con fecha de creación “12/12/2010” y otro club con fecha de creación “1</w:t>
-            </w:r>
-            <w:r>
-              <w:rPr>
-                <w:sz w:val="24"/>
-                <w:szCs w:val="24"/>
-              </w:rPr>
-              <w:t>2</w:t>
-            </w:r>
-            <w:r>
-              <w:rPr>
-                <w:sz w:val="24"/>
-                <w:szCs w:val="24"/>
-              </w:rPr>
-              <w:t>/1</w:t>
-            </w:r>
-            <w:r>
-              <w:rPr>
-                <w:sz w:val="24"/>
-                <w:szCs w:val="24"/>
-              </w:rPr>
-              <w:t>2</w:t>
-            </w:r>
-            <w:r>
-              <w:rPr>
-                <w:sz w:val="24"/>
-                <w:szCs w:val="24"/>
-              </w:rPr>
-              <w:t>/201</w:t>
-            </w:r>
-            <w:r>
-              <w:rPr>
-                <w:sz w:val="24"/>
-                <w:szCs w:val="24"/>
-              </w:rPr>
-              <w:t>0</w:t>
-            </w:r>
-            <w:r>
-              <w:rPr>
-                <w:sz w:val="24"/>
-                <w:szCs w:val="24"/>
-              </w:rPr>
-              <w:t>”.</w:t>
-            </w:r>
-          </w:p>
-        </w:tc>
-        <w:tc>
-          <w:tcPr>
-            <w:tcW w:w="1766" w:type="dxa"/>
-            <w:shd w:val="clear" w:color="auto" w:fill="D5B8EA"/>
-          </w:tcPr>
-          <w:p>
-            <w:pPr>
-              <w:rPr>
-                <w:sz w:val="24"/>
-                <w:szCs w:val="24"/>
-              </w:rPr>
-            </w:pPr>
-          </w:p>
-        </w:tc>
-        <w:tc>
-          <w:tcPr>
-            <w:tcW w:w="1766" w:type="dxa"/>
-            <w:shd w:val="clear" w:color="auto" w:fill="D5B8EA"/>
-          </w:tcPr>
-          <w:p>
-            <w:pPr>
-              <w:rPr>
-                <w:sz w:val="24"/>
-                <w:szCs w:val="24"/>
-              </w:rPr>
-            </w:pPr>
-            <w:r>
-              <w:rPr>
-                <w:sz w:val="24"/>
-                <w:szCs w:val="24"/>
-              </w:rPr>
-              <w:t>El primer y segundo club son iguales.</w:t>
-            </w:r>
-          </w:p>
-        </w:tc>
-      </w:tr>
-      <w:tr>
-        <w:tc>
-          <w:tcPr>
-            <w:tcW w:w="1765" w:type="dxa"/>
-            <w:shd w:val="clear" w:color="auto" w:fill="FFFFFF" w:themeFill="background1"/>
-          </w:tcPr>
-          <w:p>
-            <w:pPr>
-              <w:rPr>
-                <w:sz w:val="24"/>
-                <w:szCs w:val="24"/>
-              </w:rPr>
-            </w:pPr>
-            <w:r>
-              <w:rPr>
-                <w:sz w:val="24"/>
-                <w:szCs w:val="24"/>
-              </w:rPr>
-              <w:t>Club</w:t>
-            </w:r>
-          </w:p>
-        </w:tc>
-        <w:tc>
-          <w:tcPr>
-            <w:tcW w:w="1765" w:type="dxa"/>
-            <w:shd w:val="clear" w:color="auto" w:fill="FFFFFF" w:themeFill="background1"/>
-          </w:tcPr>
-          <w:p>
-            <w:pPr>
-              <w:rPr>
-                <w:sz w:val="24"/>
-                <w:szCs w:val="24"/>
-              </w:rPr>
-            </w:pPr>
-            <w:proofErr w:type="spellStart"/>
-            <w:r>
-              <w:rPr>
-                <w:sz w:val="24"/>
-                <w:szCs w:val="24"/>
-              </w:rPr>
-              <w:t>compare</w:t>
-            </w:r>
-            <w:r>
-              <w:rPr>
-                <w:sz w:val="24"/>
-                <w:szCs w:val="24"/>
-              </w:rPr>
-              <w:t>PetType</w:t>
-            </w:r>
-            <w:proofErr w:type="spellEnd"/>
-          </w:p>
-        </w:tc>
-        <w:tc>
-          <w:tcPr>
-            <w:tcW w:w="1766" w:type="dxa"/>
-            <w:shd w:val="clear" w:color="auto" w:fill="FFFFFF" w:themeFill="background1"/>
-          </w:tcPr>
-          <w:p>
-            <w:pPr>
-              <w:rPr>
-                <w:sz w:val="24"/>
-                <w:szCs w:val="24"/>
-              </w:rPr>
-            </w:pPr>
-            <w:r>
-              <w:rPr>
-                <w:sz w:val="24"/>
-                <w:szCs w:val="24"/>
-              </w:rPr>
-              <w:t xml:space="preserve">Un club con </w:t>
-            </w:r>
-            <w:r>
-              <w:rPr>
-                <w:sz w:val="24"/>
-                <w:szCs w:val="24"/>
-              </w:rPr>
-              <w:t>tipo de mascota</w:t>
-            </w:r>
-            <w:r>
-              <w:rPr>
-                <w:sz w:val="24"/>
-                <w:szCs w:val="24"/>
-              </w:rPr>
-              <w:t xml:space="preserve"> </w:t>
-            </w:r>
-            <w:r>
-              <w:rPr>
-                <w:sz w:val="24"/>
-                <w:szCs w:val="24"/>
-              </w:rPr>
-              <w:t>“Ardilla</w:t>
-            </w:r>
-            <w:r>
-              <w:rPr>
-                <w:sz w:val="24"/>
-                <w:szCs w:val="24"/>
-              </w:rPr>
-              <w:t xml:space="preserve">” y otro club con </w:t>
-            </w:r>
-            <w:r>
-              <w:rPr>
-                <w:sz w:val="24"/>
-                <w:szCs w:val="24"/>
-              </w:rPr>
-              <w:t>tipo de mascota</w:t>
-            </w:r>
-            <w:r>
-              <w:rPr>
-                <w:sz w:val="24"/>
-                <w:szCs w:val="24"/>
-              </w:rPr>
-              <w:t xml:space="preserve"> “</w:t>
-            </w:r>
-            <w:r>
-              <w:rPr>
-                <w:sz w:val="24"/>
-                <w:szCs w:val="24"/>
-              </w:rPr>
-              <w:t>Zorro</w:t>
-            </w:r>
-            <w:r>
-              <w:rPr>
-                <w:sz w:val="24"/>
-                <w:szCs w:val="24"/>
-              </w:rPr>
-              <w:t>”.</w:t>
-            </w:r>
-          </w:p>
-        </w:tc>
-        <w:tc>
-          <w:tcPr>
-            <w:tcW w:w="1766" w:type="dxa"/>
-            <w:shd w:val="clear" w:color="auto" w:fill="FFFFFF" w:themeFill="background1"/>
-          </w:tcPr>
-          <w:p>
-            <w:pPr>
-              <w:rPr>
-                <w:sz w:val="24"/>
-                <w:szCs w:val="24"/>
-              </w:rPr>
-            </w:pPr>
-          </w:p>
-        </w:tc>
-        <w:tc>
-          <w:tcPr>
-            <w:tcW w:w="1766" w:type="dxa"/>
-            <w:shd w:val="clear" w:color="auto" w:fill="FFFFFF" w:themeFill="background1"/>
-          </w:tcPr>
-          <w:p>
-            <w:pPr>
-              <w:rPr>
-                <w:sz w:val="24"/>
-                <w:szCs w:val="24"/>
-              </w:rPr>
-            </w:pPr>
-            <w:r>
-              <w:rPr>
-                <w:sz w:val="24"/>
-                <w:szCs w:val="24"/>
-              </w:rPr>
-              <w:t>El primer club es menor que el segundo club.</w:t>
-            </w:r>
-          </w:p>
-        </w:tc>
-      </w:tr>
-      <w:tr>
-        <w:tc>
-          <w:tcPr>
-            <w:tcW w:w="1765" w:type="dxa"/>
-            <w:shd w:val="clear" w:color="auto" w:fill="D5B8EA"/>
-          </w:tcPr>
-          <w:p>
-            <w:pPr>
-              <w:rPr>
-                <w:sz w:val="24"/>
-                <w:szCs w:val="24"/>
-              </w:rPr>
-            </w:pPr>
-            <w:r>
-              <w:rPr>
-                <w:sz w:val="24"/>
-                <w:szCs w:val="24"/>
-              </w:rPr>
-              <w:t>Club</w:t>
-            </w:r>
-          </w:p>
-        </w:tc>
-        <w:tc>
-          <w:tcPr>
-            <w:tcW w:w="1765" w:type="dxa"/>
-            <w:shd w:val="clear" w:color="auto" w:fill="D5B8EA"/>
-          </w:tcPr>
-          <w:p>
-            <w:pPr>
-              <w:rPr>
-                <w:sz w:val="24"/>
-                <w:szCs w:val="24"/>
-              </w:rPr>
-            </w:pPr>
-            <w:proofErr w:type="spellStart"/>
-            <w:r>
-              <w:rPr>
-                <w:sz w:val="24"/>
-                <w:szCs w:val="24"/>
-              </w:rPr>
-              <w:t>comparePetType</w:t>
-            </w:r>
-            <w:proofErr w:type="spellEnd"/>
-          </w:p>
-        </w:tc>
-        <w:tc>
-          <w:tcPr>
-            <w:tcW w:w="1766" w:type="dxa"/>
-            <w:shd w:val="clear" w:color="auto" w:fill="D5B8EA"/>
-          </w:tcPr>
-          <w:p>
-            <w:pPr>
-              <w:rPr>
-                <w:sz w:val="24"/>
-                <w:szCs w:val="24"/>
-              </w:rPr>
-            </w:pPr>
-            <w:r>
-              <w:rPr>
-                <w:sz w:val="24"/>
-                <w:szCs w:val="24"/>
-              </w:rPr>
-              <w:t>Un club con tipo de mascota “Ardilla” y otro club con tipo de mascota “</w:t>
-            </w:r>
-            <w:r>
-              <w:rPr>
-                <w:sz w:val="24"/>
-                <w:szCs w:val="24"/>
-              </w:rPr>
-              <w:t>Ardilla</w:t>
-            </w:r>
-            <w:r>
-              <w:rPr>
-                <w:sz w:val="24"/>
-                <w:szCs w:val="24"/>
-              </w:rPr>
-              <w:t>”.</w:t>
-            </w:r>
-          </w:p>
-        </w:tc>
-        <w:tc>
-          <w:tcPr>
-            <w:tcW w:w="1766" w:type="dxa"/>
-            <w:shd w:val="clear" w:color="auto" w:fill="D5B8EA"/>
-          </w:tcPr>
-          <w:p>
-            <w:pPr>
-              <w:rPr>
-                <w:sz w:val="24"/>
-                <w:szCs w:val="24"/>
-              </w:rPr>
-            </w:pPr>
-          </w:p>
-        </w:tc>
-        <w:tc>
-          <w:tcPr>
-            <w:tcW w:w="1766" w:type="dxa"/>
-            <w:shd w:val="clear" w:color="auto" w:fill="D5B8EA"/>
-          </w:tcPr>
-          <w:p>
-            <w:pPr>
-              <w:rPr>
-                <w:sz w:val="24"/>
-                <w:szCs w:val="24"/>
-              </w:rPr>
-            </w:pPr>
-            <w:r>
-              <w:rPr>
-                <w:sz w:val="24"/>
-                <w:szCs w:val="24"/>
-              </w:rPr>
-              <w:t>El primer y segundo club son iguales.</w:t>
-            </w:r>
-          </w:p>
-        </w:tc>
-      </w:tr>
-      <w:tr>
-        <w:tc>
-          <w:tcPr>
-            <w:tcW w:w="1765" w:type="dxa"/>
-            <w:shd w:val="clear" w:color="auto" w:fill="FFFFFF" w:themeFill="background1"/>
-          </w:tcPr>
-          <w:p>
-            <w:pPr>
-              <w:rPr>
-                <w:sz w:val="24"/>
-                <w:szCs w:val="24"/>
-              </w:rPr>
-            </w:pPr>
-            <w:r>
-              <w:rPr>
-                <w:sz w:val="24"/>
-                <w:szCs w:val="24"/>
-              </w:rPr>
-              <w:t>Club</w:t>
-            </w:r>
-          </w:p>
-        </w:tc>
-        <w:tc>
-          <w:tcPr>
-            <w:tcW w:w="1765" w:type="dxa"/>
-            <w:shd w:val="clear" w:color="auto" w:fill="FFFFFF" w:themeFill="background1"/>
-          </w:tcPr>
-          <w:p>
-            <w:pPr>
-              <w:rPr>
-                <w:sz w:val="24"/>
-                <w:szCs w:val="24"/>
-              </w:rPr>
-            </w:pPr>
-            <w:proofErr w:type="spellStart"/>
-            <w:r>
-              <w:rPr>
-                <w:sz w:val="18"/>
-                <w:szCs w:val="18"/>
-              </w:rPr>
-              <w:t>compareOwnerQuantity</w:t>
-            </w:r>
-            <w:proofErr w:type="spellEnd"/>
-          </w:p>
-        </w:tc>
-        <w:tc>
-          <w:tcPr>
-            <w:tcW w:w="1766" w:type="dxa"/>
-            <w:shd w:val="clear" w:color="auto" w:fill="FFFFFF" w:themeFill="background1"/>
-          </w:tcPr>
-          <w:p>
-            <w:pPr>
-              <w:rPr>
-                <w:sz w:val="24"/>
-                <w:szCs w:val="24"/>
-              </w:rPr>
-            </w:pPr>
-            <w:r>
-              <w:rPr>
-                <w:sz w:val="24"/>
-                <w:szCs w:val="24"/>
-              </w:rPr>
-              <w:t xml:space="preserve">Un club </w:t>
-            </w:r>
-            <w:r>
-              <w:rPr>
-                <w:sz w:val="24"/>
-                <w:szCs w:val="24"/>
-              </w:rPr>
-              <w:t>sin mascotas</w:t>
-            </w:r>
-            <w:r>
-              <w:rPr>
-                <w:sz w:val="24"/>
-                <w:szCs w:val="24"/>
-              </w:rPr>
-              <w:t xml:space="preserve"> y otro club con </w:t>
-            </w:r>
-            <w:r>
-              <w:rPr>
-                <w:sz w:val="24"/>
-                <w:szCs w:val="24"/>
-              </w:rPr>
-              <w:t>una mascota.</w:t>
-            </w:r>
-          </w:p>
-        </w:tc>
-        <w:tc>
-          <w:tcPr>
-            <w:tcW w:w="1766" w:type="dxa"/>
-            <w:shd w:val="clear" w:color="auto" w:fill="FFFFFF" w:themeFill="background1"/>
-          </w:tcPr>
-          <w:p>
-            <w:pPr>
-              <w:rPr>
-                <w:sz w:val="24"/>
-                <w:szCs w:val="24"/>
-              </w:rPr>
-            </w:pPr>
-          </w:p>
-        </w:tc>
-        <w:tc>
-          <w:tcPr>
-            <w:tcW w:w="1766" w:type="dxa"/>
-            <w:shd w:val="clear" w:color="auto" w:fill="FFFFFF" w:themeFill="background1"/>
-          </w:tcPr>
-          <w:p>
-            <w:pPr>
-              <w:rPr>
-                <w:sz w:val="24"/>
-                <w:szCs w:val="24"/>
-              </w:rPr>
-            </w:pPr>
-            <w:r>
-              <w:rPr>
-                <w:sz w:val="24"/>
-                <w:szCs w:val="24"/>
-              </w:rPr>
-              <w:t>El primer club es menor que el segundo club.</w:t>
-            </w:r>
-          </w:p>
-        </w:tc>
-      </w:tr>
-      <w:tr>
-        <w:tc>
-          <w:tcPr>
-            <w:tcW w:w="1765" w:type="dxa"/>
-            <w:shd w:val="clear" w:color="auto" w:fill="D5B8EA"/>
-          </w:tcPr>
-          <w:p>
-            <w:pPr>
-              <w:rPr>
-                <w:sz w:val="24"/>
-                <w:szCs w:val="24"/>
-              </w:rPr>
-            </w:pPr>
-            <w:r>
-              <w:rPr>
-                <w:sz w:val="24"/>
-                <w:szCs w:val="24"/>
-              </w:rPr>
-              <w:t>Club</w:t>
-            </w:r>
-          </w:p>
-        </w:tc>
-        <w:tc>
-          <w:tcPr>
-            <w:tcW w:w="1765" w:type="dxa"/>
-            <w:shd w:val="clear" w:color="auto" w:fill="D5B8EA"/>
-          </w:tcPr>
-          <w:p>
-            <w:pPr>
-              <w:rPr>
-                <w:sz w:val="24"/>
-                <w:szCs w:val="24"/>
-              </w:rPr>
-            </w:pPr>
-            <w:proofErr w:type="spellStart"/>
-            <w:r>
-              <w:rPr>
-                <w:sz w:val="18"/>
-                <w:szCs w:val="18"/>
-              </w:rPr>
-              <w:t>compareOwnerQuantity</w:t>
-            </w:r>
-            <w:proofErr w:type="spellEnd"/>
-          </w:p>
-        </w:tc>
-        <w:tc>
-          <w:tcPr>
-            <w:tcW w:w="1766" w:type="dxa"/>
-            <w:shd w:val="clear" w:color="auto" w:fill="D5B8EA"/>
-          </w:tcPr>
-          <w:p>
-            <w:pPr>
-              <w:rPr>
-                <w:sz w:val="24"/>
-                <w:szCs w:val="24"/>
-              </w:rPr>
-            </w:pPr>
-            <w:r>
-              <w:rPr>
-                <w:sz w:val="24"/>
-                <w:szCs w:val="24"/>
-              </w:rPr>
-              <w:t xml:space="preserve">Un club sin mascotas y otro club </w:t>
-            </w:r>
-            <w:r>
-              <w:rPr>
-                <w:sz w:val="24"/>
-                <w:szCs w:val="24"/>
-              </w:rPr>
-              <w:t>sin mascotas</w:t>
-            </w:r>
-            <w:r>
-              <w:rPr>
-                <w:sz w:val="24"/>
-                <w:szCs w:val="24"/>
-              </w:rPr>
-              <w:t>.</w:t>
-            </w:r>
-          </w:p>
-        </w:tc>
-        <w:tc>
-          <w:tcPr>
-            <w:tcW w:w="1766" w:type="dxa"/>
-            <w:shd w:val="clear" w:color="auto" w:fill="D5B8EA"/>
-          </w:tcPr>
-          <w:p>
-            <w:pPr>
-              <w:rPr>
-                <w:sz w:val="24"/>
-                <w:szCs w:val="24"/>
-              </w:rPr>
-            </w:pPr>
-          </w:p>
-        </w:tc>
-        <w:tc>
-          <w:tcPr>
-            <w:tcW w:w="1766" w:type="dxa"/>
-            <w:shd w:val="clear" w:color="auto" w:fill="D5B8EA"/>
-          </w:tcPr>
-          <w:p>
-            <w:pPr>
-              <w:rPr>
-                <w:sz w:val="24"/>
-                <w:szCs w:val="24"/>
-              </w:rPr>
-            </w:pPr>
-            <w:r>
-              <w:rPr>
-                <w:sz w:val="24"/>
-                <w:szCs w:val="24"/>
-              </w:rPr>
-              <w:t>El primer y segundo club son iguales.</w:t>
-            </w:r>
-          </w:p>
-        </w:tc>
-      </w:tr>
-      <w:tr>
-        <w:tc>
-          <w:tcPr>
-            <w:tcW w:w="1765" w:type="dxa"/>
-            <w:shd w:val="clear" w:color="auto" w:fill="FFFFFF" w:themeFill="background1"/>
-          </w:tcPr>
-          <w:p>
-            <w:pPr>
-              <w:rPr>
-                <w:sz w:val="24"/>
-                <w:szCs w:val="24"/>
-              </w:rPr>
-            </w:pPr>
-            <w:r>
-              <w:rPr>
-                <w:sz w:val="24"/>
-                <w:szCs w:val="24"/>
-              </w:rPr>
-              <w:t>Club</w:t>
-            </w:r>
-          </w:p>
-        </w:tc>
-        <w:tc>
-          <w:tcPr>
-            <w:tcW w:w="1765" w:type="dxa"/>
-            <w:shd w:val="clear" w:color="auto" w:fill="FFFFFF" w:themeFill="background1"/>
-          </w:tcPr>
-          <w:p>
-            <w:pPr>
-              <w:rPr>
-                <w:sz w:val="24"/>
-                <w:szCs w:val="24"/>
-              </w:rPr>
-            </w:pPr>
-            <w:proofErr w:type="spellStart"/>
-            <w:r>
-              <w:rPr>
-                <w:sz w:val="24"/>
-                <w:szCs w:val="24"/>
-              </w:rPr>
-              <w:t>getBirthdate</w:t>
-            </w:r>
-            <w:proofErr w:type="spellEnd"/>
-          </w:p>
-        </w:tc>
-        <w:tc>
-          <w:tcPr>
-            <w:tcW w:w="1766" w:type="dxa"/>
-            <w:shd w:val="clear" w:color="auto" w:fill="FFFFFF" w:themeFill="background1"/>
-          </w:tcPr>
-          <w:p>
-            <w:pPr>
-              <w:rPr>
-                <w:sz w:val="24"/>
-                <w:szCs w:val="24"/>
-              </w:rPr>
-            </w:pPr>
-            <w:r>
-              <w:rPr>
-                <w:sz w:val="24"/>
-                <w:szCs w:val="24"/>
-              </w:rPr>
-              <w:t xml:space="preserve">Un </w:t>
-            </w:r>
-            <w:r>
-              <w:rPr>
-                <w:sz w:val="24"/>
-                <w:szCs w:val="24"/>
-              </w:rPr>
-              <w:t>club</w:t>
-            </w:r>
-            <w:r>
-              <w:rPr>
-                <w:sz w:val="24"/>
-                <w:szCs w:val="24"/>
-              </w:rPr>
-              <w:t xml:space="preserve"> con fecha de nacimiento “hola”.</w:t>
-            </w:r>
-          </w:p>
-        </w:tc>
-        <w:tc>
-          <w:tcPr>
-            <w:tcW w:w="1766" w:type="dxa"/>
-            <w:shd w:val="clear" w:color="auto" w:fill="FFFFFF" w:themeFill="background1"/>
-          </w:tcPr>
-          <w:p>
-            <w:pPr>
-              <w:rPr>
-                <w:sz w:val="24"/>
-                <w:szCs w:val="24"/>
-              </w:rPr>
-            </w:pPr>
-          </w:p>
-        </w:tc>
-        <w:tc>
-          <w:tcPr>
-            <w:tcW w:w="1766" w:type="dxa"/>
-            <w:shd w:val="clear" w:color="auto" w:fill="FFFFFF" w:themeFill="background1"/>
-          </w:tcPr>
-          <w:p>
-            <w:pPr>
-              <w:rPr>
-                <w:sz w:val="24"/>
-                <w:szCs w:val="24"/>
-              </w:rPr>
-            </w:pPr>
-            <w:r>
-              <w:rPr>
-                <w:sz w:val="24"/>
-                <w:szCs w:val="24"/>
-              </w:rPr>
-              <w:t>Retorna una fecha.</w:t>
-            </w:r>
-          </w:p>
-        </w:tc>
-      </w:tr>
-      <w:tr>
-        <w:tc>
-          <w:tcPr>
-            <w:tcW w:w="1765" w:type="dxa"/>
-            <w:shd w:val="clear" w:color="auto" w:fill="D5B8EA"/>
-          </w:tcPr>
-          <w:p>
-            <w:pPr>
-              <w:rPr>
-                <w:sz w:val="24"/>
-                <w:szCs w:val="24"/>
-              </w:rPr>
-            </w:pPr>
-            <w:r>
-              <w:rPr>
-                <w:sz w:val="24"/>
-                <w:szCs w:val="24"/>
-              </w:rPr>
               <w:lastRenderedPageBreak/>
               <w:t>Club</w:t>
             </w:r>
@@ -13352,21 +12346,7 @@
                 <w:sz w:val="24"/>
                 <w:szCs w:val="24"/>
               </w:rPr>
-              <w:t>Un club con fecha de nacimiento “</w:t>
-            </w:r>
-            <w:r>
-              <w:rPr>
-                <w:sz w:val="24"/>
-                <w:szCs w:val="24"/>
-              </w:rPr>
-              <w:t>a/a/a</w:t>
-            </w:r>
-            <w:r>
-              <w:rPr>
-                <w:sz w:val="24"/>
-                <w:szCs w:val="24"/>
-              </w:rPr>
-              <w:t>”.</w:t>
+              <w:t>Un club con fecha de nacimiento “a/a/a”.</w:t>
             </w:r>
           </w:p>
         </w:tc>
@@ -18923,7 +17903,7 @@
           <w:lang w:val="en-US"/>
         </w:rPr>
       </w:pPr>
-      <w:hyperlink r:id="rId6" w:history="1">
+      <w:hyperlink r:id="rId8" w:history="1">
         <w:r>
           <w:rPr>
             <w:rStyle w:val="Hipervnculo"/>
@@ -19949,7 +18929,7 @@
 </file>
 
 <file path=customXml/itemProps1.xml><?xml version="1.0" encoding="utf-8"?>
-<ds:datastoreItem xmlns:ds="http://schemas.openxmlformats.org/officeDocument/2006/customXml" ds:itemID="{4DD9BE4A-247E-4D85-8C84-607C8E2336E6}">
+<ds:datastoreItem xmlns:ds="http://schemas.openxmlformats.org/officeDocument/2006/customXml" ds:itemID="{DB460D84-136C-45AE-8587-170FB7D26279}">
   <ds:schemaRefs>
     <ds:schemaRef ds:uri="http://schemas.openxmlformats.org/officeDocument/2006/bibliography"/>
   </ds:schemaRefs>

</xml_diff>